<commit_message>
Updated work on section 2
</commit_message>
<xml_diff>
--- a/01 - Agile for Model-Based Standards Development/B - Draft/Section II - Current Issues .docx
+++ b/01 - Agile for Model-Based Standards Development/B - Draft/Section II - Current Issues .docx
@@ -4,21 +4,667 @@
   <w:body>
     <w:p>
       <w:pPr>
-        <w:rPr>
-          <w:lang w:val="en-US"/>
-        </w:rPr>
-      </w:pPr>
-      <w:r>
-        <w:rPr>
-          <w:lang w:val="en-US"/>
-        </w:rPr>
-        <w:t>Test</w:t>
-      </w:r>
+        <w:pStyle w:val="ListParagraph"/>
+        <w:numPr>
+          <w:ilvl w:val="0"/>
+          <w:numId w:val="2"/>
+        </w:numPr>
+        <w:rPr>
+          <w:lang w:val="en-US"/>
+        </w:rPr>
+      </w:pPr>
+      <w:r>
+        <w:rPr>
+          <w:lang w:val="en-US"/>
+        </w:rPr>
+        <w:t>Issues with current development lifecycle [in terms of business impact]</w:t>
+      </w:r>
+    </w:p>
+    <w:p>
+      <w:pPr>
+        <w:pStyle w:val="ListParagraph"/>
+        <w:numPr>
+          <w:ilvl w:val="1"/>
+          <w:numId w:val="2"/>
+        </w:numPr>
+        <w:rPr>
+          <w:lang w:val="en-US"/>
+        </w:rPr>
+      </w:pPr>
+      <w:r>
+        <w:rPr>
+          <w:lang w:val="en-US"/>
+        </w:rPr>
+        <w:t>Issue 1: Development Time Length</w:t>
+      </w:r>
+    </w:p>
+    <w:p>
+      <w:pPr>
+        <w:pStyle w:val="ListParagraph"/>
+        <w:numPr>
+          <w:ilvl w:val="2"/>
+          <w:numId w:val="2"/>
+        </w:numPr>
+        <w:rPr>
+          <w:lang w:val="en-US"/>
+        </w:rPr>
+      </w:pPr>
+      <w:r>
+        <w:rPr>
+          <w:lang w:val="en-US"/>
+        </w:rPr>
+        <w:t>Failure to gain consensus [International Agreements]</w:t>
+      </w:r>
+    </w:p>
+    <w:p>
+      <w:pPr>
+        <w:pStyle w:val="ListParagraph"/>
+        <w:numPr>
+          <w:ilvl w:val="3"/>
+          <w:numId w:val="2"/>
+        </w:numPr>
+        <w:rPr>
+          <w:lang w:val="en-US"/>
+        </w:rPr>
+      </w:pPr>
       <w:bookmarkStart w:id="0" w:name="_GoBack"/>
-      <w:bookmarkEnd w:id="0"/>
+      <w:r>
+        <w:rPr>
+          <w:lang w:val="en-US"/>
+        </w:rPr>
+        <w:t>Poor requirements management</w:t>
+      </w:r>
+    </w:p>
+    <w:bookmarkEnd w:id="0"/>
+    <w:p>
+      <w:pPr>
+        <w:pStyle w:val="ListParagraph"/>
+        <w:numPr>
+          <w:ilvl w:val="3"/>
+          <w:numId w:val="2"/>
+        </w:numPr>
+        <w:rPr>
+          <w:lang w:val="en-US"/>
+        </w:rPr>
+      </w:pPr>
+      <w:r>
+        <w:rPr>
+          <w:lang w:val="en-US"/>
+        </w:rPr>
+        <w:t>Poor documentation on agreement and priorities</w:t>
+      </w:r>
+    </w:p>
+    <w:p>
+      <w:pPr>
+        <w:pStyle w:val="ListParagraph"/>
+        <w:numPr>
+          <w:ilvl w:val="3"/>
+          <w:numId w:val="2"/>
+        </w:numPr>
+        <w:rPr>
+          <w:lang w:val="en-US"/>
+        </w:rPr>
+      </w:pPr>
+      <w:r>
+        <w:rPr>
+          <w:lang w:val="en-US"/>
+        </w:rPr>
+        <w:t>Poor process instruction and compliance</w:t>
+      </w:r>
+      <w:r>
+        <w:rPr>
+          <w:lang w:val="en-US"/>
+        </w:rPr>
+        <w:t xml:space="preserve">: </w:t>
+      </w:r>
+    </w:p>
+    <w:p>
+      <w:pPr>
+        <w:pStyle w:val="ListParagraph"/>
+        <w:numPr>
+          <w:ilvl w:val="2"/>
+          <w:numId w:val="3"/>
+        </w:numPr>
+        <w:rPr>
+          <w:color w:val="0000FF"/>
+          <w:lang w:val="en-US"/>
+        </w:rPr>
+      </w:pPr>
+      <w:r>
+        <w:rPr>
+          <w:strike/>
+          <w:lang w:val="en-US"/>
+        </w:rPr>
+        <w:t>Volunteer staff</w:t>
+      </w:r>
+      <w:r>
+        <w:rPr>
+          <w:lang w:val="en-US"/>
+        </w:rPr>
+        <w:t xml:space="preserve"> </w:t>
+      </w:r>
+      <w:r>
+        <w:rPr>
+          <w:color w:val="0000FF"/>
+          <w:lang w:val="en-US"/>
+        </w:rPr>
+        <w:t>Resource commitment/management</w:t>
+      </w:r>
+    </w:p>
+    <w:p>
+      <w:pPr>
+        <w:pStyle w:val="ListParagraph"/>
+        <w:numPr>
+          <w:ilvl w:val="3"/>
+          <w:numId w:val="3"/>
+        </w:numPr>
+        <w:rPr>
+          <w:color w:val="0000FF"/>
+          <w:lang w:val="en-US"/>
+        </w:rPr>
+      </w:pPr>
+      <w:r>
+        <w:rPr>
+          <w:color w:val="0000FF"/>
+          <w:lang w:val="en-US"/>
+        </w:rPr>
+        <w:t>Volunteer staff</w:t>
+      </w:r>
+    </w:p>
+    <w:p>
+      <w:pPr>
+        <w:pStyle w:val="ListParagraph"/>
+        <w:numPr>
+          <w:ilvl w:val="3"/>
+          <w:numId w:val="3"/>
+        </w:numPr>
+        <w:rPr>
+          <w:color w:val="0000FF"/>
+          <w:lang w:val="en-US"/>
+        </w:rPr>
+      </w:pPr>
+      <w:r>
+        <w:rPr>
+          <w:color w:val="0000FF"/>
+          <w:lang w:val="en-US"/>
+        </w:rPr>
+        <w:t>Lack of resources (and shared by multiple projects)</w:t>
+      </w:r>
+    </w:p>
+    <w:p>
+      <w:pPr>
+        <w:pStyle w:val="ListParagraph"/>
+        <w:numPr>
+          <w:ilvl w:val="3"/>
+          <w:numId w:val="3"/>
+        </w:numPr>
+        <w:rPr>
+          <w:color w:val="0000FF"/>
+          <w:lang w:val="en-US"/>
+        </w:rPr>
+      </w:pPr>
+      <w:r>
+        <w:rPr>
+          <w:color w:val="0000FF"/>
+          <w:lang w:val="en-US"/>
+        </w:rPr>
+        <w:t>Unreliable SOW/time estimates</w:t>
+      </w:r>
+    </w:p>
+    <w:p>
+      <w:pPr>
+        <w:pStyle w:val="ListParagraph"/>
+        <w:numPr>
+          <w:ilvl w:val="2"/>
+          <w:numId w:val="2"/>
+        </w:numPr>
+        <w:rPr>
+          <w:strike/>
+          <w:lang w:val="en-US"/>
+        </w:rPr>
+      </w:pPr>
+      <w:r>
+        <w:rPr>
+          <w:strike/>
+          <w:lang w:val="en-US"/>
+        </w:rPr>
+        <w:t>Issue 2: Quality/</w:t>
+      </w:r>
+      <w:r>
+        <w:rPr>
+          <w:strike/>
+          <w:color w:val="FF0000"/>
+          <w:lang w:val="en-US"/>
+        </w:rPr>
+        <w:t xml:space="preserve">Completeness </w:t>
+      </w:r>
+      <w:r>
+        <w:rPr>
+          <w:strike/>
+          <w:lang w:val="en-US"/>
+        </w:rPr>
+        <w:t>of Standard</w:t>
+      </w:r>
+    </w:p>
+    <w:p>
+      <w:pPr>
+        <w:pStyle w:val="ListParagraph"/>
+        <w:numPr>
+          <w:ilvl w:val="2"/>
+          <w:numId w:val="2"/>
+        </w:numPr>
+        <w:rPr>
+          <w:lang w:val="en-US"/>
+        </w:rPr>
+      </w:pPr>
+      <w:r>
+        <w:rPr>
+          <w:lang w:val="en-US"/>
+        </w:rPr>
+        <w:t>Lack of knowledge</w:t>
+      </w:r>
+    </w:p>
+    <w:p>
+      <w:pPr>
+        <w:pStyle w:val="ListParagraph"/>
+        <w:numPr>
+          <w:ilvl w:val="3"/>
+          <w:numId w:val="2"/>
+        </w:numPr>
+        <w:rPr>
+          <w:strike/>
+          <w:lang w:val="en-US"/>
+        </w:rPr>
+      </w:pPr>
+      <w:r>
+        <w:rPr>
+          <w:strike/>
+          <w:lang w:val="en-US"/>
+        </w:rPr>
+        <w:t>Knowledge of data model</w:t>
+      </w:r>
+    </w:p>
+    <w:p>
+      <w:pPr>
+        <w:pStyle w:val="ListParagraph"/>
+        <w:numPr>
+          <w:ilvl w:val="3"/>
+          <w:numId w:val="2"/>
+        </w:numPr>
+        <w:rPr>
+          <w:strike/>
+          <w:lang w:val="en-US"/>
+        </w:rPr>
+      </w:pPr>
+      <w:r>
+        <w:rPr>
+          <w:strike/>
+          <w:lang w:val="en-US"/>
+        </w:rPr>
+        <w:t>Knowledge of the development process</w:t>
+      </w:r>
+    </w:p>
+    <w:p>
+      <w:pPr>
+        <w:pStyle w:val="ListParagraph"/>
+        <w:numPr>
+          <w:ilvl w:val="3"/>
+          <w:numId w:val="2"/>
+        </w:numPr>
+        <w:rPr>
+          <w:strike/>
+          <w:lang w:val="en-US"/>
+        </w:rPr>
+      </w:pPr>
+      <w:r>
+        <w:rPr>
+          <w:strike/>
+          <w:lang w:val="en-US"/>
+        </w:rPr>
+        <w:t>Knowledge of the tools used for development</w:t>
+      </w:r>
+    </w:p>
+    <w:p>
+      <w:pPr>
+        <w:pStyle w:val="ListParagraph"/>
+        <w:numPr>
+          <w:ilvl w:val="3"/>
+          <w:numId w:val="2"/>
+        </w:numPr>
+        <w:rPr>
+          <w:color w:val="0000FF"/>
+          <w:lang w:val="en-US"/>
+        </w:rPr>
+      </w:pPr>
+      <w:r>
+        <w:rPr>
+          <w:color w:val="0000FF"/>
+          <w:lang w:val="en-US"/>
+        </w:rPr>
+        <w:t>Lack of process instruction documentation</w:t>
+      </w:r>
+    </w:p>
+    <w:p>
+      <w:pPr>
+        <w:pStyle w:val="ListParagraph"/>
+        <w:numPr>
+          <w:ilvl w:val="3"/>
+          <w:numId w:val="2"/>
+        </w:numPr>
+        <w:rPr>
+          <w:color w:val="0000FF"/>
+          <w:lang w:val="en-US"/>
+        </w:rPr>
+      </w:pPr>
+      <w:r>
+        <w:rPr>
+          <w:color w:val="0000FF"/>
+          <w:lang w:val="en-US"/>
+        </w:rPr>
+        <w:t>Poor data model, development process, and tool training</w:t>
+      </w:r>
+    </w:p>
+    <w:p>
+      <w:pPr>
+        <w:pStyle w:val="ListParagraph"/>
+        <w:numPr>
+          <w:ilvl w:val="2"/>
+          <w:numId w:val="2"/>
+        </w:numPr>
+        <w:rPr>
+          <w:lang w:val="en-US"/>
+        </w:rPr>
+      </w:pPr>
+      <w:r>
+        <w:rPr>
+          <w:lang w:val="en-US"/>
+        </w:rPr>
+        <w:t>Lack of adequate toolchain</w:t>
+      </w:r>
+    </w:p>
+    <w:p>
+      <w:pPr>
+        <w:pStyle w:val="ListParagraph"/>
+        <w:numPr>
+          <w:ilvl w:val="3"/>
+          <w:numId w:val="2"/>
+        </w:numPr>
+        <w:rPr>
+          <w:lang w:val="en-US"/>
+        </w:rPr>
+      </w:pPr>
+      <w:r>
+        <w:rPr>
+          <w:lang w:val="en-US"/>
+        </w:rPr>
+        <w:t>Lack of automation</w:t>
+      </w:r>
+    </w:p>
+    <w:p>
+      <w:pPr>
+        <w:pStyle w:val="ListParagraph"/>
+        <w:numPr>
+          <w:ilvl w:val="3"/>
+          <w:numId w:val="2"/>
+        </w:numPr>
+        <w:rPr>
+          <w:lang w:val="en-US"/>
+        </w:rPr>
+      </w:pPr>
+      <w:r>
+        <w:rPr>
+          <w:lang w:val="en-US"/>
+        </w:rPr>
+        <w:t>Technology obsolescence</w:t>
+      </w:r>
+    </w:p>
+    <w:p>
+      <w:pPr>
+        <w:rPr>
+          <w:color w:val="0000FF"/>
+          <w:lang w:val="en-US"/>
+        </w:rPr>
+      </w:pPr>
+      <w:r>
+        <w:rPr>
+          <w:color w:val="0000FF"/>
+          <w:lang w:val="en-US"/>
+        </w:rPr>
+        <w:t xml:space="preserve">As the previous section discussed </w:t>
+      </w:r>
+      <w:r>
+        <w:rPr>
+          <w:color w:val="0000FF"/>
+          <w:lang w:val="en-US"/>
+        </w:rPr>
+        <w:t xml:space="preserve">industry is moving to a more agile framework for rapid incremental development internally as they strive towards enabling the digital threads for their enterprises. </w:t>
+      </w:r>
+    </w:p>
+    <w:p>
+      <w:pPr>
+        <w:jc w:val="center"/>
+        <w:rPr>
+          <w:color w:val="0000FF"/>
+          <w:lang w:val="en-US"/>
+        </w:rPr>
+      </w:pPr>
+      <w:r>
+        <w:rPr>
+          <w:noProof/>
+          <w:color w:val="0000FF"/>
+          <w:lang w:val="en-US"/>
+        </w:rPr>
+        <w:drawing>
+          <wp:inline distT="0" distB="0" distL="0" distR="0" wp14:anchorId="5D35DECB">
+            <wp:extent cx="3935730" cy="2286636"/>
+            <wp:effectExtent l="0" t="0" r="7620" b="0"/>
+            <wp:docPr id="1" name="Picture 1"/>
+            <wp:cNvGraphicFramePr>
+              <a:graphicFrameLocks xmlns:a="http://schemas.openxmlformats.org/drawingml/2006/main" noChangeAspect="1"/>
+            </wp:cNvGraphicFramePr>
+            <a:graphic xmlns:a="http://schemas.openxmlformats.org/drawingml/2006/main">
+              <a:graphicData uri="http://schemas.openxmlformats.org/drawingml/2006/picture">
+                <pic:pic xmlns:pic="http://schemas.openxmlformats.org/drawingml/2006/picture">
+                  <pic:nvPicPr>
+                    <pic:cNvPr id="0" name="Picture 2"/>
+                    <pic:cNvPicPr>
+                      <a:picLocks noChangeAspect="1" noChangeArrowheads="1"/>
+                    </pic:cNvPicPr>
+                  </pic:nvPicPr>
+                  <pic:blipFill>
+                    <a:blip r:embed="rId7" cstate="print">
+                      <a:extLst>
+                        <a:ext uri="{28A0092B-C50C-407E-A947-70E740481C1C}">
+                          <a14:useLocalDpi xmlns:a14="http://schemas.microsoft.com/office/drawing/2010/main" val="0"/>
+                        </a:ext>
+                      </a:extLst>
+                    </a:blip>
+                    <a:srcRect/>
+                    <a:stretch>
+                      <a:fillRect/>
+                    </a:stretch>
+                  </pic:blipFill>
+                  <pic:spPr bwMode="auto">
+                    <a:xfrm>
+                      <a:off x="0" y="0"/>
+                      <a:ext cx="3943635" cy="2291229"/>
+                    </a:xfrm>
+                    <a:prstGeom prst="rect">
+                      <a:avLst/>
+                    </a:prstGeom>
+                    <a:noFill/>
+                  </pic:spPr>
+                </pic:pic>
+              </a:graphicData>
+            </a:graphic>
+          </wp:inline>
+        </w:drawing>
+      </w:r>
+    </w:p>
+    <w:p>
+      <w:pPr>
+        <w:jc w:val="center"/>
+        <w:rPr>
+          <w:i/>
+          <w:color w:val="0000FF"/>
+          <w:sz w:val="18"/>
+          <w:lang w:val="en-US"/>
+        </w:rPr>
+      </w:pPr>
+      <w:r>
+        <w:rPr>
+          <w:i/>
+          <w:color w:val="0000FF"/>
+          <w:sz w:val="18"/>
+          <w:lang w:val="en-US"/>
+        </w:rPr>
+        <w:t>Figure 1: Average project duration by edition (data based on ISO.org project metrics)</w:t>
+      </w:r>
+    </w:p>
+    <w:p>
+      <w:pPr>
+        <w:rPr>
+          <w:color w:val="0000FF"/>
+          <w:lang w:val="en-US"/>
+        </w:rPr>
+      </w:pPr>
+      <w:r>
+        <w:rPr>
+          <w:color w:val="0000FF"/>
+          <w:lang w:val="en-US"/>
+        </w:rPr>
+        <w:t>The current lifecycle for STEP development takes on average XXX years from “new project approval” to “international published”</w:t>
+      </w:r>
+      <w:r>
+        <w:rPr>
+          <w:color w:val="0000FF"/>
+          <w:lang w:val="en-US"/>
+        </w:rPr>
+        <w:t xml:space="preserve"> states according to the ISO project statistics. This is a growth trend in project length that hinders the industry’s ability to compete agilely utilizing standards. </w:t>
+      </w:r>
+    </w:p>
+    <w:p>
+      <w:pPr>
+        <w:rPr>
+          <w:color w:val="0000FF"/>
+          <w:lang w:val="en-US"/>
+        </w:rPr>
+      </w:pPr>
+      <w:r>
+        <w:rPr>
+          <w:color w:val="0000FF"/>
+          <w:lang w:val="en-US"/>
+        </w:rPr>
+        <w:t>In order to support industry demand and make stan</w:t>
+      </w:r>
+      <w:r>
+        <w:rPr>
+          <w:color w:val="0000FF"/>
+          <w:lang w:val="en-US"/>
+        </w:rPr>
+        <w:t>dards as useful as possible the length of development must be addressed and reduced. There are three primary contributing factors causing an extended development cycle:</w:t>
+      </w:r>
+    </w:p>
+    <w:p>
+      <w:pPr>
+        <w:pStyle w:val="ListParagraph"/>
+        <w:numPr>
+          <w:ilvl w:val="0"/>
+          <w:numId w:val="4"/>
+        </w:numPr>
+        <w:rPr>
+          <w:color w:val="0000FF"/>
+          <w:lang w:val="en-US"/>
+        </w:rPr>
+      </w:pPr>
+      <w:r>
+        <w:rPr>
+          <w:color w:val="0000FF"/>
+          <w:lang w:val="en-US"/>
+        </w:rPr>
+        <w:lastRenderedPageBreak/>
+        <w:t>Failure to gain consensus [International Agreements]</w:t>
+      </w:r>
+    </w:p>
+    <w:p>
+      <w:pPr>
+        <w:pStyle w:val="ListParagraph"/>
+        <w:numPr>
+          <w:ilvl w:val="0"/>
+          <w:numId w:val="4"/>
+        </w:numPr>
+        <w:rPr>
+          <w:color w:val="0000FF"/>
+          <w:lang w:val="en-US"/>
+        </w:rPr>
+      </w:pPr>
+      <w:r>
+        <w:rPr>
+          <w:color w:val="0000FF"/>
+          <w:lang w:val="en-US"/>
+        </w:rPr>
+        <w:t>Resource commitment/management</w:t>
+      </w:r>
+    </w:p>
+    <w:p>
+      <w:pPr>
+        <w:pStyle w:val="ListParagraph"/>
+        <w:numPr>
+          <w:ilvl w:val="0"/>
+          <w:numId w:val="4"/>
+        </w:numPr>
+        <w:rPr>
+          <w:color w:val="0000FF"/>
+          <w:lang w:val="en-US"/>
+        </w:rPr>
+      </w:pPr>
+      <w:r>
+        <w:rPr>
+          <w:color w:val="0000FF"/>
+          <w:lang w:val="en-US"/>
+        </w:rPr>
+        <w:t>Lack of knowledge management</w:t>
+      </w:r>
+    </w:p>
+    <w:p>
+      <w:pPr>
+        <w:pStyle w:val="ListParagraph"/>
+        <w:numPr>
+          <w:ilvl w:val="0"/>
+          <w:numId w:val="4"/>
+        </w:numPr>
+        <w:rPr>
+          <w:color w:val="0000FF"/>
+          <w:lang w:val="en-US"/>
+        </w:rPr>
+      </w:pPr>
+      <w:r>
+        <w:rPr>
+          <w:color w:val="0000FF"/>
+          <w:lang w:val="en-US"/>
+        </w:rPr>
+        <w:t>Lack of adequate toolchain</w:t>
+      </w:r>
+    </w:p>
+    <w:p>
+      <w:pPr>
+        <w:rPr>
+          <w:color w:val="0000FF"/>
+          <w:lang w:val="en-US"/>
+        </w:rPr>
+      </w:pPr>
+      <w:proofErr w:type="spellStart"/>
+      <w:r>
+        <w:rPr>
+          <w:color w:val="0000FF"/>
+          <w:lang w:val="en-US"/>
+        </w:rPr>
+        <w:t>Th</w:t>
+      </w:r>
+      <w:proofErr w:type="spellEnd"/>
     </w:p>
     <w:sectPr>
-      <w:headerReference w:type="default" r:id="rId6"/>
+      <w:headerReference w:type="default" r:id="rId8"/>
       <w:pgSz w:w="12240" w:h="15840"/>
       <w:pgMar w:top="1440" w:right="1440" w:bottom="1440" w:left="1440" w:header="720" w:footer="720" w:gutter="0"/>
       <w:cols w:space="720"/>
@@ -99,6 +745,465 @@
     </w:pPr>
   </w:p>
 </w:hdr>
+</file>
+
+<file path=word/numbering.xml><?xml version="1.0" encoding="utf-8"?>
+<w:numbering xmlns:wpc="http://schemas.microsoft.com/office/word/2010/wordprocessingCanvas" xmlns:mc="http://schemas.openxmlformats.org/markup-compatibility/2006" xmlns:o="urn:schemas-microsoft-com:office:office" xmlns:r="http://schemas.openxmlformats.org/officeDocument/2006/relationships" xmlns:m="http://schemas.openxmlformats.org/officeDocument/2006/math" xmlns:v="urn:schemas-microsoft-com:vml" xmlns:wp14="http://schemas.microsoft.com/office/word/2010/wordprocessingDrawing" xmlns:wp="http://schemas.openxmlformats.org/drawingml/2006/wordprocessingDrawing" xmlns:w10="urn:schemas-microsoft-com:office:word" xmlns:w="http://schemas.openxmlformats.org/wordprocessingml/2006/main" xmlns:w14="http://schemas.microsoft.com/office/word/2010/wordml" xmlns:w15="http://schemas.microsoft.com/office/word/2012/wordml" xmlns:wpg="http://schemas.microsoft.com/office/word/2010/wordprocessingGroup" xmlns:wpi="http://schemas.microsoft.com/office/word/2010/wordprocessingInk" xmlns:wne="http://schemas.microsoft.com/office/word/2006/wordml" xmlns:wps="http://schemas.microsoft.com/office/word/2010/wordprocessingShape" mc:Ignorable="w14 w15 wp14">
+  <w:abstractNum w:abstractNumId="0" w15:restartNumberingAfterBreak="0">
+    <w:nsid w:val="10891762"/>
+    <w:multiLevelType w:val="hybridMultilevel"/>
+    <w:tmpl w:val="5FCA3504"/>
+    <w:lvl w:ilvl="0" w:tplc="0409001B">
+      <w:start w:val="1"/>
+      <w:numFmt w:val="lowerRoman"/>
+      <w:lvlText w:val="%1."/>
+      <w:lvlJc w:val="right"/>
+      <w:pPr>
+        <w:ind w:left="2340" w:hanging="360"/>
+      </w:pPr>
+    </w:lvl>
+    <w:lvl w:ilvl="1" w:tplc="04090019" w:tentative="1">
+      <w:start w:val="1"/>
+      <w:numFmt w:val="lowerLetter"/>
+      <w:lvlText w:val="%2."/>
+      <w:lvlJc w:val="left"/>
+      <w:pPr>
+        <w:ind w:left="3060" w:hanging="360"/>
+      </w:pPr>
+    </w:lvl>
+    <w:lvl w:ilvl="2" w:tplc="0409001B" w:tentative="1">
+      <w:start w:val="1"/>
+      <w:numFmt w:val="lowerRoman"/>
+      <w:lvlText w:val="%3."/>
+      <w:lvlJc w:val="right"/>
+      <w:pPr>
+        <w:ind w:left="3780" w:hanging="180"/>
+      </w:pPr>
+    </w:lvl>
+    <w:lvl w:ilvl="3" w:tplc="0409000F" w:tentative="1">
+      <w:start w:val="1"/>
+      <w:numFmt w:val="decimal"/>
+      <w:lvlText w:val="%4."/>
+      <w:lvlJc w:val="left"/>
+      <w:pPr>
+        <w:ind w:left="4500" w:hanging="360"/>
+      </w:pPr>
+    </w:lvl>
+    <w:lvl w:ilvl="4" w:tplc="04090019" w:tentative="1">
+      <w:start w:val="1"/>
+      <w:numFmt w:val="lowerLetter"/>
+      <w:lvlText w:val="%5."/>
+      <w:lvlJc w:val="left"/>
+      <w:pPr>
+        <w:ind w:left="5220" w:hanging="360"/>
+      </w:pPr>
+    </w:lvl>
+    <w:lvl w:ilvl="5" w:tplc="0409001B" w:tentative="1">
+      <w:start w:val="1"/>
+      <w:numFmt w:val="lowerRoman"/>
+      <w:lvlText w:val="%6."/>
+      <w:lvlJc w:val="right"/>
+      <w:pPr>
+        <w:ind w:left="5940" w:hanging="180"/>
+      </w:pPr>
+    </w:lvl>
+    <w:lvl w:ilvl="6" w:tplc="0409000F" w:tentative="1">
+      <w:start w:val="1"/>
+      <w:numFmt w:val="decimal"/>
+      <w:lvlText w:val="%7."/>
+      <w:lvlJc w:val="left"/>
+      <w:pPr>
+        <w:ind w:left="6660" w:hanging="360"/>
+      </w:pPr>
+    </w:lvl>
+    <w:lvl w:ilvl="7" w:tplc="04090019" w:tentative="1">
+      <w:start w:val="1"/>
+      <w:numFmt w:val="lowerLetter"/>
+      <w:lvlText w:val="%8."/>
+      <w:lvlJc w:val="left"/>
+      <w:pPr>
+        <w:ind w:left="7380" w:hanging="360"/>
+      </w:pPr>
+    </w:lvl>
+    <w:lvl w:ilvl="8" w:tplc="0409001B" w:tentative="1">
+      <w:start w:val="1"/>
+      <w:numFmt w:val="lowerRoman"/>
+      <w:lvlText w:val="%9."/>
+      <w:lvlJc w:val="right"/>
+      <w:pPr>
+        <w:ind w:left="8100" w:hanging="180"/>
+      </w:pPr>
+    </w:lvl>
+  </w:abstractNum>
+  <w:abstractNum w:abstractNumId="1" w15:restartNumberingAfterBreak="0">
+    <w:nsid w:val="384C0C02"/>
+    <w:multiLevelType w:val="hybridMultilevel"/>
+    <w:tmpl w:val="0C22AF14"/>
+    <w:lvl w:ilvl="0" w:tplc="0409000F">
+      <w:start w:val="1"/>
+      <w:numFmt w:val="decimal"/>
+      <w:lvlText w:val="%1."/>
+      <w:lvlJc w:val="left"/>
+      <w:pPr>
+        <w:ind w:left="720" w:hanging="360"/>
+      </w:pPr>
+      <w:rPr>
+        <w:rFonts w:hint="default"/>
+      </w:rPr>
+    </w:lvl>
+    <w:lvl w:ilvl="1" w:tplc="04090019" w:tentative="1">
+      <w:start w:val="1"/>
+      <w:numFmt w:val="lowerLetter"/>
+      <w:lvlText w:val="%2."/>
+      <w:lvlJc w:val="left"/>
+      <w:pPr>
+        <w:ind w:left="1440" w:hanging="360"/>
+      </w:pPr>
+    </w:lvl>
+    <w:lvl w:ilvl="2" w:tplc="0409001B" w:tentative="1">
+      <w:start w:val="1"/>
+      <w:numFmt w:val="lowerRoman"/>
+      <w:lvlText w:val="%3."/>
+      <w:lvlJc w:val="right"/>
+      <w:pPr>
+        <w:ind w:left="2160" w:hanging="180"/>
+      </w:pPr>
+    </w:lvl>
+    <w:lvl w:ilvl="3" w:tplc="0409000F" w:tentative="1">
+      <w:start w:val="1"/>
+      <w:numFmt w:val="decimal"/>
+      <w:lvlText w:val="%4."/>
+      <w:lvlJc w:val="left"/>
+      <w:pPr>
+        <w:ind w:left="2880" w:hanging="360"/>
+      </w:pPr>
+    </w:lvl>
+    <w:lvl w:ilvl="4" w:tplc="04090019" w:tentative="1">
+      <w:start w:val="1"/>
+      <w:numFmt w:val="lowerLetter"/>
+      <w:lvlText w:val="%5."/>
+      <w:lvlJc w:val="left"/>
+      <w:pPr>
+        <w:ind w:left="3600" w:hanging="360"/>
+      </w:pPr>
+    </w:lvl>
+    <w:lvl w:ilvl="5" w:tplc="0409001B" w:tentative="1">
+      <w:start w:val="1"/>
+      <w:numFmt w:val="lowerRoman"/>
+      <w:lvlText w:val="%6."/>
+      <w:lvlJc w:val="right"/>
+      <w:pPr>
+        <w:ind w:left="4320" w:hanging="180"/>
+      </w:pPr>
+    </w:lvl>
+    <w:lvl w:ilvl="6" w:tplc="0409000F" w:tentative="1">
+      <w:start w:val="1"/>
+      <w:numFmt w:val="decimal"/>
+      <w:lvlText w:val="%7."/>
+      <w:lvlJc w:val="left"/>
+      <w:pPr>
+        <w:ind w:left="5040" w:hanging="360"/>
+      </w:pPr>
+    </w:lvl>
+    <w:lvl w:ilvl="7" w:tplc="04090019" w:tentative="1">
+      <w:start w:val="1"/>
+      <w:numFmt w:val="lowerLetter"/>
+      <w:lvlText w:val="%8."/>
+      <w:lvlJc w:val="left"/>
+      <w:pPr>
+        <w:ind w:left="5760" w:hanging="360"/>
+      </w:pPr>
+    </w:lvl>
+    <w:lvl w:ilvl="8" w:tplc="0409001B" w:tentative="1">
+      <w:start w:val="1"/>
+      <w:numFmt w:val="lowerRoman"/>
+      <w:lvlText w:val="%9."/>
+      <w:lvlJc w:val="right"/>
+      <w:pPr>
+        <w:ind w:left="6480" w:hanging="180"/>
+      </w:pPr>
+    </w:lvl>
+  </w:abstractNum>
+  <w:abstractNum w:abstractNumId="2" w15:restartNumberingAfterBreak="0">
+    <w:nsid w:val="797D063D"/>
+    <w:multiLevelType w:val="hybridMultilevel"/>
+    <w:tmpl w:val="E9A6497A"/>
+    <w:lvl w:ilvl="0" w:tplc="016007C8">
+      <w:start w:val="2"/>
+      <w:numFmt w:val="upperRoman"/>
+      <w:lvlText w:val="%1."/>
+      <w:lvlJc w:val="right"/>
+      <w:pPr>
+        <w:ind w:left="720" w:hanging="360"/>
+      </w:pPr>
+      <w:rPr>
+        <w:rFonts w:hint="default"/>
+      </w:rPr>
+    </w:lvl>
+    <w:lvl w:ilvl="1" w:tplc="04090019">
+      <w:start w:val="1"/>
+      <w:numFmt w:val="lowerLetter"/>
+      <w:lvlText w:val="%2."/>
+      <w:lvlJc w:val="left"/>
+      <w:pPr>
+        <w:ind w:left="1440" w:hanging="360"/>
+      </w:pPr>
+    </w:lvl>
+    <w:lvl w:ilvl="2" w:tplc="0409001B">
+      <w:start w:val="1"/>
+      <w:numFmt w:val="lowerRoman"/>
+      <w:lvlText w:val="%3."/>
+      <w:lvlJc w:val="right"/>
+      <w:pPr>
+        <w:ind w:left="2160" w:hanging="180"/>
+      </w:pPr>
+    </w:lvl>
+    <w:lvl w:ilvl="3" w:tplc="0409000F">
+      <w:start w:val="1"/>
+      <w:numFmt w:val="decimal"/>
+      <w:lvlText w:val="%4."/>
+      <w:lvlJc w:val="left"/>
+      <w:pPr>
+        <w:ind w:left="2880" w:hanging="360"/>
+      </w:pPr>
+    </w:lvl>
+    <w:lvl w:ilvl="4" w:tplc="04090019" w:tentative="1">
+      <w:start w:val="1"/>
+      <w:numFmt w:val="lowerLetter"/>
+      <w:lvlText w:val="%5."/>
+      <w:lvlJc w:val="left"/>
+      <w:pPr>
+        <w:ind w:left="3600" w:hanging="360"/>
+      </w:pPr>
+    </w:lvl>
+    <w:lvl w:ilvl="5" w:tplc="0409001B" w:tentative="1">
+      <w:start w:val="1"/>
+      <w:numFmt w:val="lowerRoman"/>
+      <w:lvlText w:val="%6."/>
+      <w:lvlJc w:val="right"/>
+      <w:pPr>
+        <w:ind w:left="4320" w:hanging="180"/>
+      </w:pPr>
+    </w:lvl>
+    <w:lvl w:ilvl="6" w:tplc="0409000F" w:tentative="1">
+      <w:start w:val="1"/>
+      <w:numFmt w:val="decimal"/>
+      <w:lvlText w:val="%7."/>
+      <w:lvlJc w:val="left"/>
+      <w:pPr>
+        <w:ind w:left="5040" w:hanging="360"/>
+      </w:pPr>
+    </w:lvl>
+    <w:lvl w:ilvl="7" w:tplc="04090019" w:tentative="1">
+      <w:start w:val="1"/>
+      <w:numFmt w:val="lowerLetter"/>
+      <w:lvlText w:val="%8."/>
+      <w:lvlJc w:val="left"/>
+      <w:pPr>
+        <w:ind w:left="5760" w:hanging="360"/>
+      </w:pPr>
+    </w:lvl>
+    <w:lvl w:ilvl="8" w:tplc="0409001B" w:tentative="1">
+      <w:start w:val="1"/>
+      <w:numFmt w:val="lowerRoman"/>
+      <w:lvlText w:val="%9."/>
+      <w:lvlJc w:val="right"/>
+      <w:pPr>
+        <w:ind w:left="6480" w:hanging="180"/>
+      </w:pPr>
+    </w:lvl>
+  </w:abstractNum>
+  <w:abstractNum w:abstractNumId="3" w15:restartNumberingAfterBreak="0">
+    <w:nsid w:val="7B2640FD"/>
+    <w:multiLevelType w:val="hybridMultilevel"/>
+    <w:tmpl w:val="ECCE41FC"/>
+    <w:lvl w:ilvl="0" w:tplc="0409000F">
+      <w:start w:val="1"/>
+      <w:numFmt w:val="decimal"/>
+      <w:lvlText w:val="%1."/>
+      <w:lvlJc w:val="left"/>
+      <w:pPr>
+        <w:ind w:left="720" w:hanging="360"/>
+      </w:pPr>
+    </w:lvl>
+    <w:lvl w:ilvl="1" w:tplc="04090019" w:tentative="1">
+      <w:start w:val="1"/>
+      <w:numFmt w:val="lowerLetter"/>
+      <w:lvlText w:val="%2."/>
+      <w:lvlJc w:val="left"/>
+      <w:pPr>
+        <w:ind w:left="1440" w:hanging="360"/>
+      </w:pPr>
+    </w:lvl>
+    <w:lvl w:ilvl="2" w:tplc="0409001B" w:tentative="1">
+      <w:start w:val="1"/>
+      <w:numFmt w:val="lowerRoman"/>
+      <w:lvlText w:val="%3."/>
+      <w:lvlJc w:val="right"/>
+      <w:pPr>
+        <w:ind w:left="2160" w:hanging="180"/>
+      </w:pPr>
+    </w:lvl>
+    <w:lvl w:ilvl="3" w:tplc="0409000F" w:tentative="1">
+      <w:start w:val="1"/>
+      <w:numFmt w:val="decimal"/>
+      <w:lvlText w:val="%4."/>
+      <w:lvlJc w:val="left"/>
+      <w:pPr>
+        <w:ind w:left="2880" w:hanging="360"/>
+      </w:pPr>
+    </w:lvl>
+    <w:lvl w:ilvl="4" w:tplc="04090019" w:tentative="1">
+      <w:start w:val="1"/>
+      <w:numFmt w:val="lowerLetter"/>
+      <w:lvlText w:val="%5."/>
+      <w:lvlJc w:val="left"/>
+      <w:pPr>
+        <w:ind w:left="3600" w:hanging="360"/>
+      </w:pPr>
+    </w:lvl>
+    <w:lvl w:ilvl="5" w:tplc="0409001B" w:tentative="1">
+      <w:start w:val="1"/>
+      <w:numFmt w:val="lowerRoman"/>
+      <w:lvlText w:val="%6."/>
+      <w:lvlJc w:val="right"/>
+      <w:pPr>
+        <w:ind w:left="4320" w:hanging="180"/>
+      </w:pPr>
+    </w:lvl>
+    <w:lvl w:ilvl="6" w:tplc="0409000F" w:tentative="1">
+      <w:start w:val="1"/>
+      <w:numFmt w:val="decimal"/>
+      <w:lvlText w:val="%7."/>
+      <w:lvlJc w:val="left"/>
+      <w:pPr>
+        <w:ind w:left="5040" w:hanging="360"/>
+      </w:pPr>
+    </w:lvl>
+    <w:lvl w:ilvl="7" w:tplc="04090019" w:tentative="1">
+      <w:start w:val="1"/>
+      <w:numFmt w:val="lowerLetter"/>
+      <w:lvlText w:val="%8."/>
+      <w:lvlJc w:val="left"/>
+      <w:pPr>
+        <w:ind w:left="5760" w:hanging="360"/>
+      </w:pPr>
+    </w:lvl>
+    <w:lvl w:ilvl="8" w:tplc="0409001B" w:tentative="1">
+      <w:start w:val="1"/>
+      <w:numFmt w:val="lowerRoman"/>
+      <w:lvlText w:val="%9."/>
+      <w:lvlJc w:val="right"/>
+      <w:pPr>
+        <w:ind w:left="6480" w:hanging="180"/>
+      </w:pPr>
+    </w:lvl>
+  </w:abstractNum>
+  <w:abstractNum w:abstractNumId="4" w15:restartNumberingAfterBreak="0">
+    <w:nsid w:val="7E3B7AAA"/>
+    <w:multiLevelType w:val="hybridMultilevel"/>
+    <w:tmpl w:val="A56CAC96"/>
+    <w:lvl w:ilvl="0" w:tplc="A97EEF66">
+      <w:start w:val="2"/>
+      <w:numFmt w:val="upperRoman"/>
+      <w:lvlText w:val="%1."/>
+      <w:lvlJc w:val="right"/>
+      <w:pPr>
+        <w:ind w:left="720" w:hanging="360"/>
+      </w:pPr>
+      <w:rPr>
+        <w:rFonts w:hint="default"/>
+      </w:rPr>
+    </w:lvl>
+    <w:lvl w:ilvl="1" w:tplc="04090019">
+      <w:start w:val="1"/>
+      <w:numFmt w:val="lowerLetter"/>
+      <w:lvlText w:val="%2."/>
+      <w:lvlJc w:val="left"/>
+      <w:pPr>
+        <w:ind w:left="1440" w:hanging="360"/>
+      </w:pPr>
+    </w:lvl>
+    <w:lvl w:ilvl="2" w:tplc="0409001B">
+      <w:start w:val="1"/>
+      <w:numFmt w:val="lowerRoman"/>
+      <w:lvlText w:val="%3."/>
+      <w:lvlJc w:val="right"/>
+      <w:pPr>
+        <w:ind w:left="2160" w:hanging="180"/>
+      </w:pPr>
+    </w:lvl>
+    <w:lvl w:ilvl="3" w:tplc="0409000F">
+      <w:start w:val="1"/>
+      <w:numFmt w:val="decimal"/>
+      <w:lvlText w:val="%4."/>
+      <w:lvlJc w:val="left"/>
+      <w:pPr>
+        <w:ind w:left="2880" w:hanging="360"/>
+      </w:pPr>
+    </w:lvl>
+    <w:lvl w:ilvl="4" w:tplc="04090019">
+      <w:start w:val="1"/>
+      <w:numFmt w:val="lowerLetter"/>
+      <w:lvlText w:val="%5."/>
+      <w:lvlJc w:val="left"/>
+      <w:pPr>
+        <w:ind w:left="3600" w:hanging="360"/>
+      </w:pPr>
+    </w:lvl>
+    <w:lvl w:ilvl="5" w:tplc="0409001B" w:tentative="1">
+      <w:start w:val="1"/>
+      <w:numFmt w:val="lowerRoman"/>
+      <w:lvlText w:val="%6."/>
+      <w:lvlJc w:val="right"/>
+      <w:pPr>
+        <w:ind w:left="4320" w:hanging="180"/>
+      </w:pPr>
+    </w:lvl>
+    <w:lvl w:ilvl="6" w:tplc="0409000F" w:tentative="1">
+      <w:start w:val="1"/>
+      <w:numFmt w:val="decimal"/>
+      <w:lvlText w:val="%7."/>
+      <w:lvlJc w:val="left"/>
+      <w:pPr>
+        <w:ind w:left="5040" w:hanging="360"/>
+      </w:pPr>
+    </w:lvl>
+    <w:lvl w:ilvl="7" w:tplc="04090019" w:tentative="1">
+      <w:start w:val="1"/>
+      <w:numFmt w:val="lowerLetter"/>
+      <w:lvlText w:val="%8."/>
+      <w:lvlJc w:val="left"/>
+      <w:pPr>
+        <w:ind w:left="5760" w:hanging="360"/>
+      </w:pPr>
+    </w:lvl>
+    <w:lvl w:ilvl="8" w:tplc="0409001B" w:tentative="1">
+      <w:start w:val="1"/>
+      <w:numFmt w:val="lowerRoman"/>
+      <w:lvlText w:val="%9."/>
+      <w:lvlJc w:val="right"/>
+      <w:pPr>
+        <w:ind w:left="6480" w:hanging="180"/>
+      </w:pPr>
+    </w:lvl>
+  </w:abstractNum>
+  <w:num w:numId="1">
+    <w:abstractNumId w:val="3"/>
+  </w:num>
+  <w:num w:numId="2">
+    <w:abstractNumId w:val="4"/>
+  </w:num>
+  <w:num w:numId="3">
+    <w:abstractNumId w:val="2"/>
+  </w:num>
+  <w:num w:numId="4">
+    <w:abstractNumId w:val="1"/>
+  </w:num>
+  <w:num w:numId="5">
+    <w:abstractNumId w:val="0"/>
+  </w:num>
+</w:numbering>
 </file>
 
 <file path=word/styles.xml><?xml version="1.0" encoding="utf-8"?>
@@ -575,6 +1680,17 @@
       <w:lang w:val="en-GB"/>
     </w:rPr>
   </w:style>
+  <w:style w:type="paragraph" w:styleId="ListParagraph">
+    <w:name w:val="List Paragraph"/>
+    <w:basedOn w:val="Normal"/>
+    <w:uiPriority w:val="34"/>
+    <w:qFormat/>
+    <w:rsid w:val="00793810"/>
+    <w:pPr>
+      <w:ind w:left="720"/>
+      <w:contextualSpacing/>
+    </w:pPr>
+  </w:style>
 </w:styles>
 </file>
 

</xml_diff>

<commit_message>
Additional updates for section 2
</commit_message>
<xml_diff>
--- a/01 - Agile for Model-Based Standards Development/B - Draft/Section II - Current Issues .docx
+++ b/01 - Agile for Model-Based Standards Development/B - Draft/Section II - Current Issues .docx
@@ -60,176 +60,6 @@
           <w:lang w:val="en-US"/>
         </w:rPr>
       </w:pPr>
-      <w:commentRangeStart w:id="0"/>
-      <w:r>
-        <w:rPr>
-          <w:rFonts w:ascii="Arial" w:hAnsi="Arial" w:cs="Arial"/>
-          <w:color w:val="0000FF"/>
-          <w:sz w:val="18"/>
-          <w:szCs w:val="18"/>
-          <w:lang w:val="en-US"/>
-        </w:rPr>
-        <w:t xml:space="preserve">According to survey results of a study by the Institute of Electrical and Electronic Engineers </w:t>
-      </w:r>
-      <w:r>
-        <w:rPr>
-          <w:rFonts w:ascii="Arial" w:hAnsi="Arial" w:cs="Arial"/>
-          <w:color w:val="FF0000"/>
-          <w:sz w:val="18"/>
-          <w:szCs w:val="18"/>
-          <w:lang w:val="en-US"/>
-        </w:rPr>
-        <w:t>“</w:t>
-      </w:r>
-      <w:r>
-        <w:rPr>
-          <w:rFonts w:ascii="Arial" w:hAnsi="Arial" w:cs="Arial"/>
-          <w:color w:val="FF0000"/>
-          <w:sz w:val="18"/>
-          <w:szCs w:val="18"/>
-        </w:rPr>
-        <w:t xml:space="preserve">a majority of respondents' organizational units are using agile and/or lean methods (58%). Furthermore, lean appears as a new player, being used by 24% of respondents, mainly in combination with agile (21%).” </w:t>
-      </w:r>
-      <w:r>
-        <w:rPr>
-          <w:rFonts w:ascii="Arial" w:hAnsi="Arial" w:cs="Arial"/>
-          <w:color w:val="0000FF"/>
-          <w:sz w:val="18"/>
-          <w:szCs w:val="18"/>
-          <w:lang w:val="en-US"/>
-        </w:rPr>
-        <w:t xml:space="preserve">These statistics reinforce the increased development rate of industry towards a trend of </w:t>
-      </w:r>
-      <w:r>
-        <w:rPr>
-          <w:rFonts w:ascii="Arial" w:hAnsi="Arial" w:cs="Arial"/>
-          <w:color w:val="0000FF"/>
-          <w:sz w:val="18"/>
-          <w:szCs w:val="18"/>
-          <w:lang w:val="en-US"/>
-        </w:rPr>
-        <w:t xml:space="preserve">rapid incremental development as they strive towards enabling the digital threads for their enterprises. </w:t>
-      </w:r>
-      <w:commentRangeEnd w:id="0"/>
-      <w:r>
-        <w:rPr>
-          <w:rStyle w:val="CommentReference"/>
-        </w:rPr>
-        <w:commentReference w:id="0"/>
-      </w:r>
-    </w:p>
-    <w:p>
-      <w:pPr>
-        <w:spacing w:line="240" w:lineRule="auto"/>
-        <w:ind w:firstLine="720"/>
-        <w:contextualSpacing/>
-        <w:jc w:val="both"/>
-        <w:rPr>
-          <w:rFonts w:ascii="Arial" w:hAnsi="Arial" w:cs="Arial"/>
-          <w:color w:val="0000FF"/>
-          <w:sz w:val="18"/>
-          <w:szCs w:val="18"/>
-          <w:lang w:val="en-US"/>
-        </w:rPr>
-      </w:pPr>
-      <w:commentRangeStart w:id="1"/>
-      <w:r>
-        <w:rPr>
-          <w:rFonts w:ascii="Arial" w:hAnsi="Arial" w:cs="Arial"/>
-          <w:color w:val="0000FF"/>
-          <w:sz w:val="18"/>
-          <w:szCs w:val="18"/>
-          <w:lang w:val="en-US"/>
-        </w:rPr>
-        <w:t>ISO standards development follows</w:t>
-      </w:r>
-      <w:r>
-        <w:rPr>
-          <w:rFonts w:ascii="Arial" w:hAnsi="Arial" w:cs="Arial"/>
-          <w:color w:val="0000FF"/>
-          <w:sz w:val="18"/>
-          <w:szCs w:val="18"/>
-          <w:lang w:val="en-US"/>
-        </w:rPr>
-        <w:t xml:space="preserve"> six stages; </w:t>
-      </w:r>
-      <w:r>
-        <w:rPr>
-          <w:rFonts w:ascii="Arial" w:hAnsi="Arial" w:cs="Arial"/>
-          <w:color w:val="FF0000"/>
-          <w:sz w:val="18"/>
-          <w:szCs w:val="18"/>
-          <w:lang w:val="en-US"/>
-        </w:rPr>
-        <w:t xml:space="preserve">proposal (10), preparatory (20), committee (30), enquiry (40), approval (50), </w:t>
-      </w:r>
-      <w:r>
-        <w:rPr>
-          <w:rFonts w:ascii="Arial" w:hAnsi="Arial" w:cs="Arial"/>
-          <w:color w:val="FF0000"/>
-          <w:sz w:val="18"/>
-          <w:szCs w:val="18"/>
-          <w:lang w:val="en-US"/>
-        </w:rPr>
-        <w:t xml:space="preserve">and </w:t>
-      </w:r>
-      <w:r>
-        <w:rPr>
-          <w:rFonts w:ascii="Arial" w:hAnsi="Arial" w:cs="Arial"/>
-          <w:color w:val="FF0000"/>
-          <w:sz w:val="18"/>
-          <w:szCs w:val="18"/>
-          <w:lang w:val="en-US"/>
-        </w:rPr>
-        <w:t>publication (60) stages</w:t>
-      </w:r>
-      <w:r>
-        <w:rPr>
-          <w:rFonts w:ascii="Arial" w:hAnsi="Arial" w:cs="Arial"/>
-          <w:color w:val="FF0000"/>
-          <w:sz w:val="18"/>
-          <w:szCs w:val="18"/>
-          <w:lang w:val="en-US"/>
-        </w:rPr>
-        <w:t xml:space="preserve"> (target date planner iso.org)</w:t>
-      </w:r>
-      <w:r>
-        <w:rPr>
-          <w:rFonts w:ascii="Arial" w:hAnsi="Arial" w:cs="Arial"/>
-          <w:color w:val="FF0000"/>
-          <w:sz w:val="18"/>
-          <w:szCs w:val="18"/>
-          <w:lang w:val="en-US"/>
-        </w:rPr>
-        <w:t xml:space="preserve">. </w:t>
-      </w:r>
-      <w:r>
-        <w:rPr>
-          <w:rFonts w:ascii="Arial" w:hAnsi="Arial" w:cs="Arial"/>
-          <w:color w:val="0000FF"/>
-          <w:sz w:val="18"/>
-          <w:szCs w:val="18"/>
-          <w:lang w:val="en-US"/>
-        </w:rPr>
-        <w:t>These stages control the development process entry and exit criteria from the proposal for a new work item, through the technical development of the source models, draft review, to publication.</w:t>
-      </w:r>
-      <w:r>
-        <w:rPr>
-          <w:rFonts w:ascii="Arial" w:hAnsi="Arial" w:cs="Arial"/>
-          <w:color w:val="0000FF"/>
-          <w:sz w:val="18"/>
-          <w:szCs w:val="18"/>
-          <w:lang w:val="en-US"/>
-        </w:rPr>
-        <w:t xml:space="preserve"> </w:t>
-      </w:r>
-      <w:commentRangeEnd w:id="1"/>
-      <w:r>
-        <w:rPr>
-          <w:rStyle w:val="CommentReference"/>
-        </w:rPr>
-        <w:commentReference w:id="1"/>
-      </w:r>
       <w:r>
         <w:rPr>
           <w:rFonts w:ascii="Arial" w:hAnsi="Arial" w:cs="Arial"/>
@@ -238,7 +68,17 @@
           <w:szCs w:val="18"/>
           <w:lang w:val="en-US"/>
         </w:rPr>
-        <w:t xml:space="preserve">An analysis of ISO project metrics on a sample across 8 standards and 16 </w:t>
+        <w:t>A</w:t>
+      </w:r>
+      <w:r>
+        <w:rPr>
+          <w:rFonts w:ascii="Arial" w:hAnsi="Arial" w:cs="Arial"/>
+          <w:color w:val="00B050"/>
+          <w:sz w:val="18"/>
+          <w:szCs w:val="18"/>
+          <w:lang w:val="en-US"/>
+        </w:rPr>
+        <w:t xml:space="preserve">n analysis of ISO project metrics on a sample across 8 standards and 16 </w:t>
       </w:r>
       <w:r>
         <w:rPr>
@@ -521,7 +361,7 @@
                     </pic:cNvPicPr>
                   </pic:nvPicPr>
                   <pic:blipFill>
-                    <a:blip r:embed="rId10" cstate="print">
+                    <a:blip r:embed="rId8" cstate="print">
                       <a:extLst>
                         <a:ext uri="{28A0092B-C50C-407E-A947-70E740481C1C}">
                           <a14:useLocalDpi xmlns:a14="http://schemas.microsoft.com/office/drawing/2010/main" val="0"/>
@@ -1174,7 +1014,7 @@
         </w:rPr>
         <w:t xml:space="preserve"> </w:t>
       </w:r>
-      <w:commentRangeStart w:id="2"/>
+      <w:commentRangeStart w:id="0"/>
       <w:r>
         <w:rPr>
           <w:rFonts w:ascii="Arial" w:hAnsi="Arial" w:cs="Arial"/>
@@ -1213,7 +1053,17 @@
           <w:szCs w:val="18"/>
           <w:lang w:val="en-US"/>
         </w:rPr>
-        <w:t xml:space="preserve">used for documenting proposed solution and consensus management. This undisciplined and </w:t>
+        <w:t xml:space="preserve">used for documenting </w:t>
+      </w:r>
+      <w:r>
+        <w:rPr>
+          <w:rFonts w:ascii="Arial" w:hAnsi="Arial" w:cs="Arial"/>
+          <w:color w:val="0000FF"/>
+          <w:sz w:val="18"/>
+          <w:szCs w:val="18"/>
+          <w:lang w:val="en-US"/>
+        </w:rPr>
+        <w:t xml:space="preserve">proposed solution and consensus management. This undisciplined and </w:t>
       </w:r>
       <w:r>
         <w:rPr>
@@ -1275,12 +1125,12 @@
         </w:rPr>
         <w:t>until issues are assigned and often times under development.</w:t>
       </w:r>
-      <w:commentRangeEnd w:id="2"/>
+      <w:commentRangeEnd w:id="0"/>
       <w:r>
         <w:rPr>
           <w:rStyle w:val="CommentReference"/>
         </w:rPr>
-        <w:commentReference w:id="2"/>
+        <w:commentReference w:id="0"/>
       </w:r>
       <w:r>
         <w:rPr>
@@ -1305,7 +1155,7 @@
           <w:lang w:val="en-US"/>
         </w:rPr>
       </w:pPr>
-      <w:commentRangeStart w:id="3"/>
+      <w:commentRangeStart w:id="1"/>
       <w:r>
         <w:rPr>
           <w:rFonts w:ascii="Arial" w:hAnsi="Arial" w:cs="Arial"/>
@@ -1421,12 +1271,12 @@
         </w:rPr>
         <w:t>Virtual distributed team</w:t>
       </w:r>
-      <w:commentRangeEnd w:id="3"/>
+      <w:commentRangeEnd w:id="1"/>
       <w:r>
         <w:rPr>
           <w:rStyle w:val="CommentReference"/>
         </w:rPr>
-        <w:commentReference w:id="3"/>
+        <w:commentReference w:id="1"/>
       </w:r>
     </w:p>
     <w:p>
@@ -1817,7 +1667,6 @@
           <w:szCs w:val="18"/>
           <w:lang w:val="en-US"/>
         </w:rPr>
-        <w:lastRenderedPageBreak/>
         <w:t xml:space="preserve">While </w:t>
       </w:r>
       <w:r>
@@ -2048,6 +1897,324 @@
         <w:jc w:val="both"/>
         <w:rPr>
           <w:rFonts w:ascii="Arial" w:hAnsi="Arial" w:cs="Arial"/>
+          <w:b/>
+          <w:color w:val="00B050"/>
+          <w:sz w:val="18"/>
+          <w:szCs w:val="18"/>
+          <w:lang w:val="en-US"/>
+        </w:rPr>
+      </w:pPr>
+      <w:r>
+        <w:rPr>
+          <w:rFonts w:ascii="Arial" w:hAnsi="Arial" w:cs="Arial"/>
+          <w:color w:val="0000FF"/>
+          <w:sz w:val="18"/>
+          <w:szCs w:val="18"/>
+          <w:lang w:val="en-US"/>
+        </w:rPr>
+        <w:t xml:space="preserve">A robust knowledge of </w:t>
+      </w:r>
+      <w:r>
+        <w:rPr>
+          <w:rFonts w:ascii="Arial" w:hAnsi="Arial" w:cs="Arial"/>
+          <w:color w:val="0000FF"/>
+          <w:sz w:val="18"/>
+          <w:szCs w:val="18"/>
+          <w:lang w:val="en-US"/>
+        </w:rPr>
+        <w:t xml:space="preserve">the </w:t>
+      </w:r>
+      <w:r>
+        <w:rPr>
+          <w:rFonts w:ascii="Arial" w:hAnsi="Arial" w:cs="Arial"/>
+          <w:color w:val="0000FF"/>
+          <w:sz w:val="18"/>
+          <w:szCs w:val="18"/>
+          <w:lang w:val="en-US"/>
+        </w:rPr>
+        <w:t xml:space="preserve">STEP data model is necessary to ensure enhancements and defect resolutions have a complete end to end solution. The integrated nature of the elements of the STEP data model, ARMS, MIMs, and IRs, mandate that parallel changes take place in each of these elements to ensure continuity of the </w:t>
+      </w:r>
+      <w:r>
+        <w:rPr>
+          <w:rFonts w:ascii="Arial" w:hAnsi="Arial" w:cs="Arial"/>
+          <w:color w:val="0000FF"/>
+          <w:sz w:val="18"/>
+          <w:szCs w:val="18"/>
+          <w:lang w:val="en-US"/>
+        </w:rPr>
+        <w:t>model</w:t>
+      </w:r>
+      <w:r>
+        <w:rPr>
+          <w:rFonts w:ascii="Arial" w:hAnsi="Arial" w:cs="Arial"/>
+          <w:color w:val="0000FF"/>
+          <w:sz w:val="18"/>
+          <w:szCs w:val="18"/>
+          <w:lang w:val="en-US"/>
+        </w:rPr>
+        <w:t xml:space="preserve">. A lack of understanding </w:t>
+      </w:r>
+      <w:r>
+        <w:rPr>
+          <w:rFonts w:ascii="Arial" w:hAnsi="Arial" w:cs="Arial"/>
+          <w:color w:val="0000FF"/>
+          <w:sz w:val="18"/>
+          <w:szCs w:val="18"/>
+          <w:lang w:val="en-US"/>
+        </w:rPr>
+        <w:lastRenderedPageBreak/>
+        <w:t xml:space="preserve">of integration points leads to (1) inelegant solutions and (2) data quality issues. </w:t>
+      </w:r>
+      <w:r>
+        <w:rPr>
+          <w:rFonts w:ascii="Arial" w:hAnsi="Arial" w:cs="Arial"/>
+          <w:color w:val="0000FF"/>
+          <w:sz w:val="18"/>
+          <w:szCs w:val="18"/>
+          <w:lang w:val="en-US"/>
+        </w:rPr>
+        <w:t xml:space="preserve">While quality checks exist to catch data quality issues these checks are not </w:t>
+      </w:r>
+      <w:r>
+        <w:rPr>
+          <w:rFonts w:ascii="Arial" w:hAnsi="Arial" w:cs="Arial"/>
+          <w:color w:val="0000FF"/>
+          <w:sz w:val="18"/>
+          <w:szCs w:val="18"/>
+          <w:lang w:val="en-US"/>
+        </w:rPr>
+        <w:t>infallible</w:t>
+      </w:r>
+      <w:r>
+        <w:rPr>
+          <w:rFonts w:ascii="Arial" w:hAnsi="Arial" w:cs="Arial"/>
+          <w:color w:val="0000FF"/>
+          <w:sz w:val="18"/>
+          <w:szCs w:val="18"/>
+          <w:lang w:val="en-US"/>
+        </w:rPr>
+        <w:t>.</w:t>
+      </w:r>
+      <w:r>
+        <w:rPr>
+          <w:rFonts w:ascii="Arial" w:hAnsi="Arial" w:cs="Arial"/>
+          <w:color w:val="0000FF"/>
+          <w:sz w:val="18"/>
+          <w:szCs w:val="18"/>
+          <w:lang w:val="en-US"/>
+        </w:rPr>
+        <w:t xml:space="preserve"> </w:t>
+      </w:r>
+      <w:r>
+        <w:rPr>
+          <w:rFonts w:ascii="Arial" w:hAnsi="Arial" w:cs="Arial"/>
+          <w:color w:val="0000FF"/>
+          <w:sz w:val="18"/>
+          <w:szCs w:val="18"/>
+          <w:lang w:val="en-US"/>
+        </w:rPr>
+        <w:t>Other issues, such as the elegant or clumsy nature of s</w:t>
+      </w:r>
+      <w:r>
+        <w:rPr>
+          <w:rFonts w:ascii="Arial" w:hAnsi="Arial" w:cs="Arial"/>
+          <w:color w:val="0000FF"/>
+          <w:sz w:val="18"/>
+          <w:szCs w:val="18"/>
+          <w:lang w:val="en-US"/>
+        </w:rPr>
+        <w:t>olution concepts</w:t>
+      </w:r>
+      <w:r>
+        <w:rPr>
+          <w:rFonts w:ascii="Arial" w:hAnsi="Arial" w:cs="Arial"/>
+          <w:color w:val="0000FF"/>
+          <w:sz w:val="18"/>
+          <w:szCs w:val="18"/>
+          <w:lang w:val="en-US"/>
+        </w:rPr>
+        <w:t xml:space="preserve">, require analysis by human interpretation and rely solely on </w:t>
+      </w:r>
+      <w:r>
+        <w:rPr>
+          <w:rFonts w:ascii="Arial" w:hAnsi="Arial" w:cs="Arial"/>
+          <w:color w:val="0000FF"/>
+          <w:sz w:val="18"/>
+          <w:szCs w:val="18"/>
+          <w:lang w:val="en-US"/>
+        </w:rPr>
+        <w:t>the knowledge level of the human resource performing the work.</w:t>
+      </w:r>
+      <w:r>
+        <w:rPr>
+          <w:rFonts w:ascii="Arial" w:hAnsi="Arial" w:cs="Arial"/>
+          <w:color w:val="0000FF"/>
+          <w:sz w:val="18"/>
+          <w:szCs w:val="18"/>
+          <w:lang w:val="en-US"/>
+        </w:rPr>
+        <w:t xml:space="preserve"> </w:t>
+      </w:r>
+      <w:commentRangeStart w:id="2"/>
+      <w:r>
+        <w:rPr>
+          <w:rFonts w:ascii="Arial" w:hAnsi="Arial" w:cs="Arial"/>
+          <w:color w:val="0000FF"/>
+          <w:sz w:val="18"/>
+          <w:szCs w:val="18"/>
+          <w:lang w:val="en-US"/>
+        </w:rPr>
+        <w:t>Understanding of the development process and toolset are also factors that affect code quality.</w:t>
+      </w:r>
+      <w:r>
+        <w:rPr>
+          <w:rFonts w:ascii="Arial" w:hAnsi="Arial" w:cs="Arial"/>
+          <w:color w:val="0000FF"/>
+          <w:sz w:val="18"/>
+          <w:szCs w:val="18"/>
+          <w:lang w:val="en-US"/>
+        </w:rPr>
+        <w:t xml:space="preserve"> Results from a survey of the development team responsible for standards reports that 71.4% of developers incurred some amount of rework in their last standards publication due to lack of knowledge of the data model, development process, or tool-</w:t>
+      </w:r>
+      <w:proofErr w:type="spellStart"/>
+      <w:r>
+        <w:rPr>
+          <w:rFonts w:ascii="Arial" w:hAnsi="Arial" w:cs="Arial"/>
+          <w:color w:val="0000FF"/>
+          <w:sz w:val="18"/>
+          <w:szCs w:val="18"/>
+          <w:lang w:val="en-US"/>
+        </w:rPr>
+        <w:t>chian</w:t>
+      </w:r>
+      <w:proofErr w:type="spellEnd"/>
+      <w:r>
+        <w:rPr>
+          <w:rFonts w:ascii="Arial" w:hAnsi="Arial" w:cs="Arial"/>
+          <w:color w:val="0000FF"/>
+          <w:sz w:val="18"/>
+          <w:szCs w:val="18"/>
+          <w:lang w:val="en-US"/>
+        </w:rPr>
+        <w:t xml:space="preserve">. Of those 14.3% reported more than 50% of rework was required. </w:t>
+      </w:r>
+      <w:r>
+        <w:rPr>
+          <w:rFonts w:ascii="Arial" w:hAnsi="Arial" w:cs="Arial"/>
+          <w:color w:val="0000FF"/>
+          <w:sz w:val="18"/>
+          <w:szCs w:val="18"/>
+          <w:lang w:val="en-US"/>
+        </w:rPr>
+        <w:t xml:space="preserve"> </w:t>
+      </w:r>
+      <w:commentRangeEnd w:id="2"/>
+      <w:r>
+        <w:rPr>
+          <w:rStyle w:val="CommentReference"/>
+        </w:rPr>
+        <w:commentReference w:id="2"/>
+      </w:r>
+      <w:commentRangeStart w:id="3"/>
+      <w:r>
+        <w:rPr>
+          <w:rFonts w:ascii="Arial" w:hAnsi="Arial" w:cs="Arial"/>
+          <w:b/>
+          <w:color w:val="00B050"/>
+          <w:sz w:val="18"/>
+          <w:szCs w:val="18"/>
+          <w:lang w:val="en-US"/>
+        </w:rPr>
+        <w:t>INPU</w:t>
+      </w:r>
+      <w:r>
+        <w:rPr>
+          <w:rFonts w:ascii="Arial" w:hAnsi="Arial" w:cs="Arial"/>
+          <w:b/>
+          <w:color w:val="00B050"/>
+          <w:sz w:val="18"/>
+          <w:szCs w:val="18"/>
+          <w:lang w:val="en-US"/>
+        </w:rPr>
+        <w:t>T METRICS FROM DEVELOPER</w:t>
+      </w:r>
+      <w:r>
+        <w:rPr>
+          <w:rFonts w:ascii="Arial" w:hAnsi="Arial" w:cs="Arial"/>
+          <w:color w:val="0000FF"/>
+          <w:sz w:val="18"/>
+          <w:szCs w:val="18"/>
+          <w:lang w:val="en-US"/>
+        </w:rPr>
+        <w:t xml:space="preserve"> </w:t>
+      </w:r>
+      <w:r>
+        <w:rPr>
+          <w:rFonts w:ascii="Arial" w:hAnsi="Arial" w:cs="Arial"/>
+          <w:b/>
+          <w:color w:val="00B050"/>
+          <w:sz w:val="18"/>
+          <w:szCs w:val="18"/>
+          <w:lang w:val="en-US"/>
+        </w:rPr>
+        <w:t>SURVEY</w:t>
+      </w:r>
+      <w:commentRangeEnd w:id="3"/>
+      <w:r>
+        <w:rPr>
+          <w:rStyle w:val="CommentReference"/>
+          <w:rFonts w:ascii="Arial" w:hAnsi="Arial" w:cs="Arial"/>
+        </w:rPr>
+        <w:commentReference w:id="3"/>
+      </w:r>
+      <w:r>
+        <w:rPr>
+          <w:rFonts w:ascii="Arial" w:hAnsi="Arial" w:cs="Arial"/>
+          <w:b/>
+          <w:color w:val="00B050"/>
+          <w:sz w:val="18"/>
+          <w:szCs w:val="18"/>
+          <w:lang w:val="en-US"/>
+        </w:rPr>
+        <w:t xml:space="preserve">. </w:t>
+      </w:r>
+    </w:p>
+    <w:p>
+      <w:pPr>
+        <w:spacing w:after="0" w:line="240" w:lineRule="auto"/>
+        <w:jc w:val="both"/>
+        <w:rPr>
+          <w:rFonts w:ascii="Arial" w:hAnsi="Arial" w:cs="Arial"/>
+          <w:b/>
+          <w:color w:val="00B050"/>
+          <w:sz w:val="18"/>
+          <w:szCs w:val="18"/>
+          <w:lang w:val="en-US"/>
+        </w:rPr>
+      </w:pPr>
+      <w:bookmarkStart w:id="4" w:name="_GoBack"/>
+      <w:bookmarkEnd w:id="4"/>
+    </w:p>
+    <w:p>
+      <w:pPr>
+        <w:spacing w:after="0" w:line="240" w:lineRule="auto"/>
+        <w:jc w:val="both"/>
+        <w:rPr>
+          <w:rFonts w:ascii="Arial" w:hAnsi="Arial" w:cs="Arial"/>
+          <w:b/>
+          <w:color w:val="00B050"/>
+          <w:sz w:val="18"/>
+          <w:szCs w:val="18"/>
+          <w:lang w:val="en-US"/>
+        </w:rPr>
+      </w:pPr>
+    </w:p>
+    <w:p>
+      <w:pPr>
+        <w:spacing w:after="0" w:line="240" w:lineRule="auto"/>
+        <w:jc w:val="center"/>
+        <w:rPr>
+          <w:rFonts w:ascii="Arial" w:hAnsi="Arial" w:cs="Arial"/>
           <w:color w:val="0000FF"/>
           <w:sz w:val="18"/>
           <w:szCs w:val="18"/>
@@ -2056,7 +2223,7 @@
         <w:sectPr>
           <w:type w:val="continuous"/>
           <w:pgSz w:w="12240" w:h="15840"/>
-          <w:pgMar w:top="1440" w:right="1440" w:bottom="1440" w:left="1440" w:header="720" w:footer="720" w:gutter="0"/>
+          <w:pgMar w:top="990" w:right="1440" w:bottom="1440" w:left="1440" w:header="720" w:footer="720" w:gutter="0"/>
           <w:cols w:num="2" w:space="720"/>
           <w:docGrid w:linePitch="360"/>
         </w:sectPr>
@@ -2064,246 +2231,93 @@
       <w:r>
         <w:rPr>
           <w:rFonts w:ascii="Arial" w:hAnsi="Arial" w:cs="Arial"/>
-          <w:color w:val="0000FF"/>
-          <w:sz w:val="18"/>
-          <w:szCs w:val="18"/>
-          <w:lang w:val="en-US"/>
-        </w:rPr>
-        <w:t xml:space="preserve">A robust knowledge of </w:t>
-      </w:r>
-      <w:r>
-        <w:rPr>
-          <w:rFonts w:ascii="Arial" w:hAnsi="Arial" w:cs="Arial"/>
-          <w:color w:val="0000FF"/>
-          <w:sz w:val="18"/>
-          <w:szCs w:val="18"/>
-          <w:lang w:val="en-US"/>
-        </w:rPr>
-        <w:t xml:space="preserve">the </w:t>
-      </w:r>
-      <w:r>
-        <w:rPr>
-          <w:rFonts w:ascii="Arial" w:hAnsi="Arial" w:cs="Arial"/>
-          <w:color w:val="0000FF"/>
-          <w:sz w:val="18"/>
-          <w:szCs w:val="18"/>
-          <w:lang w:val="en-US"/>
-        </w:rPr>
-        <w:t xml:space="preserve">STEP data model is necessary to ensure enhancements and defect resolutions have a complete end to end solution. The integrated nature of the elements of the STEP data </w:t>
-      </w:r>
-      <w:r>
-        <w:rPr>
-          <w:rFonts w:ascii="Arial" w:hAnsi="Arial" w:cs="Arial"/>
-          <w:color w:val="0000FF"/>
-          <w:sz w:val="18"/>
-          <w:szCs w:val="18"/>
-          <w:lang w:val="en-US"/>
-        </w:rPr>
-        <w:t xml:space="preserve">model, ARMS, MIMs, and IRs, mandate that parallel changes take place in each of these elements to ensure continuity of the </w:t>
-      </w:r>
-      <w:r>
-        <w:rPr>
-          <w:rFonts w:ascii="Arial" w:hAnsi="Arial" w:cs="Arial"/>
-          <w:color w:val="0000FF"/>
-          <w:sz w:val="18"/>
-          <w:szCs w:val="18"/>
-          <w:lang w:val="en-US"/>
-        </w:rPr>
-        <w:t>model</w:t>
-      </w:r>
-      <w:bookmarkStart w:id="4" w:name="_GoBack"/>
-      <w:bookmarkEnd w:id="4"/>
-      <w:r>
-        <w:rPr>
-          <w:rFonts w:ascii="Arial" w:hAnsi="Arial" w:cs="Arial"/>
-          <w:color w:val="0000FF"/>
-          <w:sz w:val="18"/>
-          <w:szCs w:val="18"/>
-          <w:lang w:val="en-US"/>
-        </w:rPr>
-        <w:t xml:space="preserve">. A lack of understanding of integration points leads to (1) inelegant solutions and (2) data quality issues. </w:t>
-      </w:r>
-      <w:r>
-        <w:rPr>
-          <w:rFonts w:ascii="Arial" w:hAnsi="Arial" w:cs="Arial"/>
-          <w:color w:val="0000FF"/>
-          <w:sz w:val="18"/>
-          <w:szCs w:val="18"/>
-          <w:lang w:val="en-US"/>
-        </w:rPr>
-        <w:t xml:space="preserve">While quality checks exist to catch data quality issues these checks are not </w:t>
-      </w:r>
-      <w:r>
-        <w:rPr>
-          <w:rFonts w:ascii="Arial" w:hAnsi="Arial" w:cs="Arial"/>
-          <w:color w:val="0000FF"/>
-          <w:sz w:val="18"/>
-          <w:szCs w:val="18"/>
-          <w:lang w:val="en-US"/>
-        </w:rPr>
-        <w:t>infallible</w:t>
-      </w:r>
-      <w:r>
-        <w:rPr>
-          <w:rFonts w:ascii="Arial" w:hAnsi="Arial" w:cs="Arial"/>
-          <w:color w:val="0000FF"/>
-          <w:sz w:val="18"/>
-          <w:szCs w:val="18"/>
-          <w:lang w:val="en-US"/>
-        </w:rPr>
-        <w:t>.</w:t>
-      </w:r>
-      <w:r>
-        <w:rPr>
-          <w:rFonts w:ascii="Arial" w:hAnsi="Arial" w:cs="Arial"/>
-          <w:color w:val="0000FF"/>
-          <w:sz w:val="18"/>
-          <w:szCs w:val="18"/>
-          <w:lang w:val="en-US"/>
-        </w:rPr>
-        <w:t xml:space="preserve"> </w:t>
-      </w:r>
-      <w:r>
-        <w:rPr>
-          <w:rFonts w:ascii="Arial" w:hAnsi="Arial" w:cs="Arial"/>
-          <w:color w:val="0000FF"/>
-          <w:sz w:val="18"/>
-          <w:szCs w:val="18"/>
-          <w:lang w:val="en-US"/>
-        </w:rPr>
-        <w:t>Other issues, such as the elegant or clumsy nature of s</w:t>
-      </w:r>
-      <w:r>
-        <w:rPr>
-          <w:rFonts w:ascii="Arial" w:hAnsi="Arial" w:cs="Arial"/>
-          <w:color w:val="0000FF"/>
-          <w:sz w:val="18"/>
-          <w:szCs w:val="18"/>
-          <w:lang w:val="en-US"/>
-        </w:rPr>
-        <w:t>olution concepts</w:t>
-      </w:r>
-      <w:r>
-        <w:rPr>
-          <w:rFonts w:ascii="Arial" w:hAnsi="Arial" w:cs="Arial"/>
-          <w:color w:val="0000FF"/>
-          <w:sz w:val="18"/>
-          <w:szCs w:val="18"/>
-          <w:lang w:val="en-US"/>
-        </w:rPr>
-        <w:t xml:space="preserve">, require analysis by human interpretation and rely solely on </w:t>
-      </w:r>
-      <w:r>
-        <w:rPr>
-          <w:rFonts w:ascii="Arial" w:hAnsi="Arial" w:cs="Arial"/>
-          <w:color w:val="0000FF"/>
-          <w:sz w:val="18"/>
-          <w:szCs w:val="18"/>
-          <w:lang w:val="en-US"/>
-        </w:rPr>
-        <w:t>the knowledge level of the human resource performing the work.</w:t>
-      </w:r>
-      <w:r>
-        <w:rPr>
-          <w:rFonts w:ascii="Arial" w:hAnsi="Arial" w:cs="Arial"/>
-          <w:color w:val="0000FF"/>
-          <w:sz w:val="18"/>
-          <w:szCs w:val="18"/>
-          <w:lang w:val="en-US"/>
-        </w:rPr>
-        <w:t xml:space="preserve"> </w:t>
-      </w:r>
-      <w:commentRangeStart w:id="5"/>
-      <w:r>
-        <w:rPr>
-          <w:rFonts w:ascii="Arial" w:hAnsi="Arial" w:cs="Arial"/>
-          <w:color w:val="0000FF"/>
-          <w:sz w:val="18"/>
-          <w:szCs w:val="18"/>
-          <w:lang w:val="en-US"/>
-        </w:rPr>
-        <w:t>Understanding of the development process and toolset are also factors that affect code quality.</w:t>
-      </w:r>
-      <w:r>
-        <w:rPr>
-          <w:rFonts w:ascii="Arial" w:hAnsi="Arial" w:cs="Arial"/>
-          <w:color w:val="0000FF"/>
-          <w:sz w:val="18"/>
-          <w:szCs w:val="18"/>
-          <w:lang w:val="en-US"/>
-        </w:rPr>
-        <w:t xml:space="preserve"> </w:t>
-      </w:r>
-      <w:commentRangeEnd w:id="5"/>
-      <w:r>
-        <w:rPr>
-          <w:rStyle w:val="CommentReference"/>
-        </w:rPr>
-        <w:commentReference w:id="5"/>
-      </w:r>
-      <w:commentRangeStart w:id="6"/>
-      <w:r>
-        <w:rPr>
-          <w:rFonts w:ascii="Arial" w:hAnsi="Arial" w:cs="Arial"/>
-          <w:b/>
-          <w:color w:val="00B050"/>
-          <w:sz w:val="18"/>
-          <w:szCs w:val="18"/>
-          <w:lang w:val="en-US"/>
-        </w:rPr>
-        <w:t>INPU</w:t>
-      </w:r>
-      <w:r>
-        <w:rPr>
-          <w:rFonts w:ascii="Arial" w:hAnsi="Arial" w:cs="Arial"/>
-          <w:b/>
-          <w:color w:val="00B050"/>
-          <w:sz w:val="18"/>
-          <w:szCs w:val="18"/>
-          <w:lang w:val="en-US"/>
-        </w:rPr>
-        <w:t>T METRICS FROM DEVELOPER</w:t>
-      </w:r>
-      <w:r>
-        <w:rPr>
-          <w:rFonts w:ascii="Arial" w:hAnsi="Arial" w:cs="Arial"/>
-          <w:color w:val="0000FF"/>
-          <w:sz w:val="18"/>
-          <w:szCs w:val="18"/>
-          <w:lang w:val="en-US"/>
-        </w:rPr>
-        <w:t xml:space="preserve"> </w:t>
-      </w:r>
-      <w:r>
-        <w:rPr>
-          <w:rFonts w:ascii="Arial" w:hAnsi="Arial" w:cs="Arial"/>
-          <w:b/>
-          <w:color w:val="00B050"/>
-          <w:sz w:val="18"/>
-          <w:szCs w:val="18"/>
-          <w:lang w:val="en-US"/>
-        </w:rPr>
-        <w:t>SURVEY</w:t>
-      </w:r>
-      <w:commentRangeEnd w:id="6"/>
-      <w:r>
-        <w:rPr>
-          <w:rStyle w:val="CommentReference"/>
-          <w:rFonts w:ascii="Arial" w:hAnsi="Arial" w:cs="Arial"/>
-        </w:rPr>
-        <w:commentReference w:id="6"/>
-      </w:r>
-      <w:r>
-        <w:rPr>
-          <w:rFonts w:ascii="Arial" w:hAnsi="Arial" w:cs="Arial"/>
-          <w:b/>
-          <w:color w:val="00B050"/>
-          <w:sz w:val="18"/>
-          <w:szCs w:val="18"/>
-          <w:lang w:val="en-US"/>
-        </w:rPr>
-        <w:t xml:space="preserve">. </w:t>
-      </w:r>
+          <w:noProof/>
+          <w:color w:val="0000FF"/>
+          <w:sz w:val="18"/>
+          <w:szCs w:val="18"/>
+          <w:lang w:val="en-US"/>
+        </w:rPr>
+        <w:drawing>
+          <wp:inline distT="0" distB="0" distL="0" distR="0" wp14:anchorId="6B35CBA0" wp14:editId="33617DA4">
+            <wp:extent cx="2768600" cy="1660392"/>
+            <wp:effectExtent l="57150" t="57150" r="107950" b="111760"/>
+            <wp:docPr id="3" name="Picture 3"/>
+            <wp:cNvGraphicFramePr>
+              <a:graphicFrameLocks xmlns:a="http://schemas.openxmlformats.org/drawingml/2006/main" noChangeAspect="1"/>
+            </wp:cNvGraphicFramePr>
+            <a:graphic xmlns:a="http://schemas.openxmlformats.org/drawingml/2006/main">
+              <a:graphicData uri="http://schemas.openxmlformats.org/drawingml/2006/picture">
+                <pic:pic xmlns:pic="http://schemas.openxmlformats.org/drawingml/2006/picture">
+                  <pic:nvPicPr>
+                    <pic:cNvPr id="0" name="Picture 2"/>
+                    <pic:cNvPicPr>
+                      <a:picLocks noChangeAspect="1" noChangeArrowheads="1"/>
+                    </pic:cNvPicPr>
+                  </pic:nvPicPr>
+                  <pic:blipFill>
+                    <a:blip r:embed="rId12" cstate="print">
+                      <a:extLst>
+                        <a:ext uri="{28A0092B-C50C-407E-A947-70E740481C1C}">
+                          <a14:useLocalDpi xmlns:a14="http://schemas.microsoft.com/office/drawing/2010/main" val="0"/>
+                        </a:ext>
+                      </a:extLst>
+                    </a:blip>
+                    <a:srcRect/>
+                    <a:stretch>
+                      <a:fillRect/>
+                    </a:stretch>
+                  </pic:blipFill>
+                  <pic:spPr bwMode="auto">
+                    <a:xfrm>
+                      <a:off x="0" y="0"/>
+                      <a:ext cx="2781241" cy="1667973"/>
+                    </a:xfrm>
+                    <a:prstGeom prst="rect">
+                      <a:avLst/>
+                    </a:prstGeom>
+                    <a:ln w="9525" cap="sq">
+                      <a:solidFill>
+                        <a:srgbClr val="000000"/>
+                      </a:solidFill>
+                      <a:prstDash val="solid"/>
+                      <a:miter lim="800000"/>
+                    </a:ln>
+                    <a:effectLst>
+                      <a:outerShdw blurRad="50800" dist="38100" dir="2700000" algn="tl" rotWithShape="0">
+                        <a:srgbClr val="000000">
+                          <a:alpha val="43000"/>
+                        </a:srgbClr>
+                      </a:outerShdw>
+                    </a:effectLst>
+                  </pic:spPr>
+                </pic:pic>
+              </a:graphicData>
+            </a:graphic>
+          </wp:inline>
+        </w:drawing>
+      </w:r>
+    </w:p>
+    <w:p>
+      <w:pPr>
+        <w:rPr>
+          <w:rFonts w:ascii="Arial" w:hAnsi="Arial" w:cs="Arial"/>
+          <w:color w:val="0000FF"/>
+          <w:sz w:val="18"/>
+          <w:szCs w:val="18"/>
+          <w:lang w:val="en-US"/>
+        </w:rPr>
+      </w:pPr>
+    </w:p>
+    <w:p>
+      <w:pPr>
+        <w:rPr>
+          <w:rFonts w:ascii="Arial" w:hAnsi="Arial" w:cs="Arial"/>
+          <w:color w:val="0000FF"/>
+          <w:sz w:val="18"/>
+          <w:szCs w:val="18"/>
+          <w:lang w:val="en-US"/>
+        </w:rPr>
+      </w:pPr>
     </w:p>
     <w:p>
       <w:pPr>
@@ -2888,7 +2902,7 @@
           <w:lang w:val="en-US"/>
         </w:rPr>
       </w:pPr>
-      <w:hyperlink r:id="rId12" w:history="1">
+      <w:hyperlink r:id="rId13" w:history="1">
         <w:r>
           <w:rPr>
             <w:rStyle w:val="Hyperlink"/>
@@ -2922,7 +2936,7 @@
           <w:lang w:val="en-US"/>
         </w:rPr>
       </w:pPr>
-      <w:hyperlink r:id="rId13" w:history="1">
+      <w:hyperlink r:id="rId14" w:history="1">
         <w:r>
           <w:rPr>
             <w:rStyle w:val="Hyperlink"/>
@@ -2956,7 +2970,7 @@
           <w:lang w:val="en-US"/>
         </w:rPr>
       </w:pPr>
-      <w:hyperlink r:id="rId14" w:history="1">
+      <w:hyperlink r:id="rId15" w:history="1">
         <w:r>
           <w:rPr>
             <w:rStyle w:val="Hyperlink"/>
@@ -2965,7 +2979,27 @@
             <w:szCs w:val="18"/>
             <w:lang w:val="en-US"/>
           </w:rPr>
-          <w:t>https://www.iso.org/files/live/sites/isoorg/files/developing_standards/docs/en/Target_date_planner_4_ISO_standards_development_tracks_2017.pdf</w:t>
+          <w:t>https://ww</w:t>
+        </w:r>
+        <w:r>
+          <w:rPr>
+            <w:rStyle w:val="Hyperlink"/>
+            <w:rFonts w:ascii="Arial" w:hAnsi="Arial" w:cs="Arial"/>
+            <w:sz w:val="18"/>
+            <w:szCs w:val="18"/>
+            <w:lang w:val="en-US"/>
+          </w:rPr>
+          <w:t>w</w:t>
+        </w:r>
+        <w:r>
+          <w:rPr>
+            <w:rStyle w:val="Hyperlink"/>
+            <w:rFonts w:ascii="Arial" w:hAnsi="Arial" w:cs="Arial"/>
+            <w:sz w:val="18"/>
+            <w:szCs w:val="18"/>
+            <w:lang w:val="en-US"/>
+          </w:rPr>
+          <w:t>.iso.org/files/live/sites/isoorg/files/developing_standards/docs/en/Target_date_planner_4_ISO_standards_development_tracks_2017.pdf</w:t>
         </w:r>
       </w:hyperlink>
     </w:p>
@@ -2990,7 +3024,7 @@
           <w:lang w:val="en-US"/>
         </w:rPr>
       </w:pPr>
-      <w:hyperlink r:id="rId15" w:history="1">
+      <w:hyperlink r:id="rId16" w:history="1">
         <w:r>
           <w:rPr>
             <w:rStyle w:val="Hyperlink"/>
@@ -3038,7 +3072,7 @@
 
 <file path=word/comments.xml><?xml version="1.0" encoding="utf-8"?>
 <w:comments xmlns:wpc="http://schemas.microsoft.com/office/word/2010/wordprocessingCanvas" xmlns:mc="http://schemas.openxmlformats.org/markup-compatibility/2006" xmlns:o="urn:schemas-microsoft-com:office:office" xmlns:r="http://schemas.openxmlformats.org/officeDocument/2006/relationships" xmlns:m="http://schemas.openxmlformats.org/officeDocument/2006/math" xmlns:v="urn:schemas-microsoft-com:vml" xmlns:wp14="http://schemas.microsoft.com/office/word/2010/wordprocessingDrawing" xmlns:wp="http://schemas.openxmlformats.org/drawingml/2006/wordprocessingDrawing" xmlns:w10="urn:schemas-microsoft-com:office:word" xmlns:w="http://schemas.openxmlformats.org/wordprocessingml/2006/main" xmlns:w14="http://schemas.microsoft.com/office/word/2010/wordml" xmlns:w15="http://schemas.microsoft.com/office/word/2012/wordml" xmlns:wpg="http://schemas.microsoft.com/office/word/2010/wordprocessingGroup" xmlns:wpi="http://schemas.microsoft.com/office/word/2010/wordprocessingInk" xmlns:wne="http://schemas.microsoft.com/office/word/2006/wordml" xmlns:wps="http://schemas.microsoft.com/office/word/2010/wordprocessingShape" mc:Ignorable="w14 w15 wp14">
-  <w:comment w:id="0" w:author="Sapp (US), Brandon" w:date="2019-07-22T11:46:00Z" w:initials="S(B">
+  <w:comment w:id="0" w:author="Sapp (US), Brandon" w:date="2019-07-22T11:49:00Z" w:initials="S(B">
     <w:p>
       <w:pPr>
         <w:pStyle w:val="CommentText"/>
@@ -3050,11 +3084,11 @@
         <w:annotationRef/>
       </w:r>
       <w:r>
-        <w:t>Have not introduced agile yet. Should move to section 3?</w:t>
+        <w:t>Maybe too deep? IDK</w:t>
       </w:r>
     </w:p>
   </w:comment>
-  <w:comment w:id="1" w:author="Harvey, Melissa K" w:date="2019-07-22T10:13:00Z" w:initials="HMK">
+  <w:comment w:id="1" w:author="Harvey, Melissa K" w:date="2019-07-22T10:56:00Z" w:initials="HMK">
     <w:p>
       <w:pPr>
         <w:pStyle w:val="CommentText"/>
@@ -3066,70 +3100,27 @@
         <w:annotationRef/>
       </w:r>
       <w:r>
+        <w:t>This area needs expanded on</w:t>
+      </w:r>
+    </w:p>
+  </w:comment>
+  <w:comment w:id="2" w:author="Harvey, Melissa K" w:date="2019-07-22T11:27:00Z" w:initials="HMK">
+    <w:p>
+      <w:pPr>
+        <w:pStyle w:val="CommentText"/>
+      </w:pPr>
+      <w:r>
         <w:rPr>
           <w:rStyle w:val="CommentReference"/>
         </w:rPr>
         <w:annotationRef/>
       </w:r>
       <w:r>
-        <w:t xml:space="preserve">If we add the ISO development flow diagram and description to the intro I think this can be deleted. </w:t>
-      </w:r>
-    </w:p>
-    <w:p>
-      <w:pPr>
-        <w:pStyle w:val="CommentText"/>
-      </w:pPr>
+        <w:t>Need to expand on this.</w:t>
+      </w:r>
     </w:p>
   </w:comment>
-  <w:comment w:id="2" w:author="Sapp (US), Brandon" w:date="2019-07-22T11:49:00Z" w:initials="S(B">
-    <w:p>
-      <w:pPr>
-        <w:pStyle w:val="CommentText"/>
-      </w:pPr>
-      <w:r>
-        <w:rPr>
-          <w:rStyle w:val="CommentReference"/>
-        </w:rPr>
-        <w:annotationRef/>
-      </w:r>
-      <w:r>
-        <w:t>Maybe too deep? IDK</w:t>
-      </w:r>
-    </w:p>
-  </w:comment>
-  <w:comment w:id="3" w:author="Harvey, Melissa K" w:date="2019-07-22T10:56:00Z" w:initials="HMK">
-    <w:p>
-      <w:pPr>
-        <w:pStyle w:val="CommentText"/>
-      </w:pPr>
-      <w:r>
-        <w:rPr>
-          <w:rStyle w:val="CommentReference"/>
-        </w:rPr>
-        <w:annotationRef/>
-      </w:r>
-      <w:r>
-        <w:t>This area needs expanded on</w:t>
-      </w:r>
-    </w:p>
-  </w:comment>
-  <w:comment w:id="5" w:author="Harvey, Melissa K" w:date="2019-07-22T11:27:00Z" w:initials="HMK">
-    <w:p>
-      <w:pPr>
-        <w:pStyle w:val="CommentText"/>
-      </w:pPr>
-      <w:r>
-        <w:rPr>
-          <w:rStyle w:val="CommentReference"/>
-        </w:rPr>
-        <w:annotationRef/>
-      </w:r>
-      <w:r>
-        <w:t>Need to expand on this.</w:t>
-      </w:r>
-    </w:p>
-  </w:comment>
-  <w:comment w:id="6" w:author="Harvey, Melissa K" w:date="2019-07-22T09:53:00Z" w:initials="HMK">
+  <w:comment w:id="3" w:author="Harvey, Melissa K" w:date="2019-07-22T09:53:00Z" w:initials="HMK">
     <w:p>
       <w:pPr>
         <w:pStyle w:val="CommentText"/>
@@ -3265,8 +3256,6 @@
 
 <file path=word/commentsExtended.xml><?xml version="1.0" encoding="utf-8"?>
 <w15:commentsEx xmlns:wpc="http://schemas.microsoft.com/office/word/2010/wordprocessingCanvas" xmlns:mc="http://schemas.openxmlformats.org/markup-compatibility/2006" xmlns:o="urn:schemas-microsoft-com:office:office" xmlns:r="http://schemas.openxmlformats.org/officeDocument/2006/relationships" xmlns:m="http://schemas.openxmlformats.org/officeDocument/2006/math" xmlns:v="urn:schemas-microsoft-com:vml" xmlns:wp14="http://schemas.microsoft.com/office/word/2010/wordprocessingDrawing" xmlns:wp="http://schemas.openxmlformats.org/drawingml/2006/wordprocessingDrawing" xmlns:w10="urn:schemas-microsoft-com:office:word" xmlns:w="http://schemas.openxmlformats.org/wordprocessingml/2006/main" xmlns:w14="http://schemas.microsoft.com/office/word/2010/wordml" xmlns:w15="http://schemas.microsoft.com/office/word/2012/wordml" xmlns:wpg="http://schemas.microsoft.com/office/word/2010/wordprocessingGroup" xmlns:wpi="http://schemas.microsoft.com/office/word/2010/wordprocessingInk" xmlns:wne="http://schemas.microsoft.com/office/word/2006/wordml" xmlns:wps="http://schemas.microsoft.com/office/word/2010/wordprocessingShape" mc:Ignorable="w14 w15 wp14">
-  <w15:commentEx w15:paraId="7FE5931E" w15:done="0"/>
-  <w15:commentEx w15:paraId="1E3E4E82" w15:done="0"/>
   <w15:commentEx w15:paraId="57568108" w15:done="0"/>
   <w15:commentEx w15:paraId="2CA0E567" w15:done="0"/>
   <w15:commentEx w15:paraId="338D5D8F" w15:done="0"/>
@@ -5335,6 +5324,18 @@
       <w:lang w:val="en-GB"/>
     </w:rPr>
   </w:style>
+  <w:style w:type="character" w:styleId="FollowedHyperlink">
+    <w:name w:val="FollowedHyperlink"/>
+    <w:basedOn w:val="DefaultParagraphFont"/>
+    <w:uiPriority w:val="99"/>
+    <w:semiHidden/>
+    <w:unhideWhenUsed/>
+    <w:rsid w:val="00E360BB"/>
+    <w:rPr>
+      <w:color w:val="954F72" w:themeColor="followedHyperlink"/>
+      <w:u w:val="single"/>
+    </w:rPr>
+  </w:style>
 </w:styles>
 </file>
 

</xml_diff>

<commit_message>
Final updates. Ready for comments.
</commit_message>
<xml_diff>
--- a/01 - Agile for Model-Based Standards Development/B - Draft/Section II - Current Issues .docx
+++ b/01 - Agile for Model-Based Standards Development/B - Draft/Section II - Current Issues .docx
@@ -68,7 +68,7 @@
           <w:szCs w:val="18"/>
           <w:lang w:val="en-US"/>
         </w:rPr>
-        <w:t>"We are implementing features and products and using technology that were not invented 18 months ago. No longer can we afford these large monolithic programs that go on for two to three years</w:t>
+        <w:t>"We are implementing features and products and using technology that were not invented 18 months ago. No longer can we afford these large monolithic programs that go on for two to three years (24-36 months)." -Bronwyn Clere, Executive Director for Capital Planning &amp; Delivery, at Telstra Corporation.</w:t>
       </w:r>
       <w:r>
         <w:rPr>
@@ -78,58 +78,6 @@
           <w:szCs w:val="18"/>
           <w:lang w:val="en-US"/>
         </w:rPr>
-        <w:t xml:space="preserve"> (24-36 months)</w:t>
-      </w:r>
-      <w:r>
-        <w:rPr>
-          <w:rFonts w:ascii="Arial" w:hAnsi="Arial" w:cs="Arial"/>
-          <w:color w:val="FF0000"/>
-          <w:sz w:val="18"/>
-          <w:szCs w:val="18"/>
-          <w:lang w:val="en-US"/>
-        </w:rPr>
-        <w:t xml:space="preserve">." -Bronwyn </w:t>
-      </w:r>
-      <w:proofErr w:type="spellStart"/>
-      <w:r>
-        <w:rPr>
-          <w:rFonts w:ascii="Arial" w:hAnsi="Arial" w:cs="Arial"/>
-          <w:color w:val="FF0000"/>
-          <w:sz w:val="18"/>
-          <w:szCs w:val="18"/>
-          <w:lang w:val="en-US"/>
-        </w:rPr>
-        <w:t>Clere</w:t>
-      </w:r>
-      <w:proofErr w:type="spellEnd"/>
-      <w:r>
-        <w:rPr>
-          <w:rFonts w:ascii="Arial" w:hAnsi="Arial" w:cs="Arial"/>
-          <w:color w:val="FF0000"/>
-          <w:sz w:val="18"/>
-          <w:szCs w:val="18"/>
-          <w:lang w:val="en-US"/>
-        </w:rPr>
-        <w:t>, Executive Director for Capital Planning &amp; Delivery, at Telstra Corporation</w:t>
-      </w:r>
-      <w:r>
-        <w:rPr>
-          <w:rFonts w:ascii="Arial" w:hAnsi="Arial" w:cs="Arial"/>
-          <w:color w:val="FF0000"/>
-          <w:sz w:val="18"/>
-          <w:szCs w:val="18"/>
-          <w:lang w:val="en-US"/>
-        </w:rPr>
-        <w:t>.</w:t>
-      </w:r>
-      <w:r>
-        <w:rPr>
-          <w:rFonts w:ascii="Arial" w:hAnsi="Arial" w:cs="Arial"/>
-          <w:color w:val="FF0000"/>
-          <w:sz w:val="18"/>
-          <w:szCs w:val="18"/>
-          <w:lang w:val="en-US"/>
-        </w:rPr>
         <w:t xml:space="preserve"> </w:t>
       </w:r>
       <w:r>
@@ -162,27 +110,15 @@
         </w:rPr>
         <w:t xml:space="preserve">edition </w:t>
       </w:r>
-      <w:proofErr w:type="spellStart"/>
-      <w:r>
-        <w:rPr>
-          <w:rFonts w:ascii="Arial" w:hAnsi="Arial" w:cs="Arial"/>
-          <w:color w:val="00B050"/>
-          <w:sz w:val="18"/>
-          <w:szCs w:val="18"/>
-          <w:lang w:val="en-US"/>
-        </w:rPr>
-        <w:t>publishs</w:t>
-      </w:r>
-      <w:proofErr w:type="spellEnd"/>
-      <w:r>
-        <w:rPr>
-          <w:rFonts w:ascii="Arial" w:hAnsi="Arial" w:cs="Arial"/>
-          <w:color w:val="00B050"/>
-          <w:sz w:val="18"/>
-          <w:szCs w:val="18"/>
-          <w:lang w:val="en-US"/>
-        </w:rPr>
-        <w:t xml:space="preserve"> </w:t>
+      <w:r>
+        <w:rPr>
+          <w:rFonts w:ascii="Arial" w:hAnsi="Arial" w:cs="Arial"/>
+          <w:color w:val="00B050"/>
+          <w:sz w:val="18"/>
+          <w:szCs w:val="18"/>
+          <w:lang w:val="en-US"/>
+        </w:rPr>
+        <w:t xml:space="preserve">publishs </w:t>
       </w:r>
       <w:r>
         <w:rPr>
@@ -606,27 +542,7 @@
           <w:sz w:val="18"/>
           <w:szCs w:val="18"/>
         </w:rPr>
-        <w:t>Develop high-quality standards through ISO's global membership”, by ensuring we effectively (2</w:t>
-      </w:r>
-      <w:proofErr w:type="gramStart"/>
-      <w:r>
-        <w:rPr>
-          <w:rFonts w:ascii="Arial" w:hAnsi="Arial" w:cs="Arial"/>
-          <w:color w:val="FF0000"/>
-          <w:sz w:val="18"/>
-          <w:szCs w:val="18"/>
-        </w:rPr>
-        <w:t>)“</w:t>
-      </w:r>
-      <w:proofErr w:type="gramEnd"/>
-      <w:r>
-        <w:rPr>
-          <w:rFonts w:ascii="Arial" w:hAnsi="Arial" w:cs="Arial"/>
-          <w:color w:val="FF0000"/>
-          <w:sz w:val="18"/>
-          <w:szCs w:val="18"/>
-        </w:rPr>
-        <w:t xml:space="preserve"> Engage stakeholders and partners ”. </w:t>
+        <w:t xml:space="preserve">Develop high-quality standards through ISO's global membership”, by ensuring we effectively (2)“ Engage stakeholders and partners ”. </w:t>
       </w:r>
       <w:r>
         <w:rPr>
@@ -1399,9 +1315,8 @@
           <w:szCs w:val="18"/>
           <w:lang w:val="en-US"/>
         </w:rPr>
-        <w:t xml:space="preserve">joint testing forum between </w:t>
-      </w:r>
-      <w:proofErr w:type="spellStart"/>
+        <w:t xml:space="preserve">joint testing forum between AFNet, PDES, Inc. and prostep ivip tasked with testing CAx STEP translators quality, </w:t>
+      </w:r>
       <w:r>
         <w:rPr>
           <w:rFonts w:ascii="Arial" w:hAnsi="Arial" w:cs="Arial"/>
@@ -1410,82 +1325,107 @@
           <w:szCs w:val="18"/>
           <w:lang w:val="en-US"/>
         </w:rPr>
-        <w:t>AFNet</w:t>
-      </w:r>
-      <w:proofErr w:type="spellEnd"/>
-      <w:r>
-        <w:rPr>
-          <w:rFonts w:ascii="Arial" w:hAnsi="Arial" w:cs="Arial"/>
-          <w:color w:val="FF0000"/>
-          <w:sz w:val="18"/>
-          <w:szCs w:val="18"/>
-          <w:lang w:val="en-US"/>
-        </w:rPr>
-        <w:t xml:space="preserve">, PDES, Inc. and </w:t>
-      </w:r>
-      <w:proofErr w:type="spellStart"/>
-      <w:r>
-        <w:rPr>
-          <w:rFonts w:ascii="Arial" w:hAnsi="Arial" w:cs="Arial"/>
-          <w:color w:val="FF0000"/>
-          <w:sz w:val="18"/>
-          <w:szCs w:val="18"/>
-          <w:lang w:val="en-US"/>
-        </w:rPr>
-        <w:t>prostep</w:t>
-      </w:r>
-      <w:proofErr w:type="spellEnd"/>
-      <w:r>
-        <w:rPr>
-          <w:rFonts w:ascii="Arial" w:hAnsi="Arial" w:cs="Arial"/>
-          <w:color w:val="FF0000"/>
+        <w:t xml:space="preserve">has continually reported issues of implement-ability of the standards. </w:t>
+      </w:r>
+      <w:r>
+        <w:rPr>
+          <w:rFonts w:ascii="Arial" w:hAnsi="Arial" w:cs="Arial"/>
+          <w:color w:val="0000FF"/>
+          <w:sz w:val="18"/>
+          <w:szCs w:val="18"/>
+          <w:lang w:val="en-US"/>
+        </w:rPr>
+        <w:t>These issues</w:t>
+      </w:r>
+      <w:r>
+        <w:rPr>
+          <w:rFonts w:ascii="Arial" w:hAnsi="Arial" w:cs="Arial"/>
+          <w:color w:val="0000FF"/>
           <w:sz w:val="18"/>
           <w:szCs w:val="18"/>
           <w:lang w:val="en-US"/>
         </w:rPr>
         <w:t xml:space="preserve"> </w:t>
       </w:r>
-      <w:proofErr w:type="spellStart"/>
-      <w:r>
-        <w:rPr>
-          <w:rFonts w:ascii="Arial" w:hAnsi="Arial" w:cs="Arial"/>
-          <w:color w:val="FF0000"/>
-          <w:sz w:val="18"/>
-          <w:szCs w:val="18"/>
-          <w:lang w:val="en-US"/>
-        </w:rPr>
-        <w:t>ivip</w:t>
-      </w:r>
-      <w:proofErr w:type="spellEnd"/>
-      <w:r>
-        <w:rPr>
-          <w:rFonts w:ascii="Arial" w:hAnsi="Arial" w:cs="Arial"/>
-          <w:color w:val="FF0000"/>
-          <w:sz w:val="18"/>
-          <w:szCs w:val="18"/>
-          <w:lang w:val="en-US"/>
-        </w:rPr>
-        <w:t xml:space="preserve"> tasked with testing CAx STEP translators quality, </w:t>
-      </w:r>
-      <w:r>
-        <w:rPr>
-          <w:rFonts w:ascii="Arial" w:hAnsi="Arial" w:cs="Arial"/>
-          <w:color w:val="FF0000"/>
-          <w:sz w:val="18"/>
-          <w:szCs w:val="18"/>
-          <w:lang w:val="en-US"/>
-        </w:rPr>
-        <w:t xml:space="preserve">has continually reported issues of implement-ability of the standards. </w:t>
-      </w:r>
-      <w:r>
-        <w:rPr>
-          <w:rFonts w:ascii="Arial" w:hAnsi="Arial" w:cs="Arial"/>
-          <w:color w:val="0000FF"/>
-          <w:sz w:val="18"/>
-          <w:szCs w:val="18"/>
-          <w:lang w:val="en-US"/>
-        </w:rPr>
-        <w:t>These issues</w:t>
+      <w:r>
+        <w:rPr>
+          <w:rFonts w:ascii="Arial" w:hAnsi="Arial" w:cs="Arial"/>
+          <w:color w:val="0000FF"/>
+          <w:sz w:val="18"/>
+          <w:szCs w:val="18"/>
+          <w:lang w:val="en-US"/>
+        </w:rPr>
+        <w:t>fall into three areas and</w:t>
+      </w:r>
+      <w:r>
+        <w:rPr>
+          <w:rFonts w:ascii="Arial" w:hAnsi="Arial" w:cs="Arial"/>
+          <w:color w:val="0000FF"/>
+          <w:sz w:val="18"/>
+          <w:szCs w:val="18"/>
+          <w:lang w:val="en-US"/>
+        </w:rPr>
+        <w:t xml:space="preserve"> can be categorized as data quality issues, incomplete solutions, and </w:t>
+      </w:r>
+      <w:r>
+        <w:rPr>
+          <w:rFonts w:ascii="Arial" w:hAnsi="Arial" w:cs="Arial"/>
+          <w:color w:val="0000FF"/>
+          <w:sz w:val="18"/>
+          <w:szCs w:val="18"/>
+          <w:lang w:val="en-US"/>
+        </w:rPr>
+        <w:t>overt</w:t>
+      </w:r>
+      <w:r>
+        <w:rPr>
+          <w:rFonts w:ascii="Arial" w:hAnsi="Arial" w:cs="Arial"/>
+          <w:color w:val="0000FF"/>
+          <w:sz w:val="18"/>
+          <w:szCs w:val="18"/>
+          <w:lang w:val="en-US"/>
+        </w:rPr>
+        <w:t>ly</w:t>
+      </w:r>
+      <w:r>
+        <w:rPr>
+          <w:rFonts w:ascii="Arial" w:hAnsi="Arial" w:cs="Arial"/>
+          <w:color w:val="0000FF"/>
+          <w:sz w:val="18"/>
+          <w:szCs w:val="18"/>
+          <w:lang w:val="en-US"/>
+        </w:rPr>
+        <w:t xml:space="preserve"> complexities</w:t>
+      </w:r>
+      <w:r>
+        <w:rPr>
+          <w:rFonts w:ascii="Arial" w:hAnsi="Arial" w:cs="Arial"/>
+          <w:color w:val="0000FF"/>
+          <w:sz w:val="18"/>
+          <w:szCs w:val="18"/>
+          <w:lang w:val="en-US"/>
+        </w:rPr>
+        <w:t>/</w:t>
+      </w:r>
+      <w:r>
+        <w:rPr>
+          <w:rFonts w:ascii="Arial" w:hAnsi="Arial" w:cs="Arial"/>
+          <w:color w:val="0000FF"/>
+          <w:sz w:val="18"/>
+          <w:szCs w:val="18"/>
+          <w:lang w:val="en-US"/>
+        </w:rPr>
+        <w:t xml:space="preserve">non </w:t>
+      </w:r>
+      <w:r>
+        <w:rPr>
+          <w:rFonts w:ascii="Arial" w:hAnsi="Arial" w:cs="Arial"/>
+          <w:color w:val="0000FF"/>
+          <w:sz w:val="18"/>
+          <w:szCs w:val="18"/>
+          <w:lang w:val="en-US"/>
+        </w:rPr>
+        <w:t>implementable solutions.</w:t>
       </w:r>
       <w:r>
         <w:rPr>
@@ -1500,96 +1440,6 @@
       <w:r>
         <w:rPr>
           <w:rFonts w:ascii="Arial" w:hAnsi="Arial" w:cs="Arial"/>
-          <w:color w:val="0000FF"/>
-          <w:sz w:val="18"/>
-          <w:szCs w:val="18"/>
-          <w:lang w:val="en-US"/>
-        </w:rPr>
-        <w:t>fall into three areas and</w:t>
-      </w:r>
-      <w:r>
-        <w:rPr>
-          <w:rFonts w:ascii="Arial" w:hAnsi="Arial" w:cs="Arial"/>
-          <w:color w:val="0000FF"/>
-          <w:sz w:val="18"/>
-          <w:szCs w:val="18"/>
-          <w:lang w:val="en-US"/>
-        </w:rPr>
-        <w:t xml:space="preserve"> can be categorized as data quality issues, incomplete solutions, and </w:t>
-      </w:r>
-      <w:r>
-        <w:rPr>
-          <w:rFonts w:ascii="Arial" w:hAnsi="Arial" w:cs="Arial"/>
-          <w:color w:val="0000FF"/>
-          <w:sz w:val="18"/>
-          <w:szCs w:val="18"/>
-          <w:lang w:val="en-US"/>
-        </w:rPr>
-        <w:t>overt</w:t>
-      </w:r>
-      <w:r>
-        <w:rPr>
-          <w:rFonts w:ascii="Arial" w:hAnsi="Arial" w:cs="Arial"/>
-          <w:color w:val="0000FF"/>
-          <w:sz w:val="18"/>
-          <w:szCs w:val="18"/>
-          <w:lang w:val="en-US"/>
-        </w:rPr>
-        <w:t>ly</w:t>
-      </w:r>
-      <w:r>
-        <w:rPr>
-          <w:rFonts w:ascii="Arial" w:hAnsi="Arial" w:cs="Arial"/>
-          <w:color w:val="0000FF"/>
-          <w:sz w:val="18"/>
-          <w:szCs w:val="18"/>
-          <w:lang w:val="en-US"/>
-        </w:rPr>
-        <w:t xml:space="preserve"> complexities</w:t>
-      </w:r>
-      <w:r>
-        <w:rPr>
-          <w:rFonts w:ascii="Arial" w:hAnsi="Arial" w:cs="Arial"/>
-          <w:color w:val="0000FF"/>
-          <w:sz w:val="18"/>
-          <w:szCs w:val="18"/>
-          <w:lang w:val="en-US"/>
-        </w:rPr>
-        <w:t>/</w:t>
-      </w:r>
-      <w:r>
-        <w:rPr>
-          <w:rFonts w:ascii="Arial" w:hAnsi="Arial" w:cs="Arial"/>
-          <w:color w:val="0000FF"/>
-          <w:sz w:val="18"/>
-          <w:szCs w:val="18"/>
-          <w:lang w:val="en-US"/>
-        </w:rPr>
-        <w:t xml:space="preserve">non </w:t>
-      </w:r>
-      <w:r>
-        <w:rPr>
-          <w:rFonts w:ascii="Arial" w:hAnsi="Arial" w:cs="Arial"/>
-          <w:color w:val="0000FF"/>
-          <w:sz w:val="18"/>
-          <w:szCs w:val="18"/>
-          <w:lang w:val="en-US"/>
-        </w:rPr>
-        <w:t>implementable solutions.</w:t>
-      </w:r>
-      <w:r>
-        <w:rPr>
-          <w:rFonts w:ascii="Arial" w:hAnsi="Arial" w:cs="Arial"/>
-          <w:color w:val="0000FF"/>
-          <w:sz w:val="18"/>
-          <w:szCs w:val="18"/>
-          <w:lang w:val="en-US"/>
-        </w:rPr>
-        <w:t xml:space="preserve"> </w:t>
-      </w:r>
-      <w:r>
-        <w:rPr>
-          <w:rFonts w:ascii="Arial" w:hAnsi="Arial" w:cs="Arial"/>
           <w:color w:val="00B050"/>
           <w:sz w:val="18"/>
           <w:szCs w:val="18"/>
@@ -1625,29 +1475,7 @@
           <w:szCs w:val="18"/>
           <w:lang w:val="en-US"/>
         </w:rPr>
-        <w:t xml:space="preserve">bugs </w:t>
-      </w:r>
-      <w:proofErr w:type="spellStart"/>
-      <w:r>
-        <w:rPr>
-          <w:rFonts w:ascii="Arial" w:hAnsi="Arial" w:cs="Arial"/>
-          <w:color w:val="00B050"/>
-          <w:sz w:val="18"/>
-          <w:szCs w:val="18"/>
-          <w:lang w:val="en-US"/>
-        </w:rPr>
-        <w:t>ave</w:t>
-      </w:r>
-      <w:proofErr w:type="spellEnd"/>
-      <w:r>
-        <w:rPr>
-          <w:rFonts w:ascii="Arial" w:hAnsi="Arial" w:cs="Arial"/>
-          <w:color w:val="00B050"/>
-          <w:sz w:val="18"/>
-          <w:szCs w:val="18"/>
-          <w:lang w:val="en-US"/>
-        </w:rPr>
-        <w:t xml:space="preserve"> been reported </w:t>
+        <w:t xml:space="preserve">bugs ave been reported </w:t>
       </w:r>
       <w:r>
         <w:rPr>
@@ -2031,6 +1859,7 @@
         <w:rPr>
           <w:rFonts w:ascii="Arial" w:hAnsi="Arial" w:cs="Arial"/>
           <w:b/>
+          <w:noProof/>
           <w:color w:val="00B050"/>
           <w:sz w:val="18"/>
           <w:szCs w:val="18"/>
@@ -2308,29 +2137,7 @@
           <w:szCs w:val="18"/>
           <w:lang w:val="en-US"/>
         </w:rPr>
-        <w:t>or tool-</w:t>
-      </w:r>
-      <w:proofErr w:type="spellStart"/>
-      <w:r>
-        <w:rPr>
-          <w:rFonts w:ascii="Arial" w:hAnsi="Arial" w:cs="Arial"/>
-          <w:color w:val="00B050"/>
-          <w:sz w:val="18"/>
-          <w:szCs w:val="18"/>
-          <w:lang w:val="en-US"/>
-        </w:rPr>
-        <w:t>chian</w:t>
-      </w:r>
-      <w:proofErr w:type="spellEnd"/>
-      <w:r>
-        <w:rPr>
-          <w:rFonts w:ascii="Arial" w:hAnsi="Arial" w:cs="Arial"/>
-          <w:color w:val="00B050"/>
-          <w:sz w:val="18"/>
-          <w:szCs w:val="18"/>
-          <w:lang w:val="en-US"/>
-        </w:rPr>
-        <w:t xml:space="preserve">. Of those </w:t>
+        <w:t xml:space="preserve">or tool-chian. Of those </w:t>
       </w:r>
       <w:r>
         <w:rPr>
@@ -2424,27 +2231,6 @@
         </w:rPr>
         <w:t>See the below figure for survey results of perceived knowledge level by tool-chain application.</w:t>
       </w:r>
-    </w:p>
-    <w:p>
-      <w:pPr>
-        <w:spacing w:after="0" w:line="240" w:lineRule="auto"/>
-        <w:jc w:val="both"/>
-        <w:rPr>
-          <w:rFonts w:ascii="Arial" w:hAnsi="Arial" w:cs="Arial"/>
-          <w:b/>
-          <w:color w:val="00B050"/>
-          <w:sz w:val="18"/>
-          <w:szCs w:val="18"/>
-          <w:lang w:val="en-US"/>
-        </w:rPr>
-        <w:sectPr>
-          <w:type w:val="continuous"/>
-          <w:pgSz w:w="12240" w:h="15840"/>
-          <w:pgMar w:top="990" w:right="1440" w:bottom="1440" w:left="1440" w:header="720" w:footer="720" w:gutter="0"/>
-          <w:cols w:num="2" w:space="720"/>
-          <w:docGrid w:linePitch="360"/>
-        </w:sectPr>
-      </w:pPr>
       <w:r>
         <w:rPr>
           <w:rFonts w:ascii="Arial" w:hAnsi="Arial" w:cs="Arial"/>
@@ -2455,8 +2241,20 @@
           <w:szCs w:val="18"/>
           <w:lang w:val="en-US"/>
         </w:rPr>
+        <w:t xml:space="preserve"> </w:t>
+      </w:r>
+      <w:r>
+        <w:rPr>
+          <w:rFonts w:ascii="Arial" w:hAnsi="Arial" w:cs="Arial"/>
+          <w:b/>
+          <w:noProof/>
+          <w:color w:val="00B050"/>
+          <w:sz w:val="18"/>
+          <w:szCs w:val="18"/>
+          <w:lang w:val="en-US"/>
+        </w:rPr>
         <w:drawing>
-          <wp:inline distT="0" distB="0" distL="0" distR="0" wp14:anchorId="2B45D5AD" wp14:editId="0A1E9A2D">
+          <wp:inline distT="0" distB="0" distL="0" distR="0" wp14:anchorId="489F813D" wp14:editId="2A2DE15F">
             <wp:extent cx="2531555" cy="1872343"/>
             <wp:effectExtent l="57150" t="57150" r="116840" b="109220"/>
             <wp:docPr id="10" name="Picture 10"/>
@@ -2527,34 +2325,286 @@
           <w:lang w:val="en-US"/>
         </w:rPr>
       </w:pPr>
-      <w:commentRangeStart w:id="1"/>
-      <w:r>
-        <w:rPr>
-          <w:rFonts w:ascii="Arial" w:hAnsi="Arial" w:cs="Arial"/>
-          <w:color w:val="0000FF"/>
-          <w:sz w:val="18"/>
-          <w:szCs w:val="18"/>
-          <w:lang w:val="en-US"/>
-        </w:rPr>
-        <w:t>ADEQUATE TOOL CHAIN…?</w:t>
-      </w:r>
-      <w:commentRangeEnd w:id="1"/>
-      <w:r>
-        <w:rPr>
-          <w:rStyle w:val="CommentReference"/>
-        </w:rPr>
-        <w:commentReference w:id="1"/>
+      <w:r>
+        <w:rPr>
+          <w:rFonts w:ascii="Arial" w:hAnsi="Arial" w:cs="Arial"/>
+          <w:color w:val="0000FF"/>
+          <w:sz w:val="18"/>
+          <w:szCs w:val="18"/>
+          <w:lang w:val="en-US"/>
+        </w:rPr>
+        <w:t>T</w:t>
+      </w:r>
+      <w:r>
+        <w:rPr>
+          <w:rFonts w:ascii="Arial" w:hAnsi="Arial" w:cs="Arial"/>
+          <w:color w:val="0000FF"/>
+          <w:sz w:val="18"/>
+          <w:szCs w:val="18"/>
+          <w:lang w:val="en-US"/>
+        </w:rPr>
+        <w:t xml:space="preserve">he second </w:t>
+      </w:r>
+      <w:r>
+        <w:rPr>
+          <w:rFonts w:ascii="Arial" w:hAnsi="Arial" w:cs="Arial"/>
+          <w:color w:val="0000FF"/>
+          <w:sz w:val="18"/>
+          <w:szCs w:val="18"/>
+          <w:lang w:val="en-US"/>
+        </w:rPr>
+        <w:t xml:space="preserve">primary </w:t>
+      </w:r>
+      <w:r>
+        <w:rPr>
+          <w:rFonts w:ascii="Arial" w:hAnsi="Arial" w:cs="Arial"/>
+          <w:color w:val="0000FF"/>
+          <w:sz w:val="18"/>
+          <w:szCs w:val="18"/>
+          <w:lang w:val="en-US"/>
+        </w:rPr>
+        <w:t xml:space="preserve">root causes </w:t>
+      </w:r>
+      <w:r>
+        <w:rPr>
+          <w:rFonts w:ascii="Arial" w:hAnsi="Arial" w:cs="Arial"/>
+          <w:color w:val="0000FF"/>
+          <w:sz w:val="18"/>
+          <w:szCs w:val="18"/>
+          <w:lang w:val="en-US"/>
+        </w:rPr>
+        <w:t xml:space="preserve">contributing </w:t>
+      </w:r>
+      <w:r>
+        <w:rPr>
+          <w:rFonts w:ascii="Arial" w:hAnsi="Arial" w:cs="Arial"/>
+          <w:color w:val="0000FF"/>
+          <w:sz w:val="18"/>
+          <w:szCs w:val="18"/>
+          <w:lang w:val="en-US"/>
+        </w:rPr>
+        <w:t xml:space="preserve">to </w:t>
+      </w:r>
+      <w:r>
+        <w:rPr>
+          <w:rFonts w:ascii="Arial" w:hAnsi="Arial" w:cs="Arial"/>
+          <w:color w:val="0000FF"/>
+          <w:sz w:val="18"/>
+          <w:szCs w:val="18"/>
+          <w:lang w:val="en-US"/>
+        </w:rPr>
+        <w:t>quality/completeness</w:t>
+      </w:r>
+      <w:r>
+        <w:rPr>
+          <w:rFonts w:ascii="Arial" w:hAnsi="Arial" w:cs="Arial"/>
+          <w:color w:val="0000FF"/>
+          <w:sz w:val="18"/>
+          <w:szCs w:val="18"/>
+          <w:lang w:val="en-US"/>
+        </w:rPr>
+        <w:t xml:space="preserve"> </w:t>
+      </w:r>
+      <w:r>
+        <w:rPr>
+          <w:rFonts w:ascii="Arial" w:hAnsi="Arial" w:cs="Arial"/>
+          <w:color w:val="0000FF"/>
+          <w:sz w:val="18"/>
+          <w:szCs w:val="18"/>
+          <w:lang w:val="en-US"/>
+        </w:rPr>
+        <w:t xml:space="preserve">concerns </w:t>
+      </w:r>
+      <w:r>
+        <w:rPr>
+          <w:rFonts w:ascii="Arial" w:hAnsi="Arial" w:cs="Arial"/>
+          <w:color w:val="0000FF"/>
+          <w:sz w:val="18"/>
+          <w:szCs w:val="18"/>
+          <w:lang w:val="en-US"/>
+        </w:rPr>
+        <w:t>is an inadeqauate tool-chain.</w:t>
+      </w:r>
+      <w:r>
+        <w:rPr>
+          <w:rFonts w:ascii="Arial" w:hAnsi="Arial" w:cs="Arial"/>
+          <w:color w:val="0000FF"/>
+          <w:sz w:val="18"/>
+          <w:szCs w:val="18"/>
+          <w:lang w:val="en-US"/>
+        </w:rPr>
+        <w:t>The current tool-chain for model based standards is fragmented</w:t>
+      </w:r>
+      <w:r>
+        <w:rPr>
+          <w:rFonts w:ascii="Arial" w:hAnsi="Arial" w:cs="Arial"/>
+          <w:color w:val="0000FF"/>
+          <w:sz w:val="18"/>
+          <w:szCs w:val="18"/>
+          <w:lang w:val="en-US"/>
+        </w:rPr>
+        <w:t xml:space="preserve"> which is the result of it’s</w:t>
+      </w:r>
+      <w:r>
+        <w:rPr>
+          <w:rFonts w:ascii="Arial" w:hAnsi="Arial" w:cs="Arial"/>
+          <w:color w:val="0000FF"/>
+          <w:sz w:val="18"/>
+          <w:szCs w:val="18"/>
+          <w:lang w:val="en-US"/>
+        </w:rPr>
+        <w:t xml:space="preserve"> incrementa</w:t>
+      </w:r>
+      <w:r>
+        <w:rPr>
+          <w:rFonts w:ascii="Arial" w:hAnsi="Arial" w:cs="Arial"/>
+          <w:color w:val="0000FF"/>
+          <w:sz w:val="18"/>
+          <w:szCs w:val="18"/>
+          <w:lang w:val="en-US"/>
+        </w:rPr>
+        <w:t xml:space="preserve">l development </w:t>
+      </w:r>
+      <w:r>
+        <w:rPr>
+          <w:rFonts w:ascii="Arial" w:hAnsi="Arial" w:cs="Arial"/>
+          <w:color w:val="0000FF"/>
+          <w:sz w:val="18"/>
+          <w:szCs w:val="18"/>
+          <w:lang w:val="en-US"/>
+        </w:rPr>
+        <w:t xml:space="preserve">over the last 30 years to adopt fit for use tools to specific tasks. While this has allowed development to go forward it has </w:t>
+      </w:r>
+      <w:r>
+        <w:rPr>
+          <w:rFonts w:ascii="Arial" w:hAnsi="Arial" w:cs="Arial"/>
+          <w:color w:val="0000FF"/>
+          <w:sz w:val="18"/>
+          <w:szCs w:val="18"/>
+          <w:lang w:val="en-US"/>
+        </w:rPr>
+        <w:t xml:space="preserve">also </w:t>
+      </w:r>
+      <w:r>
+        <w:rPr>
+          <w:rFonts w:ascii="Arial" w:hAnsi="Arial" w:cs="Arial"/>
+          <w:color w:val="0000FF"/>
+          <w:sz w:val="18"/>
+          <w:szCs w:val="18"/>
+          <w:lang w:val="en-US"/>
+        </w:rPr>
+        <w:t xml:space="preserve">resulted in a disjointed tool-chain which relies heavily on process controls and manual integration to achieve end to end </w:t>
+      </w:r>
+      <w:r>
+        <w:rPr>
+          <w:rFonts w:ascii="Arial" w:hAnsi="Arial" w:cs="Arial"/>
+          <w:color w:val="0000FF"/>
+          <w:sz w:val="18"/>
+          <w:szCs w:val="18"/>
+          <w:lang w:val="en-US"/>
+        </w:rPr>
+        <w:t xml:space="preserve">project management and </w:t>
+      </w:r>
+      <w:r>
+        <w:rPr>
+          <w:rFonts w:ascii="Arial" w:hAnsi="Arial" w:cs="Arial"/>
+          <w:color w:val="0000FF"/>
+          <w:sz w:val="18"/>
+          <w:szCs w:val="18"/>
+          <w:lang w:val="en-US"/>
+        </w:rPr>
+        <w:t>development tasks. This leads to</w:t>
+      </w:r>
+      <w:r>
+        <w:rPr>
+          <w:rFonts w:ascii="Arial" w:hAnsi="Arial" w:cs="Arial"/>
+          <w:color w:val="0000FF"/>
+          <w:sz w:val="18"/>
+          <w:szCs w:val="18"/>
+          <w:lang w:val="en-US"/>
+        </w:rPr>
+        <w:t xml:space="preserve"> a temperamental development process, </w:t>
+      </w:r>
+      <w:r>
+        <w:rPr>
+          <w:rFonts w:ascii="Arial" w:hAnsi="Arial" w:cs="Arial"/>
+          <w:color w:val="0000FF"/>
+          <w:sz w:val="18"/>
+          <w:szCs w:val="18"/>
+          <w:lang w:val="en-US"/>
+        </w:rPr>
+        <w:t xml:space="preserve">poor collaboration and version control, </w:t>
+      </w:r>
+      <w:r>
+        <w:rPr>
+          <w:rFonts w:ascii="Arial" w:hAnsi="Arial" w:cs="Arial"/>
+          <w:color w:val="0000FF"/>
+          <w:sz w:val="18"/>
+          <w:szCs w:val="18"/>
+          <w:lang w:val="en-US"/>
+        </w:rPr>
+        <w:t xml:space="preserve">and </w:t>
+      </w:r>
+      <w:r>
+        <w:rPr>
+          <w:rFonts w:ascii="Arial" w:hAnsi="Arial" w:cs="Arial"/>
+          <w:color w:val="0000FF"/>
+          <w:sz w:val="18"/>
+          <w:szCs w:val="18"/>
+          <w:lang w:val="en-US"/>
+        </w:rPr>
+        <w:t>manually introduced er</w:t>
+      </w:r>
+      <w:r>
+        <w:rPr>
+          <w:rFonts w:ascii="Arial" w:hAnsi="Arial" w:cs="Arial"/>
+          <w:color w:val="0000FF"/>
+          <w:sz w:val="18"/>
+          <w:szCs w:val="18"/>
+          <w:lang w:val="en-US"/>
+        </w:rPr>
+        <w:t>r</w:t>
+      </w:r>
+      <w:r>
+        <w:rPr>
+          <w:rFonts w:ascii="Arial" w:hAnsi="Arial" w:cs="Arial"/>
+          <w:color w:val="0000FF"/>
+          <w:sz w:val="18"/>
+          <w:szCs w:val="18"/>
+          <w:lang w:val="en-US"/>
+        </w:rPr>
+        <w:t>or</w:t>
+      </w:r>
+      <w:r>
+        <w:rPr>
+          <w:rFonts w:ascii="Arial" w:hAnsi="Arial" w:cs="Arial"/>
+          <w:color w:val="0000FF"/>
+          <w:sz w:val="18"/>
+          <w:szCs w:val="18"/>
+          <w:lang w:val="en-US"/>
+        </w:rPr>
+        <w:t>s.</w:t>
       </w:r>
     </w:p>
     <w:p>
       <w:pPr>
-        <w:rPr>
-          <w:rFonts w:ascii="Arial" w:hAnsi="Arial" w:cs="Arial"/>
-          <w:color w:val="0000FF"/>
-          <w:sz w:val="18"/>
-          <w:szCs w:val="18"/>
-          <w:lang w:val="en-US"/>
-        </w:rPr>
+        <w:spacing w:after="0" w:line="240" w:lineRule="auto"/>
+        <w:jc w:val="both"/>
+        <w:rPr>
+          <w:rFonts w:ascii="Arial" w:hAnsi="Arial" w:cs="Arial"/>
+          <w:b/>
+          <w:color w:val="00B050"/>
+          <w:sz w:val="18"/>
+          <w:szCs w:val="18"/>
+          <w:lang w:val="en-US"/>
+        </w:rPr>
+        <w:sectPr>
+          <w:type w:val="continuous"/>
+          <w:pgSz w:w="12240" w:h="15840"/>
+          <w:pgMar w:top="990" w:right="1440" w:bottom="1440" w:left="1440" w:header="720" w:footer="720" w:gutter="0"/>
+          <w:cols w:num="2" w:space="720"/>
+          <w:docGrid w:linePitch="360"/>
+        </w:sectPr>
       </w:pPr>
     </w:p>
     <w:p>
@@ -2589,16 +2639,6 @@
           <w:lang w:val="en-US"/>
         </w:rPr>
       </w:pPr>
-      <w:r>
-        <w:rPr>
-          <w:rFonts w:ascii="Arial" w:hAnsi="Arial" w:cs="Arial"/>
-          <w:color w:val="0000FF"/>
-          <w:sz w:val="18"/>
-          <w:szCs w:val="18"/>
-          <w:lang w:val="en-US"/>
-        </w:rPr>
-        <w:br w:type="page"/>
-      </w:r>
     </w:p>
     <w:p>
       <w:pPr>
@@ -2618,6 +2658,27 @@
           <w:szCs w:val="18"/>
           <w:lang w:val="en-US"/>
         </w:rPr>
+        <w:br w:type="page"/>
+      </w:r>
+    </w:p>
+    <w:p>
+      <w:pPr>
+        <w:rPr>
+          <w:rFonts w:ascii="Arial" w:hAnsi="Arial" w:cs="Arial"/>
+          <w:color w:val="0000FF"/>
+          <w:sz w:val="18"/>
+          <w:szCs w:val="18"/>
+          <w:lang w:val="en-US"/>
+        </w:rPr>
+      </w:pPr>
+      <w:r>
+        <w:rPr>
+          <w:rFonts w:ascii="Arial" w:hAnsi="Arial" w:cs="Arial"/>
+          <w:color w:val="0000FF"/>
+          <w:sz w:val="18"/>
+          <w:szCs w:val="18"/>
+          <w:lang w:val="en-US"/>
+        </w:rPr>
         <w:lastRenderedPageBreak/>
         <w:t>References</w:t>
       </w:r>
@@ -2643,7 +2704,7 @@
           <w:lang w:val="en-US"/>
         </w:rPr>
       </w:pPr>
-      <w:hyperlink r:id="rId13" w:history="1">
+      <w:hyperlink r:id="rId11" w:history="1">
         <w:r>
           <w:rPr>
             <w:rStyle w:val="Hyperlink"/>
@@ -2677,7 +2738,7 @@
           <w:lang w:val="en-US"/>
         </w:rPr>
       </w:pPr>
-      <w:hyperlink r:id="rId14" w:history="1">
+      <w:hyperlink r:id="rId12" w:history="1">
         <w:r>
           <w:rPr>
             <w:rStyle w:val="Hyperlink"/>
@@ -2711,7 +2772,7 @@
           <w:lang w:val="en-US"/>
         </w:rPr>
       </w:pPr>
-      <w:hyperlink r:id="rId15" w:history="1">
+      <w:hyperlink r:id="rId13" w:history="1">
         <w:r>
           <w:rPr>
             <w:rStyle w:val="Hyperlink"/>
@@ -2745,7 +2806,7 @@
           <w:lang w:val="en-US"/>
         </w:rPr>
       </w:pPr>
-      <w:hyperlink r:id="rId16" w:history="1">
+      <w:hyperlink r:id="rId14" w:history="1">
         <w:r>
           <w:rPr>
             <w:rStyle w:val="Hyperlink"/>
@@ -2801,7 +2862,7 @@
           <w:szCs w:val="22"/>
         </w:rPr>
       </w:pPr>
-      <w:hyperlink r:id="rId17" w:history="1">
+      <w:hyperlink r:id="rId15" w:history="1">
         <w:r>
           <w:rPr>
             <w:rStyle w:val="Hyperlink"/>
@@ -2833,33 +2894,6 @@
     </w:sectPr>
   </w:body>
 </w:document>
-</file>
-
-<file path=word/comments.xml><?xml version="1.0" encoding="utf-8"?>
-<w:comments xmlns:wpc="http://schemas.microsoft.com/office/word/2010/wordprocessingCanvas" xmlns:mc="http://schemas.openxmlformats.org/markup-compatibility/2006" xmlns:o="urn:schemas-microsoft-com:office:office" xmlns:r="http://schemas.openxmlformats.org/officeDocument/2006/relationships" xmlns:m="http://schemas.openxmlformats.org/officeDocument/2006/math" xmlns:v="urn:schemas-microsoft-com:vml" xmlns:wp14="http://schemas.microsoft.com/office/word/2010/wordprocessingDrawing" xmlns:wp="http://schemas.openxmlformats.org/drawingml/2006/wordprocessingDrawing" xmlns:w10="urn:schemas-microsoft-com:office:word" xmlns:w="http://schemas.openxmlformats.org/wordprocessingml/2006/main" xmlns:w14="http://schemas.microsoft.com/office/word/2010/wordml" xmlns:w15="http://schemas.microsoft.com/office/word/2012/wordml" xmlns:wpg="http://schemas.microsoft.com/office/word/2010/wordprocessingGroup" xmlns:wpi="http://schemas.microsoft.com/office/word/2010/wordprocessingInk" xmlns:wne="http://schemas.microsoft.com/office/word/2006/wordml" xmlns:wps="http://schemas.microsoft.com/office/word/2010/wordprocessingShape" mc:Ignorable="w14 w15 wp14">
-  <w:comment w:id="1" w:author="Harvey, Melissa K" w:date="2019-07-25T14:56:00Z" w:initials="HMK">
-    <w:p>
-      <w:pPr>
-        <w:pStyle w:val="CommentText"/>
-      </w:pPr>
-      <w:r>
-        <w:rPr>
-          <w:rStyle w:val="CommentReference"/>
-        </w:rPr>
-        <w:annotationRef/>
-      </w:r>
-      <w:r>
-        <w:t>Need to add more detail for this</w:t>
-      </w:r>
-    </w:p>
-  </w:comment>
-</w:comments>
-</file>
-
-<file path=word/commentsExtended.xml><?xml version="1.0" encoding="utf-8"?>
-<w15:commentsEx xmlns:wpc="http://schemas.microsoft.com/office/word/2010/wordprocessingCanvas" xmlns:mc="http://schemas.openxmlformats.org/markup-compatibility/2006" xmlns:o="urn:schemas-microsoft-com:office:office" xmlns:r="http://schemas.openxmlformats.org/officeDocument/2006/relationships" xmlns:m="http://schemas.openxmlformats.org/officeDocument/2006/math" xmlns:v="urn:schemas-microsoft-com:vml" xmlns:wp14="http://schemas.microsoft.com/office/word/2010/wordprocessingDrawing" xmlns:wp="http://schemas.openxmlformats.org/drawingml/2006/wordprocessingDrawing" xmlns:w10="urn:schemas-microsoft-com:office:word" xmlns:w="http://schemas.openxmlformats.org/wordprocessingml/2006/main" xmlns:w14="http://schemas.microsoft.com/office/word/2010/wordml" xmlns:w15="http://schemas.microsoft.com/office/word/2012/wordml" xmlns:wpg="http://schemas.microsoft.com/office/word/2010/wordprocessingGroup" xmlns:wpi="http://schemas.microsoft.com/office/word/2010/wordprocessingInk" xmlns:wne="http://schemas.microsoft.com/office/word/2006/wordml" xmlns:wps="http://schemas.microsoft.com/office/word/2010/wordprocessingShape" mc:Ignorable="w14 w15 wp14">
-  <w15:commentEx w15:paraId="53749E1A" w15:done="0"/>
-</w15:commentsEx>
 </file>
 
 <file path=word/endnotes.xml><?xml version="1.0" encoding="utf-8"?>
@@ -3134,6 +3168,119 @@
     </w:lvl>
   </w:abstractNum>
   <w:abstractNum w:abstractNumId="2" w15:restartNumberingAfterBreak="0">
+    <w:nsid w:val="0F5B3AE8"/>
+    <w:multiLevelType w:val="hybridMultilevel"/>
+    <w:tmpl w:val="2F705230"/>
+    <w:lvl w:ilvl="0" w:tplc="04090001">
+      <w:start w:val="1"/>
+      <w:numFmt w:val="bullet"/>
+      <w:lvlText w:val=""/>
+      <w:lvlJc w:val="left"/>
+      <w:pPr>
+        <w:ind w:left="720" w:hanging="360"/>
+      </w:pPr>
+      <w:rPr>
+        <w:rFonts w:ascii="Symbol" w:hAnsi="Symbol" w:hint="default"/>
+      </w:rPr>
+    </w:lvl>
+    <w:lvl w:ilvl="1" w:tplc="04090003">
+      <w:start w:val="1"/>
+      <w:numFmt w:val="bullet"/>
+      <w:lvlText w:val="o"/>
+      <w:lvlJc w:val="left"/>
+      <w:pPr>
+        <w:ind w:left="1440" w:hanging="360"/>
+      </w:pPr>
+      <w:rPr>
+        <w:rFonts w:ascii="Courier New" w:hAnsi="Courier New" w:cs="Courier New" w:hint="default"/>
+      </w:rPr>
+    </w:lvl>
+    <w:lvl w:ilvl="2" w:tplc="04090005">
+      <w:start w:val="1"/>
+      <w:numFmt w:val="bullet"/>
+      <w:lvlText w:val=""/>
+      <w:lvlJc w:val="left"/>
+      <w:pPr>
+        <w:ind w:left="2160" w:hanging="360"/>
+      </w:pPr>
+      <w:rPr>
+        <w:rFonts w:ascii="Wingdings" w:hAnsi="Wingdings" w:hint="default"/>
+      </w:rPr>
+    </w:lvl>
+    <w:lvl w:ilvl="3" w:tplc="04090001" w:tentative="1">
+      <w:start w:val="1"/>
+      <w:numFmt w:val="bullet"/>
+      <w:lvlText w:val=""/>
+      <w:lvlJc w:val="left"/>
+      <w:pPr>
+        <w:ind w:left="2880" w:hanging="360"/>
+      </w:pPr>
+      <w:rPr>
+        <w:rFonts w:ascii="Symbol" w:hAnsi="Symbol" w:hint="default"/>
+      </w:rPr>
+    </w:lvl>
+    <w:lvl w:ilvl="4" w:tplc="04090003" w:tentative="1">
+      <w:start w:val="1"/>
+      <w:numFmt w:val="bullet"/>
+      <w:lvlText w:val="o"/>
+      <w:lvlJc w:val="left"/>
+      <w:pPr>
+        <w:ind w:left="3600" w:hanging="360"/>
+      </w:pPr>
+      <w:rPr>
+        <w:rFonts w:ascii="Courier New" w:hAnsi="Courier New" w:cs="Courier New" w:hint="default"/>
+      </w:rPr>
+    </w:lvl>
+    <w:lvl w:ilvl="5" w:tplc="04090005" w:tentative="1">
+      <w:start w:val="1"/>
+      <w:numFmt w:val="bullet"/>
+      <w:lvlText w:val=""/>
+      <w:lvlJc w:val="left"/>
+      <w:pPr>
+        <w:ind w:left="4320" w:hanging="360"/>
+      </w:pPr>
+      <w:rPr>
+        <w:rFonts w:ascii="Wingdings" w:hAnsi="Wingdings" w:hint="default"/>
+      </w:rPr>
+    </w:lvl>
+    <w:lvl w:ilvl="6" w:tplc="04090001" w:tentative="1">
+      <w:start w:val="1"/>
+      <w:numFmt w:val="bullet"/>
+      <w:lvlText w:val=""/>
+      <w:lvlJc w:val="left"/>
+      <w:pPr>
+        <w:ind w:left="5040" w:hanging="360"/>
+      </w:pPr>
+      <w:rPr>
+        <w:rFonts w:ascii="Symbol" w:hAnsi="Symbol" w:hint="default"/>
+      </w:rPr>
+    </w:lvl>
+    <w:lvl w:ilvl="7" w:tplc="04090003" w:tentative="1">
+      <w:start w:val="1"/>
+      <w:numFmt w:val="bullet"/>
+      <w:lvlText w:val="o"/>
+      <w:lvlJc w:val="left"/>
+      <w:pPr>
+        <w:ind w:left="5760" w:hanging="360"/>
+      </w:pPr>
+      <w:rPr>
+        <w:rFonts w:ascii="Courier New" w:hAnsi="Courier New" w:cs="Courier New" w:hint="default"/>
+      </w:rPr>
+    </w:lvl>
+    <w:lvl w:ilvl="8" w:tplc="04090005" w:tentative="1">
+      <w:start w:val="1"/>
+      <w:numFmt w:val="bullet"/>
+      <w:lvlText w:val=""/>
+      <w:lvlJc w:val="left"/>
+      <w:pPr>
+        <w:ind w:left="6480" w:hanging="360"/>
+      </w:pPr>
+      <w:rPr>
+        <w:rFonts w:ascii="Wingdings" w:hAnsi="Wingdings" w:hint="default"/>
+      </w:rPr>
+    </w:lvl>
+  </w:abstractNum>
+  <w:abstractNum w:abstractNumId="3" w15:restartNumberingAfterBreak="0">
     <w:nsid w:val="10891762"/>
     <w:multiLevelType w:val="hybridMultilevel"/>
     <w:tmpl w:val="5FCA3504"/>
@@ -3219,7 +3366,7 @@
       </w:pPr>
     </w:lvl>
   </w:abstractNum>
-  <w:abstractNum w:abstractNumId="3" w15:restartNumberingAfterBreak="0">
+  <w:abstractNum w:abstractNumId="4" w15:restartNumberingAfterBreak="0">
     <w:nsid w:val="18483908"/>
     <w:multiLevelType w:val="hybridMultilevel"/>
     <w:tmpl w:val="6E96FC66"/>
@@ -3308,7 +3455,7 @@
       </w:pPr>
     </w:lvl>
   </w:abstractNum>
-  <w:abstractNum w:abstractNumId="4" w15:restartNumberingAfterBreak="0">
+  <w:abstractNum w:abstractNumId="5" w15:restartNumberingAfterBreak="0">
     <w:nsid w:val="1E59761F"/>
     <w:multiLevelType w:val="hybridMultilevel"/>
     <w:tmpl w:val="B4C696CC"/>
@@ -3421,7 +3568,7 @@
       </w:rPr>
     </w:lvl>
   </w:abstractNum>
-  <w:abstractNum w:abstractNumId="5" w15:restartNumberingAfterBreak="0">
+  <w:abstractNum w:abstractNumId="6" w15:restartNumberingAfterBreak="0">
     <w:nsid w:val="384C0C02"/>
     <w:multiLevelType w:val="hybridMultilevel"/>
     <w:tmpl w:val="0C22AF14"/>
@@ -3510,7 +3657,7 @@
       </w:pPr>
     </w:lvl>
   </w:abstractNum>
-  <w:abstractNum w:abstractNumId="6" w15:restartNumberingAfterBreak="0">
+  <w:abstractNum w:abstractNumId="7" w15:restartNumberingAfterBreak="0">
     <w:nsid w:val="3A2446D5"/>
     <w:multiLevelType w:val="hybridMultilevel"/>
     <w:tmpl w:val="25C6954A"/>
@@ -3623,7 +3770,7 @@
       </w:rPr>
     </w:lvl>
   </w:abstractNum>
-  <w:abstractNum w:abstractNumId="7" w15:restartNumberingAfterBreak="0">
+  <w:abstractNum w:abstractNumId="8" w15:restartNumberingAfterBreak="0">
     <w:nsid w:val="3EF27BA2"/>
     <w:multiLevelType w:val="hybridMultilevel"/>
     <w:tmpl w:val="B6EE4FAE"/>
@@ -3736,7 +3883,7 @@
       </w:rPr>
     </w:lvl>
   </w:abstractNum>
-  <w:abstractNum w:abstractNumId="8" w15:restartNumberingAfterBreak="0">
+  <w:abstractNum w:abstractNumId="9" w15:restartNumberingAfterBreak="0">
     <w:nsid w:val="406A731D"/>
     <w:multiLevelType w:val="hybridMultilevel"/>
     <w:tmpl w:val="0C22AF14"/>
@@ -3825,7 +3972,7 @@
       </w:pPr>
     </w:lvl>
   </w:abstractNum>
-  <w:abstractNum w:abstractNumId="9" w15:restartNumberingAfterBreak="0">
+  <w:abstractNum w:abstractNumId="10" w15:restartNumberingAfterBreak="0">
     <w:nsid w:val="75A80B89"/>
     <w:multiLevelType w:val="hybridMultilevel"/>
     <w:tmpl w:val="5096D8BE"/>
@@ -3938,7 +4085,7 @@
       </w:rPr>
     </w:lvl>
   </w:abstractNum>
-  <w:abstractNum w:abstractNumId="10" w15:restartNumberingAfterBreak="0">
+  <w:abstractNum w:abstractNumId="11" w15:restartNumberingAfterBreak="0">
     <w:nsid w:val="797D063D"/>
     <w:multiLevelType w:val="hybridMultilevel"/>
     <w:tmpl w:val="E9A6497A"/>
@@ -4027,7 +4174,7 @@
       </w:pPr>
     </w:lvl>
   </w:abstractNum>
-  <w:abstractNum w:abstractNumId="11" w15:restartNumberingAfterBreak="0">
+  <w:abstractNum w:abstractNumId="12" w15:restartNumberingAfterBreak="0">
     <w:nsid w:val="7B2640FD"/>
     <w:multiLevelType w:val="hybridMultilevel"/>
     <w:tmpl w:val="ECCE41FC"/>
@@ -4113,7 +4260,7 @@
       </w:pPr>
     </w:lvl>
   </w:abstractNum>
-  <w:abstractNum w:abstractNumId="12" w15:restartNumberingAfterBreak="0">
+  <w:abstractNum w:abstractNumId="13" w15:restartNumberingAfterBreak="0">
     <w:nsid w:val="7E3B7AAA"/>
     <w:multiLevelType w:val="hybridMultilevel"/>
     <w:tmpl w:val="A56CAC96"/>
@@ -4202,7 +4349,7 @@
       </w:pPr>
     </w:lvl>
   </w:abstractNum>
-  <w:abstractNum w:abstractNumId="13" w15:restartNumberingAfterBreak="0">
+  <w:abstractNum w:abstractNumId="14" w15:restartNumberingAfterBreak="0">
     <w:nsid w:val="7F9D0106"/>
     <w:multiLevelType w:val="hybridMultilevel"/>
     <w:tmpl w:val="E1868314"/>
@@ -4289,56 +4436,51 @@
     </w:lvl>
   </w:abstractNum>
   <w:num w:numId="1">
+    <w:abstractNumId w:val="12"/>
+  </w:num>
+  <w:num w:numId="2">
+    <w:abstractNumId w:val="13"/>
+  </w:num>
+  <w:num w:numId="3">
     <w:abstractNumId w:val="11"/>
   </w:num>
-  <w:num w:numId="2">
-    <w:abstractNumId w:val="12"/>
-  </w:num>
-  <w:num w:numId="3">
-    <w:abstractNumId w:val="10"/>
-  </w:num>
   <w:num w:numId="4">
-    <w:abstractNumId w:val="5"/>
+    <w:abstractNumId w:val="6"/>
   </w:num>
   <w:num w:numId="5">
-    <w:abstractNumId w:val="2"/>
+    <w:abstractNumId w:val="3"/>
   </w:num>
   <w:num w:numId="6">
-    <w:abstractNumId w:val="8"/>
+    <w:abstractNumId w:val="9"/>
   </w:num>
   <w:num w:numId="7">
-    <w:abstractNumId w:val="13"/>
+    <w:abstractNumId w:val="14"/>
   </w:num>
   <w:num w:numId="8">
     <w:abstractNumId w:val="0"/>
   </w:num>
   <w:num w:numId="9">
-    <w:abstractNumId w:val="3"/>
+    <w:abstractNumId w:val="4"/>
   </w:num>
   <w:num w:numId="10">
     <w:abstractNumId w:val="1"/>
   </w:num>
   <w:num w:numId="11">
+    <w:abstractNumId w:val="8"/>
+  </w:num>
+  <w:num w:numId="12">
     <w:abstractNumId w:val="7"/>
   </w:num>
-  <w:num w:numId="12">
-    <w:abstractNumId w:val="6"/>
-  </w:num>
   <w:num w:numId="13">
-    <w:abstractNumId w:val="9"/>
+    <w:abstractNumId w:val="10"/>
   </w:num>
   <w:num w:numId="14">
-    <w:abstractNumId w:val="4"/>
+    <w:abstractNumId w:val="5"/>
+  </w:num>
+  <w:num w:numId="15">
+    <w:abstractNumId w:val="2"/>
   </w:num>
 </w:numbering>
-</file>
-
-<file path=word/people.xml><?xml version="1.0" encoding="utf-8"?>
-<w15:people xmlns:wpc="http://schemas.microsoft.com/office/word/2010/wordprocessingCanvas" xmlns:mc="http://schemas.openxmlformats.org/markup-compatibility/2006" xmlns:o="urn:schemas-microsoft-com:office:office" xmlns:r="http://schemas.openxmlformats.org/officeDocument/2006/relationships" xmlns:m="http://schemas.openxmlformats.org/officeDocument/2006/math" xmlns:v="urn:schemas-microsoft-com:vml" xmlns:wp14="http://schemas.microsoft.com/office/word/2010/wordprocessingDrawing" xmlns:wp="http://schemas.openxmlformats.org/drawingml/2006/wordprocessingDrawing" xmlns:w10="urn:schemas-microsoft-com:office:word" xmlns:w="http://schemas.openxmlformats.org/wordprocessingml/2006/main" xmlns:w14="http://schemas.microsoft.com/office/word/2010/wordml" xmlns:w15="http://schemas.microsoft.com/office/word/2012/wordml" xmlns:wpg="http://schemas.microsoft.com/office/word/2010/wordprocessingGroup" xmlns:wpi="http://schemas.microsoft.com/office/word/2010/wordprocessingInk" xmlns:wne="http://schemas.microsoft.com/office/word/2006/wordml" xmlns:wps="http://schemas.microsoft.com/office/word/2010/wordprocessingShape" mc:Ignorable="w14 w15 wp14">
-  <w15:person w15:author="Harvey, Melissa K">
-    <w15:presenceInfo w15:providerId="AD" w15:userId="S-1-5-21-2025429265-1303643608-1417001333-1006850"/>
-  </w15:person>
-</w15:people>
 </file>
 
 <file path=word/styles.xml><?xml version="1.0" encoding="utf-8"?>

</xml_diff>

<commit_message>
Solutions Part B.1 and comments on Section II
</commit_message>
<xml_diff>
--- a/01 - Agile for Model-Based Standards Development/B - Draft/Section II - Current Issues .docx
+++ b/01 - Agile for Model-Based Standards Development/B - Draft/Section II - Current Issues .docx
@@ -1,6 +1,6 @@
 
 <file path=word/document.xml><?xml version="1.0" encoding="utf-8"?>
-<w:document xmlns:wpc="http://schemas.microsoft.com/office/word/2010/wordprocessingCanvas" xmlns:mc="http://schemas.openxmlformats.org/markup-compatibility/2006" xmlns:o="urn:schemas-microsoft-com:office:office" xmlns:r="http://schemas.openxmlformats.org/officeDocument/2006/relationships" xmlns:m="http://schemas.openxmlformats.org/officeDocument/2006/math" xmlns:v="urn:schemas-microsoft-com:vml" xmlns:wp14="http://schemas.microsoft.com/office/word/2010/wordprocessingDrawing" xmlns:wp="http://schemas.openxmlformats.org/drawingml/2006/wordprocessingDrawing" xmlns:w10="urn:schemas-microsoft-com:office:word" xmlns:w="http://schemas.openxmlformats.org/wordprocessingml/2006/main" xmlns:w14="http://schemas.microsoft.com/office/word/2010/wordml" xmlns:w15="http://schemas.microsoft.com/office/word/2012/wordml" xmlns:wpg="http://schemas.microsoft.com/office/word/2010/wordprocessingGroup" xmlns:wpi="http://schemas.microsoft.com/office/word/2010/wordprocessingInk" xmlns:wne="http://schemas.microsoft.com/office/word/2006/wordml" xmlns:wps="http://schemas.microsoft.com/office/word/2010/wordprocessingShape" mc:Ignorable="w14 w15 wp14">
+<w:document xmlns:wpc="http://schemas.microsoft.com/office/word/2010/wordprocessingCanvas" xmlns:cx="http://schemas.microsoft.com/office/drawing/2014/chartex" xmlns:cx1="http://schemas.microsoft.com/office/drawing/2015/9/8/chartex" xmlns:cx2="http://schemas.microsoft.com/office/drawing/2015/10/21/chartex" xmlns:cx3="http://schemas.microsoft.com/office/drawing/2016/5/9/chartex" xmlns:cx4="http://schemas.microsoft.com/office/drawing/2016/5/10/chartex" xmlns:cx5="http://schemas.microsoft.com/office/drawing/2016/5/11/chartex" xmlns:cx6="http://schemas.microsoft.com/office/drawing/2016/5/12/chartex" xmlns:cx7="http://schemas.microsoft.com/office/drawing/2016/5/13/chartex" xmlns:cx8="http://schemas.microsoft.com/office/drawing/2016/5/14/chartex" xmlns:mc="http://schemas.openxmlformats.org/markup-compatibility/2006" xmlns:aink="http://schemas.microsoft.com/office/drawing/2016/ink" xmlns:am3d="http://schemas.microsoft.com/office/drawing/2017/model3d" xmlns:o="urn:schemas-microsoft-com:office:office" xmlns:r="http://schemas.openxmlformats.org/officeDocument/2006/relationships" xmlns:m="http://schemas.openxmlformats.org/officeDocument/2006/math" xmlns:v="urn:schemas-microsoft-com:vml" xmlns:wp14="http://schemas.microsoft.com/office/word/2010/wordprocessingDrawing" xmlns:wp="http://schemas.openxmlformats.org/drawingml/2006/wordprocessingDrawing" xmlns:w10="urn:schemas-microsoft-com:office:word" xmlns:w="http://schemas.openxmlformats.org/wordprocessingml/2006/main" xmlns:w14="http://schemas.microsoft.com/office/word/2010/wordml" xmlns:w15="http://schemas.microsoft.com/office/word/2012/wordml" xmlns:w16cid="http://schemas.microsoft.com/office/word/2016/wordml/cid" xmlns:w16se="http://schemas.microsoft.com/office/word/2015/wordml/symex" xmlns:wpg="http://schemas.microsoft.com/office/word/2010/wordprocessingGroup" xmlns:wpi="http://schemas.microsoft.com/office/word/2010/wordprocessingInk" xmlns:wne="http://schemas.microsoft.com/office/word/2006/wordml" xmlns:wps="http://schemas.microsoft.com/office/word/2010/wordprocessingShape" mc:Ignorable="w14 w15 w16se w16cid wp14">
   <w:body>
     <w:p>
       <w:pPr>
@@ -98,29 +98,7 @@
                                   <w14:round/>
                                 </w14:textOutline>
                               </w:rPr>
-                              <w:t xml:space="preserve">Content Moved </w:t>
-                            </w:r>
-                            <w:bookmarkStart w:id="0" w:name="_GoBack"/>
-                            <w:bookmarkEnd w:id="0"/>
-                            <w:r>
-                              <w:rPr>
-                                <w:rFonts w:ascii="Arial" w:hAnsi="Arial" w:cs="Arial"/>
-                                <w:b/>
-                                <w:color w:val="262626" w:themeColor="text1" w:themeTint="D9"/>
-                                <w:sz w:val="72"/>
-                                <w:szCs w:val="72"/>
-                                <w14:shadow w14:blurRad="0" w14:dist="38100" w14:dir="2700000" w14:sx="100000" w14:sy="100000" w14:kx="0" w14:ky="0" w14:algn="bl">
-                                  <w14:schemeClr w14:val="accent5"/>
-                                </w14:shadow>
-                                <w14:textOutline w14:w="6731" w14:cap="flat" w14:cmpd="sng" w14:algn="ctr">
-                                  <w14:solidFill>
-                                    <w14:schemeClr w14:val="bg1"/>
-                                  </w14:solidFill>
-                                  <w14:prstDash w14:val="solid"/>
-                                  <w14:round/>
-                                </w14:textOutline>
-                              </w:rPr>
-                              <w:t>to Integrated Doc</w:t>
+                              <w:t>Content Moved to Integrated Doc</w:t>
                             </w:r>
                           </w:p>
                         </w:txbxContent>
@@ -775,7 +753,7 @@
           <w:sz w:val="18"/>
           <w:szCs w:val="18"/>
         </w:rPr>
-        <w:t>Develop high-quality standards through ISO's global membership”, by ensuring we effectively (2</w:t>
+        <w:t>Develop high-quality standards through ISO's global membership”, by ensuring we effectively (</w:t>
       </w:r>
       <w:proofErr w:type="gramStart"/>
       <w:r>
@@ -785,7 +763,7 @@
           <w:sz w:val="18"/>
           <w:szCs w:val="18"/>
         </w:rPr>
-        <w:t>)“</w:t>
+        <w:t>2)“</w:t>
       </w:r>
       <w:proofErr w:type="gramEnd"/>
       <w:r>
@@ -1056,8 +1034,32 @@
           <w:szCs w:val="18"/>
           <w:lang w:val="en-US"/>
         </w:rPr>
-        <w:t>Bugzilla was originally designed as a general purpose bug</w:t>
-      </w:r>
+        <w:t>Bugzilla was originally designed as a general</w:t>
+      </w:r>
+      <w:ins w:id="0" w:author="Toussaint, Marion M. (IntlAssoc)" w:date="2019-08-05T11:18:00Z">
+        <w:r>
+          <w:rPr>
+            <w:rFonts w:ascii="Arial" w:hAnsi="Arial" w:cs="Arial"/>
+            <w:color w:val="FF0000"/>
+            <w:sz w:val="18"/>
+            <w:szCs w:val="18"/>
+            <w:lang w:val="en-US"/>
+          </w:rPr>
+          <w:t>-</w:t>
+        </w:r>
+      </w:ins>
+      <w:del w:id="1" w:author="Toussaint, Marion M. (IntlAssoc)" w:date="2019-08-05T11:18:00Z">
+        <w:r>
+          <w:rPr>
+            <w:rFonts w:ascii="Arial" w:hAnsi="Arial" w:cs="Arial"/>
+            <w:color w:val="FF0000"/>
+            <w:sz w:val="18"/>
+            <w:szCs w:val="18"/>
+            <w:lang w:val="en-US"/>
+          </w:rPr>
+          <w:delText xml:space="preserve"> </w:delText>
+        </w:r>
+      </w:del>
       <w:r>
         <w:rPr>
           <w:rFonts w:ascii="Arial" w:hAnsi="Arial" w:cs="Arial"/>
@@ -1066,6 +1068,16 @@
           <w:szCs w:val="18"/>
           <w:lang w:val="en-US"/>
         </w:rPr>
+        <w:t>purpose bug</w:t>
+      </w:r>
+      <w:r>
+        <w:rPr>
+          <w:rFonts w:ascii="Arial" w:hAnsi="Arial" w:cs="Arial"/>
+          <w:color w:val="FF0000"/>
+          <w:sz w:val="18"/>
+          <w:szCs w:val="18"/>
+          <w:lang w:val="en-US"/>
+        </w:rPr>
         <w:t xml:space="preserve"> </w:t>
       </w:r>
       <w:r>
@@ -1106,17 +1118,117 @@
           <w:szCs w:val="18"/>
           <w:lang w:val="en-US"/>
         </w:rPr>
-        <w:t xml:space="preserve">(this is from wiki, find a better source) </w:t>
-      </w:r>
-      <w:r>
-        <w:rPr>
-          <w:rFonts w:ascii="Arial" w:hAnsi="Arial" w:cs="Arial"/>
-          <w:color w:val="0000FF"/>
-          <w:sz w:val="18"/>
-          <w:szCs w:val="18"/>
-          <w:lang w:val="en-US"/>
-        </w:rPr>
-        <w:t xml:space="preserve">however in STEP development it has been stretch </w:t>
+        <w:t>(this is from wiki, find a better source)</w:t>
+      </w:r>
+      <w:ins w:id="2" w:author="Toussaint, Marion M. (IntlAssoc)" w:date="2019-08-05T11:17:00Z">
+        <w:r>
+          <w:rPr>
+            <w:rFonts w:ascii="Arial" w:hAnsi="Arial" w:cs="Arial"/>
+            <w:color w:val="FF0000"/>
+            <w:sz w:val="18"/>
+            <w:szCs w:val="18"/>
+            <w:lang w:val="en-US"/>
+          </w:rPr>
+          <w:t>. H</w:t>
+        </w:r>
+      </w:ins>
+      <w:del w:id="3" w:author="Toussaint, Marion M. (IntlAssoc)" w:date="2019-08-05T11:17:00Z">
+        <w:r>
+          <w:rPr>
+            <w:rFonts w:ascii="Arial" w:hAnsi="Arial" w:cs="Arial"/>
+            <w:color w:val="FF0000"/>
+            <w:sz w:val="18"/>
+            <w:szCs w:val="18"/>
+            <w:lang w:val="en-US"/>
+          </w:rPr>
+          <w:delText xml:space="preserve"> </w:delText>
+        </w:r>
+        <w:r>
+          <w:rPr>
+            <w:rFonts w:ascii="Arial" w:hAnsi="Arial" w:cs="Arial"/>
+            <w:color w:val="0000FF"/>
+            <w:sz w:val="18"/>
+            <w:szCs w:val="18"/>
+            <w:lang w:val="en-US"/>
+          </w:rPr>
+          <w:delText>h</w:delText>
+        </w:r>
+      </w:del>
+      <w:r>
+        <w:rPr>
+          <w:rFonts w:ascii="Arial" w:hAnsi="Arial" w:cs="Arial"/>
+          <w:color w:val="0000FF"/>
+          <w:sz w:val="18"/>
+          <w:szCs w:val="18"/>
+          <w:lang w:val="en-US"/>
+        </w:rPr>
+        <w:t>owever</w:t>
+      </w:r>
+      <w:ins w:id="4" w:author="Toussaint, Marion M. (IntlAssoc)" w:date="2019-08-05T11:17:00Z">
+        <w:r>
+          <w:rPr>
+            <w:rFonts w:ascii="Arial" w:hAnsi="Arial" w:cs="Arial"/>
+            <w:color w:val="0000FF"/>
+            <w:sz w:val="18"/>
+            <w:szCs w:val="18"/>
+            <w:lang w:val="en-US"/>
+          </w:rPr>
+          <w:t>,</w:t>
+        </w:r>
+      </w:ins>
+      <w:r>
+        <w:rPr>
+          <w:rFonts w:ascii="Arial" w:hAnsi="Arial" w:cs="Arial"/>
+          <w:color w:val="0000FF"/>
+          <w:sz w:val="18"/>
+          <w:szCs w:val="18"/>
+          <w:lang w:val="en-US"/>
+        </w:rPr>
+        <w:t xml:space="preserve"> in STEP development</w:t>
+      </w:r>
+      <w:ins w:id="5" w:author="Toussaint, Marion M. (IntlAssoc)" w:date="2019-08-05T11:17:00Z">
+        <w:r>
+          <w:rPr>
+            <w:rFonts w:ascii="Arial" w:hAnsi="Arial" w:cs="Arial"/>
+            <w:color w:val="0000FF"/>
+            <w:sz w:val="18"/>
+            <w:szCs w:val="18"/>
+            <w:lang w:val="en-US"/>
+          </w:rPr>
+          <w:t>,</w:t>
+        </w:r>
+      </w:ins>
+      <w:r>
+        <w:rPr>
+          <w:rFonts w:ascii="Arial" w:hAnsi="Arial" w:cs="Arial"/>
+          <w:color w:val="0000FF"/>
+          <w:sz w:val="18"/>
+          <w:szCs w:val="18"/>
+          <w:lang w:val="en-US"/>
+        </w:rPr>
+        <w:t xml:space="preserve"> it has been </w:t>
+      </w:r>
+      <w:proofErr w:type="gramStart"/>
+      <w:r>
+        <w:rPr>
+          <w:rFonts w:ascii="Arial" w:hAnsi="Arial" w:cs="Arial"/>
+          <w:color w:val="0000FF"/>
+          <w:sz w:val="18"/>
+          <w:szCs w:val="18"/>
+          <w:lang w:val="en-US"/>
+        </w:rPr>
+        <w:t>stretch</w:t>
+      </w:r>
+      <w:proofErr w:type="gramEnd"/>
+      <w:r>
+        <w:rPr>
+          <w:rFonts w:ascii="Arial" w:hAnsi="Arial" w:cs="Arial"/>
+          <w:color w:val="0000FF"/>
+          <w:sz w:val="18"/>
+          <w:szCs w:val="18"/>
+          <w:lang w:val="en-US"/>
+        </w:rPr>
+        <w:t xml:space="preserve"> </w:t>
       </w:r>
       <w:r>
         <w:rPr>
@@ -1568,7 +1680,7 @@
           <w:szCs w:val="18"/>
           <w:lang w:val="en-US"/>
         </w:rPr>
-        <w:t xml:space="preserve">joint testing forum between </w:t>
+        <w:t xml:space="preserve">joint testing forum between AFNet, PDES, Inc. and </w:t>
       </w:r>
       <w:proofErr w:type="spellStart"/>
       <w:r>
@@ -1579,7 +1691,7 @@
           <w:szCs w:val="18"/>
           <w:lang w:val="en-US"/>
         </w:rPr>
-        <w:t>AFNet</w:t>
+        <w:t>prostep</w:t>
       </w:r>
       <w:proofErr w:type="spellEnd"/>
       <w:r>
@@ -1590,7 +1702,7 @@
           <w:szCs w:val="18"/>
           <w:lang w:val="en-US"/>
         </w:rPr>
-        <w:t xml:space="preserve">, PDES, Inc. and </w:t>
+        <w:t xml:space="preserve"> </w:t>
       </w:r>
       <w:proofErr w:type="spellStart"/>
       <w:r>
@@ -1601,7 +1713,7 @@
           <w:szCs w:val="18"/>
           <w:lang w:val="en-US"/>
         </w:rPr>
-        <w:t>prostep</w:t>
+        <w:t>ivip</w:t>
       </w:r>
       <w:proofErr w:type="spellEnd"/>
       <w:r>
@@ -1612,49 +1724,117 @@
           <w:szCs w:val="18"/>
           <w:lang w:val="en-US"/>
         </w:rPr>
+        <w:t xml:space="preserve"> tasked with testing CAx STEP translators quality, </w:t>
+      </w:r>
+      <w:r>
+        <w:rPr>
+          <w:rFonts w:ascii="Arial" w:hAnsi="Arial" w:cs="Arial"/>
+          <w:color w:val="FF0000"/>
+          <w:sz w:val="18"/>
+          <w:szCs w:val="18"/>
+          <w:lang w:val="en-US"/>
+        </w:rPr>
+        <w:t xml:space="preserve">has continually reported issues of implement-ability of the standards. </w:t>
+      </w:r>
+      <w:r>
+        <w:rPr>
+          <w:rFonts w:ascii="Arial" w:hAnsi="Arial" w:cs="Arial"/>
+          <w:color w:val="0000FF"/>
+          <w:sz w:val="18"/>
+          <w:szCs w:val="18"/>
+          <w:lang w:val="en-US"/>
+        </w:rPr>
+        <w:t>These issues</w:t>
+      </w:r>
+      <w:r>
+        <w:rPr>
+          <w:rFonts w:ascii="Arial" w:hAnsi="Arial" w:cs="Arial"/>
+          <w:color w:val="0000FF"/>
+          <w:sz w:val="18"/>
+          <w:szCs w:val="18"/>
+          <w:lang w:val="en-US"/>
+        </w:rPr>
         <w:t xml:space="preserve"> </w:t>
       </w:r>
-      <w:proofErr w:type="spellStart"/>
-      <w:r>
-        <w:rPr>
-          <w:rFonts w:ascii="Arial" w:hAnsi="Arial" w:cs="Arial"/>
-          <w:color w:val="FF0000"/>
-          <w:sz w:val="18"/>
-          <w:szCs w:val="18"/>
-          <w:lang w:val="en-US"/>
-        </w:rPr>
-        <w:t>ivip</w:t>
-      </w:r>
-      <w:proofErr w:type="spellEnd"/>
-      <w:r>
-        <w:rPr>
-          <w:rFonts w:ascii="Arial" w:hAnsi="Arial" w:cs="Arial"/>
-          <w:color w:val="FF0000"/>
-          <w:sz w:val="18"/>
-          <w:szCs w:val="18"/>
-          <w:lang w:val="en-US"/>
-        </w:rPr>
-        <w:t xml:space="preserve"> tasked with testing CAx STEP translators quality, </w:t>
-      </w:r>
-      <w:r>
-        <w:rPr>
-          <w:rFonts w:ascii="Arial" w:hAnsi="Arial" w:cs="Arial"/>
-          <w:color w:val="FF0000"/>
-          <w:sz w:val="18"/>
-          <w:szCs w:val="18"/>
-          <w:lang w:val="en-US"/>
-        </w:rPr>
-        <w:t xml:space="preserve">has continually reported issues of implement-ability of the standards. </w:t>
-      </w:r>
-      <w:r>
-        <w:rPr>
-          <w:rFonts w:ascii="Arial" w:hAnsi="Arial" w:cs="Arial"/>
-          <w:color w:val="0000FF"/>
-          <w:sz w:val="18"/>
-          <w:szCs w:val="18"/>
-          <w:lang w:val="en-US"/>
-        </w:rPr>
-        <w:t>These issues</w:t>
+      <w:r>
+        <w:rPr>
+          <w:rFonts w:ascii="Arial" w:hAnsi="Arial" w:cs="Arial"/>
+          <w:color w:val="0000FF"/>
+          <w:sz w:val="18"/>
+          <w:szCs w:val="18"/>
+          <w:lang w:val="en-US"/>
+        </w:rPr>
+        <w:t>fall into three areas and</w:t>
+      </w:r>
+      <w:r>
+        <w:rPr>
+          <w:rFonts w:ascii="Arial" w:hAnsi="Arial" w:cs="Arial"/>
+          <w:color w:val="0000FF"/>
+          <w:sz w:val="18"/>
+          <w:szCs w:val="18"/>
+          <w:lang w:val="en-US"/>
+        </w:rPr>
+        <w:t xml:space="preserve"> can be categorized as data quality issues, incomplete solutions, and </w:t>
+      </w:r>
+      <w:r>
+        <w:rPr>
+          <w:rFonts w:ascii="Arial" w:hAnsi="Arial" w:cs="Arial"/>
+          <w:color w:val="0000FF"/>
+          <w:sz w:val="18"/>
+          <w:szCs w:val="18"/>
+          <w:lang w:val="en-US"/>
+        </w:rPr>
+        <w:t>overt</w:t>
+      </w:r>
+      <w:r>
+        <w:rPr>
+          <w:rFonts w:ascii="Arial" w:hAnsi="Arial" w:cs="Arial"/>
+          <w:color w:val="0000FF"/>
+          <w:sz w:val="18"/>
+          <w:szCs w:val="18"/>
+          <w:lang w:val="en-US"/>
+        </w:rPr>
+        <w:t>ly</w:t>
+      </w:r>
+      <w:r>
+        <w:rPr>
+          <w:rFonts w:ascii="Arial" w:hAnsi="Arial" w:cs="Arial"/>
+          <w:color w:val="0000FF"/>
+          <w:sz w:val="18"/>
+          <w:szCs w:val="18"/>
+          <w:lang w:val="en-US"/>
+        </w:rPr>
+        <w:t xml:space="preserve"> complexities</w:t>
+      </w:r>
+      <w:r>
+        <w:rPr>
+          <w:rFonts w:ascii="Arial" w:hAnsi="Arial" w:cs="Arial"/>
+          <w:color w:val="0000FF"/>
+          <w:sz w:val="18"/>
+          <w:szCs w:val="18"/>
+          <w:lang w:val="en-US"/>
+        </w:rPr>
+        <w:t>/</w:t>
+      </w:r>
+      <w:r>
+        <w:rPr>
+          <w:rFonts w:ascii="Arial" w:hAnsi="Arial" w:cs="Arial"/>
+          <w:color w:val="0000FF"/>
+          <w:sz w:val="18"/>
+          <w:szCs w:val="18"/>
+          <w:lang w:val="en-US"/>
+        </w:rPr>
+        <w:t xml:space="preserve">non </w:t>
+      </w:r>
+      <w:r>
+        <w:rPr>
+          <w:rFonts w:ascii="Arial" w:hAnsi="Arial" w:cs="Arial"/>
+          <w:color w:val="0000FF"/>
+          <w:sz w:val="18"/>
+          <w:szCs w:val="18"/>
+          <w:lang w:val="en-US"/>
+        </w:rPr>
+        <w:t>implementable solutions.</w:t>
       </w:r>
       <w:r>
         <w:rPr>
@@ -1669,96 +1849,6 @@
       <w:r>
         <w:rPr>
           <w:rFonts w:ascii="Arial" w:hAnsi="Arial" w:cs="Arial"/>
-          <w:color w:val="0000FF"/>
-          <w:sz w:val="18"/>
-          <w:szCs w:val="18"/>
-          <w:lang w:val="en-US"/>
-        </w:rPr>
-        <w:t>fall into three areas and</w:t>
-      </w:r>
-      <w:r>
-        <w:rPr>
-          <w:rFonts w:ascii="Arial" w:hAnsi="Arial" w:cs="Arial"/>
-          <w:color w:val="0000FF"/>
-          <w:sz w:val="18"/>
-          <w:szCs w:val="18"/>
-          <w:lang w:val="en-US"/>
-        </w:rPr>
-        <w:t xml:space="preserve"> can be categorized as data quality issues, incomplete solutions, and </w:t>
-      </w:r>
-      <w:r>
-        <w:rPr>
-          <w:rFonts w:ascii="Arial" w:hAnsi="Arial" w:cs="Arial"/>
-          <w:color w:val="0000FF"/>
-          <w:sz w:val="18"/>
-          <w:szCs w:val="18"/>
-          <w:lang w:val="en-US"/>
-        </w:rPr>
-        <w:t>overt</w:t>
-      </w:r>
-      <w:r>
-        <w:rPr>
-          <w:rFonts w:ascii="Arial" w:hAnsi="Arial" w:cs="Arial"/>
-          <w:color w:val="0000FF"/>
-          <w:sz w:val="18"/>
-          <w:szCs w:val="18"/>
-          <w:lang w:val="en-US"/>
-        </w:rPr>
-        <w:t>ly</w:t>
-      </w:r>
-      <w:r>
-        <w:rPr>
-          <w:rFonts w:ascii="Arial" w:hAnsi="Arial" w:cs="Arial"/>
-          <w:color w:val="0000FF"/>
-          <w:sz w:val="18"/>
-          <w:szCs w:val="18"/>
-          <w:lang w:val="en-US"/>
-        </w:rPr>
-        <w:t xml:space="preserve"> complexities</w:t>
-      </w:r>
-      <w:r>
-        <w:rPr>
-          <w:rFonts w:ascii="Arial" w:hAnsi="Arial" w:cs="Arial"/>
-          <w:color w:val="0000FF"/>
-          <w:sz w:val="18"/>
-          <w:szCs w:val="18"/>
-          <w:lang w:val="en-US"/>
-        </w:rPr>
-        <w:t>/</w:t>
-      </w:r>
-      <w:r>
-        <w:rPr>
-          <w:rFonts w:ascii="Arial" w:hAnsi="Arial" w:cs="Arial"/>
-          <w:color w:val="0000FF"/>
-          <w:sz w:val="18"/>
-          <w:szCs w:val="18"/>
-          <w:lang w:val="en-US"/>
-        </w:rPr>
-        <w:t xml:space="preserve">non </w:t>
-      </w:r>
-      <w:r>
-        <w:rPr>
-          <w:rFonts w:ascii="Arial" w:hAnsi="Arial" w:cs="Arial"/>
-          <w:color w:val="0000FF"/>
-          <w:sz w:val="18"/>
-          <w:szCs w:val="18"/>
-          <w:lang w:val="en-US"/>
-        </w:rPr>
-        <w:t>implementable solutions.</w:t>
-      </w:r>
-      <w:r>
-        <w:rPr>
-          <w:rFonts w:ascii="Arial" w:hAnsi="Arial" w:cs="Arial"/>
-          <w:color w:val="0000FF"/>
-          <w:sz w:val="18"/>
-          <w:szCs w:val="18"/>
-          <w:lang w:val="en-US"/>
-        </w:rPr>
-        <w:t xml:space="preserve"> </w:t>
-      </w:r>
-      <w:r>
-        <w:rPr>
-          <w:rFonts w:ascii="Arial" w:hAnsi="Arial" w:cs="Arial"/>
           <w:color w:val="00B050"/>
           <w:sz w:val="18"/>
           <w:szCs w:val="18"/>
@@ -1796,27 +1886,27 @@
         </w:rPr>
         <w:t xml:space="preserve">bugs </w:t>
       </w:r>
-      <w:proofErr w:type="spellStart"/>
-      <w:r>
-        <w:rPr>
-          <w:rFonts w:ascii="Arial" w:hAnsi="Arial" w:cs="Arial"/>
-          <w:color w:val="00B050"/>
-          <w:sz w:val="18"/>
-          <w:szCs w:val="18"/>
-          <w:lang w:val="en-US"/>
-        </w:rPr>
-        <w:t>ave</w:t>
-      </w:r>
-      <w:proofErr w:type="spellEnd"/>
-      <w:r>
-        <w:rPr>
-          <w:rFonts w:ascii="Arial" w:hAnsi="Arial" w:cs="Arial"/>
-          <w:color w:val="00B050"/>
-          <w:sz w:val="18"/>
-          <w:szCs w:val="18"/>
-          <w:lang w:val="en-US"/>
-        </w:rPr>
-        <w:t xml:space="preserve"> been reported </w:t>
+      <w:ins w:id="6" w:author="Toussaint, Marion M. (IntlAssoc)" w:date="2019-08-05T11:17:00Z">
+        <w:r>
+          <w:rPr>
+            <w:rFonts w:ascii="Arial" w:hAnsi="Arial" w:cs="Arial"/>
+            <w:color w:val="00B050"/>
+            <w:sz w:val="18"/>
+            <w:szCs w:val="18"/>
+            <w:lang w:val="en-US"/>
+          </w:rPr>
+          <w:t>h</w:t>
+        </w:r>
+      </w:ins>
+      <w:r>
+        <w:rPr>
+          <w:rFonts w:ascii="Arial" w:hAnsi="Arial" w:cs="Arial"/>
+          <w:color w:val="00B050"/>
+          <w:sz w:val="18"/>
+          <w:szCs w:val="18"/>
+          <w:lang w:val="en-US"/>
+        </w:rPr>
+        <w:t xml:space="preserve">ave been reported </w:t>
       </w:r>
       <w:r>
         <w:rPr>
@@ -1981,6 +2071,18 @@
         </w:rPr>
         <w:t xml:space="preserve">measures have been taken </w:t>
       </w:r>
+      <w:ins w:id="7" w:author="Toussaint, Marion M. (IntlAssoc)" w:date="2019-08-05T11:17:00Z">
+        <w:r>
+          <w:rPr>
+            <w:rFonts w:ascii="Arial" w:hAnsi="Arial" w:cs="Arial"/>
+            <w:color w:val="0000FF"/>
+            <w:sz w:val="18"/>
+            <w:szCs w:val="18"/>
+            <w:lang w:val="en-US"/>
+          </w:rPr>
+          <w:t xml:space="preserve">to </w:t>
+        </w:r>
+      </w:ins>
       <w:r>
         <w:rPr>
           <w:rFonts w:ascii="Arial" w:hAnsi="Arial" w:cs="Arial"/>
@@ -2154,6 +2256,7 @@
           <w:lang w:val="en-US"/>
         </w:rPr>
       </w:pPr>
+      <w:bookmarkStart w:id="8" w:name="_GoBack"/>
       <w:r>
         <w:rPr>
           <w:rFonts w:ascii="Arial" w:hAnsi="Arial" w:cs="Arial"/>
@@ -2165,6 +2268,7 @@
         <w:t>Lack of knowledge</w:t>
       </w:r>
     </w:p>
+    <w:bookmarkEnd w:id="8"/>
     <w:p>
       <w:pPr>
         <w:pStyle w:val="ListParagraph"/>
@@ -2235,7 +2339,75 @@
           <w:szCs w:val="18"/>
           <w:lang w:val="en-US"/>
         </w:rPr>
-        <w:t xml:space="preserve">STEP data model is necessary to ensure enhancements and defect resolutions have a complete end to end solution. The integrated nature of the elements of the STEP data model, ARMS, MIMs, and IRs, mandate that parallel changes take place in each of these elements to ensure continuity of the </w:t>
+        <w:t>STEP data model is necessary to ensure enhancements and defect resolutions have a complete end</w:t>
+      </w:r>
+      <w:ins w:id="9" w:author="Toussaint, Marion M. (IntlAssoc)" w:date="2019-08-05T11:18:00Z">
+        <w:r>
+          <w:rPr>
+            <w:rFonts w:ascii="Arial" w:hAnsi="Arial" w:cs="Arial"/>
+            <w:color w:val="0000FF"/>
+            <w:sz w:val="18"/>
+            <w:szCs w:val="18"/>
+            <w:lang w:val="en-US"/>
+          </w:rPr>
+          <w:t>-</w:t>
+        </w:r>
+      </w:ins>
+      <w:del w:id="10" w:author="Toussaint, Marion M. (IntlAssoc)" w:date="2019-08-05T11:18:00Z">
+        <w:r>
+          <w:rPr>
+            <w:rFonts w:ascii="Arial" w:hAnsi="Arial" w:cs="Arial"/>
+            <w:color w:val="0000FF"/>
+            <w:sz w:val="18"/>
+            <w:szCs w:val="18"/>
+            <w:lang w:val="en-US"/>
+          </w:rPr>
+          <w:delText xml:space="preserve"> </w:delText>
+        </w:r>
+      </w:del>
+      <w:r>
+        <w:rPr>
+          <w:rFonts w:ascii="Arial" w:hAnsi="Arial" w:cs="Arial"/>
+          <w:color w:val="0000FF"/>
+          <w:sz w:val="18"/>
+          <w:szCs w:val="18"/>
+          <w:lang w:val="en-US"/>
+        </w:rPr>
+        <w:t>to</w:t>
+      </w:r>
+      <w:ins w:id="11" w:author="Toussaint, Marion M. (IntlAssoc)" w:date="2019-08-05T11:18:00Z">
+        <w:r>
+          <w:rPr>
+            <w:rFonts w:ascii="Arial" w:hAnsi="Arial" w:cs="Arial"/>
+            <w:color w:val="0000FF"/>
+            <w:sz w:val="18"/>
+            <w:szCs w:val="18"/>
+            <w:lang w:val="en-US"/>
+          </w:rPr>
+          <w:t>-</w:t>
+        </w:r>
+      </w:ins>
+      <w:del w:id="12" w:author="Toussaint, Marion M. (IntlAssoc)" w:date="2019-08-05T11:18:00Z">
+        <w:r>
+          <w:rPr>
+            <w:rFonts w:ascii="Arial" w:hAnsi="Arial" w:cs="Arial"/>
+            <w:color w:val="0000FF"/>
+            <w:sz w:val="18"/>
+            <w:szCs w:val="18"/>
+            <w:lang w:val="en-US"/>
+          </w:rPr>
+          <w:delText xml:space="preserve"> </w:delText>
+        </w:r>
+      </w:del>
+      <w:r>
+        <w:rPr>
+          <w:rFonts w:ascii="Arial" w:hAnsi="Arial" w:cs="Arial"/>
+          <w:color w:val="0000FF"/>
+          <w:sz w:val="18"/>
+          <w:szCs w:val="18"/>
+          <w:lang w:val="en-US"/>
+        </w:rPr>
+        <w:t xml:space="preserve">end solution. The integrated nature of the elements of the STEP data model, ARMS, MIMs, and IRs, mandate that parallel changes take place in each of these elements to ensure continuity of the </w:t>
       </w:r>
       <w:r>
         <w:rPr>
@@ -2478,29 +2650,41 @@
           <w:szCs w:val="18"/>
           <w:lang w:val="en-US"/>
         </w:rPr>
-        <w:t>or tool-</w:t>
-      </w:r>
-      <w:proofErr w:type="spellStart"/>
-      <w:r>
-        <w:rPr>
-          <w:rFonts w:ascii="Arial" w:hAnsi="Arial" w:cs="Arial"/>
-          <w:color w:val="00B050"/>
-          <w:sz w:val="18"/>
-          <w:szCs w:val="18"/>
-          <w:lang w:val="en-US"/>
-        </w:rPr>
-        <w:t>chian</w:t>
-      </w:r>
-      <w:proofErr w:type="spellEnd"/>
-      <w:r>
-        <w:rPr>
-          <w:rFonts w:ascii="Arial" w:hAnsi="Arial" w:cs="Arial"/>
-          <w:color w:val="00B050"/>
-          <w:sz w:val="18"/>
-          <w:szCs w:val="18"/>
-          <w:lang w:val="en-US"/>
-        </w:rPr>
-        <w:t xml:space="preserve">. Of those </w:t>
+        <w:t>or tool-ch</w:t>
+      </w:r>
+      <w:ins w:id="13" w:author="Toussaint, Marion M. (IntlAssoc)" w:date="2019-08-05T11:18:00Z">
+        <w:r>
+          <w:rPr>
+            <w:rFonts w:ascii="Arial" w:hAnsi="Arial" w:cs="Arial"/>
+            <w:color w:val="00B050"/>
+            <w:sz w:val="18"/>
+            <w:szCs w:val="18"/>
+            <w:lang w:val="en-US"/>
+          </w:rPr>
+          <w:t>ai</w:t>
+        </w:r>
+      </w:ins>
+      <w:del w:id="14" w:author="Toussaint, Marion M. (IntlAssoc)" w:date="2019-08-05T11:18:00Z">
+        <w:r>
+          <w:rPr>
+            <w:rFonts w:ascii="Arial" w:hAnsi="Arial" w:cs="Arial"/>
+            <w:color w:val="00B050"/>
+            <w:sz w:val="18"/>
+            <w:szCs w:val="18"/>
+            <w:lang w:val="en-US"/>
+          </w:rPr>
+          <w:delText>ia</w:delText>
+        </w:r>
+      </w:del>
+      <w:r>
+        <w:rPr>
+          <w:rFonts w:ascii="Arial" w:hAnsi="Arial" w:cs="Arial"/>
+          <w:color w:val="00B050"/>
+          <w:sz w:val="18"/>
+          <w:szCs w:val="18"/>
+          <w:lang w:val="en-US"/>
+        </w:rPr>
+        <w:t xml:space="preserve">n. Of those </w:t>
       </w:r>
       <w:r>
         <w:rPr>
@@ -2799,6 +2983,7 @@
         <w:t xml:space="preserve"> tool-</w:t>
       </w:r>
       <w:proofErr w:type="spellStart"/>
+      <w:proofErr w:type="gramStart"/>
       <w:r>
         <w:rPr>
           <w:rFonts w:ascii="Arial" w:hAnsi="Arial" w:cs="Arial"/>
@@ -2810,15 +2995,50 @@
         <w:t>chain.The</w:t>
       </w:r>
       <w:proofErr w:type="spellEnd"/>
-      <w:r>
-        <w:rPr>
-          <w:rFonts w:ascii="Arial" w:hAnsi="Arial" w:cs="Arial"/>
-          <w:color w:val="0000FF"/>
-          <w:sz w:val="18"/>
-          <w:szCs w:val="18"/>
-          <w:lang w:val="en-US"/>
-        </w:rPr>
-        <w:t xml:space="preserve"> current tool-chain for model based standards is fragmented</w:t>
+      <w:proofErr w:type="gramEnd"/>
+      <w:r>
+        <w:rPr>
+          <w:rFonts w:ascii="Arial" w:hAnsi="Arial" w:cs="Arial"/>
+          <w:color w:val="0000FF"/>
+          <w:sz w:val="18"/>
+          <w:szCs w:val="18"/>
+          <w:lang w:val="en-US"/>
+        </w:rPr>
+        <w:t xml:space="preserve"> current tool-chain for model</w:t>
+      </w:r>
+      <w:ins w:id="15" w:author="Toussaint, Marion M. (IntlAssoc)" w:date="2019-08-05T11:18:00Z">
+        <w:r>
+          <w:rPr>
+            <w:rFonts w:ascii="Arial" w:hAnsi="Arial" w:cs="Arial"/>
+            <w:color w:val="0000FF"/>
+            <w:sz w:val="18"/>
+            <w:szCs w:val="18"/>
+            <w:lang w:val="en-US"/>
+          </w:rPr>
+          <w:t>-</w:t>
+        </w:r>
+      </w:ins>
+      <w:del w:id="16" w:author="Toussaint, Marion M. (IntlAssoc)" w:date="2019-08-05T11:18:00Z">
+        <w:r>
+          <w:rPr>
+            <w:rFonts w:ascii="Arial" w:hAnsi="Arial" w:cs="Arial"/>
+            <w:color w:val="0000FF"/>
+            <w:sz w:val="18"/>
+            <w:szCs w:val="18"/>
+            <w:lang w:val="en-US"/>
+          </w:rPr>
+          <w:delText xml:space="preserve"> </w:delText>
+        </w:r>
+      </w:del>
+      <w:r>
+        <w:rPr>
+          <w:rFonts w:ascii="Arial" w:hAnsi="Arial" w:cs="Arial"/>
+          <w:color w:val="0000FF"/>
+          <w:sz w:val="18"/>
+          <w:szCs w:val="18"/>
+          <w:lang w:val="en-US"/>
+        </w:rPr>
+        <w:t>based standards is fragmented</w:t>
       </w:r>
       <w:r>
         <w:rPr>
@@ -2890,7 +3110,75 @@
           <w:szCs w:val="18"/>
           <w:lang w:val="en-US"/>
         </w:rPr>
-        <w:t xml:space="preserve">resulted in a disjointed tool-chain which relies heavily on process controls and manual integration to achieve end to end </w:t>
+        <w:t>resulted in a disjointed tool-chain which relies heavily on process controls and manual integration to achieve end</w:t>
+      </w:r>
+      <w:ins w:id="17" w:author="Toussaint, Marion M. (IntlAssoc)" w:date="2019-08-05T11:18:00Z">
+        <w:r>
+          <w:rPr>
+            <w:rFonts w:ascii="Arial" w:hAnsi="Arial" w:cs="Arial"/>
+            <w:color w:val="0000FF"/>
+            <w:sz w:val="18"/>
+            <w:szCs w:val="18"/>
+            <w:lang w:val="en-US"/>
+          </w:rPr>
+          <w:t>-</w:t>
+        </w:r>
+      </w:ins>
+      <w:del w:id="18" w:author="Toussaint, Marion M. (IntlAssoc)" w:date="2019-08-05T11:18:00Z">
+        <w:r>
+          <w:rPr>
+            <w:rFonts w:ascii="Arial" w:hAnsi="Arial" w:cs="Arial"/>
+            <w:color w:val="0000FF"/>
+            <w:sz w:val="18"/>
+            <w:szCs w:val="18"/>
+            <w:lang w:val="en-US"/>
+          </w:rPr>
+          <w:delText xml:space="preserve"> </w:delText>
+        </w:r>
+      </w:del>
+      <w:r>
+        <w:rPr>
+          <w:rFonts w:ascii="Arial" w:hAnsi="Arial" w:cs="Arial"/>
+          <w:color w:val="0000FF"/>
+          <w:sz w:val="18"/>
+          <w:szCs w:val="18"/>
+          <w:lang w:val="en-US"/>
+        </w:rPr>
+        <w:t>to</w:t>
+      </w:r>
+      <w:ins w:id="19" w:author="Toussaint, Marion M. (IntlAssoc)" w:date="2019-08-05T11:18:00Z">
+        <w:r>
+          <w:rPr>
+            <w:rFonts w:ascii="Arial" w:hAnsi="Arial" w:cs="Arial"/>
+            <w:color w:val="0000FF"/>
+            <w:sz w:val="18"/>
+            <w:szCs w:val="18"/>
+            <w:lang w:val="en-US"/>
+          </w:rPr>
+          <w:t>-</w:t>
+        </w:r>
+      </w:ins>
+      <w:del w:id="20" w:author="Toussaint, Marion M. (IntlAssoc)" w:date="2019-08-05T11:18:00Z">
+        <w:r>
+          <w:rPr>
+            <w:rFonts w:ascii="Arial" w:hAnsi="Arial" w:cs="Arial"/>
+            <w:color w:val="0000FF"/>
+            <w:sz w:val="18"/>
+            <w:szCs w:val="18"/>
+            <w:lang w:val="en-US"/>
+          </w:rPr>
+          <w:delText xml:space="preserve"> </w:delText>
+        </w:r>
+      </w:del>
+      <w:r>
+        <w:rPr>
+          <w:rFonts w:ascii="Arial" w:hAnsi="Arial" w:cs="Arial"/>
+          <w:color w:val="0000FF"/>
+          <w:sz w:val="18"/>
+          <w:szCs w:val="18"/>
+          <w:lang w:val="en-US"/>
+        </w:rPr>
+        <w:t xml:space="preserve">end </w:t>
       </w:r>
       <w:r>
         <w:rPr>
@@ -3294,7 +3582,7 @@
 </file>
 
 <file path=word/endnotes.xml><?xml version="1.0" encoding="utf-8"?>
-<w:endnotes xmlns:wpc="http://schemas.microsoft.com/office/word/2010/wordprocessingCanvas" xmlns:mc="http://schemas.openxmlformats.org/markup-compatibility/2006" xmlns:o="urn:schemas-microsoft-com:office:office" xmlns:r="http://schemas.openxmlformats.org/officeDocument/2006/relationships" xmlns:m="http://schemas.openxmlformats.org/officeDocument/2006/math" xmlns:v="urn:schemas-microsoft-com:vml" xmlns:wp14="http://schemas.microsoft.com/office/word/2010/wordprocessingDrawing" xmlns:wp="http://schemas.openxmlformats.org/drawingml/2006/wordprocessingDrawing" xmlns:w10="urn:schemas-microsoft-com:office:word" xmlns:w="http://schemas.openxmlformats.org/wordprocessingml/2006/main" xmlns:w14="http://schemas.microsoft.com/office/word/2010/wordml" xmlns:w15="http://schemas.microsoft.com/office/word/2012/wordml" xmlns:wpg="http://schemas.microsoft.com/office/word/2010/wordprocessingGroup" xmlns:wpi="http://schemas.microsoft.com/office/word/2010/wordprocessingInk" xmlns:wne="http://schemas.microsoft.com/office/word/2006/wordml" xmlns:wps="http://schemas.microsoft.com/office/word/2010/wordprocessingShape" mc:Ignorable="w14 w15 wp14">
+<w:endnotes xmlns:wpc="http://schemas.microsoft.com/office/word/2010/wordprocessingCanvas" xmlns:cx="http://schemas.microsoft.com/office/drawing/2014/chartex" xmlns:cx1="http://schemas.microsoft.com/office/drawing/2015/9/8/chartex" xmlns:cx2="http://schemas.microsoft.com/office/drawing/2015/10/21/chartex" xmlns:cx3="http://schemas.microsoft.com/office/drawing/2016/5/9/chartex" xmlns:cx4="http://schemas.microsoft.com/office/drawing/2016/5/10/chartex" xmlns:cx5="http://schemas.microsoft.com/office/drawing/2016/5/11/chartex" xmlns:cx6="http://schemas.microsoft.com/office/drawing/2016/5/12/chartex" xmlns:cx7="http://schemas.microsoft.com/office/drawing/2016/5/13/chartex" xmlns:cx8="http://schemas.microsoft.com/office/drawing/2016/5/14/chartex" xmlns:mc="http://schemas.openxmlformats.org/markup-compatibility/2006" xmlns:aink="http://schemas.microsoft.com/office/drawing/2016/ink" xmlns:am3d="http://schemas.microsoft.com/office/drawing/2017/model3d" xmlns:o="urn:schemas-microsoft-com:office:office" xmlns:r="http://schemas.openxmlformats.org/officeDocument/2006/relationships" xmlns:m="http://schemas.openxmlformats.org/officeDocument/2006/math" xmlns:v="urn:schemas-microsoft-com:vml" xmlns:wp14="http://schemas.microsoft.com/office/word/2010/wordprocessingDrawing" xmlns:wp="http://schemas.openxmlformats.org/drawingml/2006/wordprocessingDrawing" xmlns:w10="urn:schemas-microsoft-com:office:word" xmlns:w="http://schemas.openxmlformats.org/wordprocessingml/2006/main" xmlns:w14="http://schemas.microsoft.com/office/word/2010/wordml" xmlns:w15="http://schemas.microsoft.com/office/word/2012/wordml" xmlns:w16cid="http://schemas.microsoft.com/office/word/2016/wordml/cid" xmlns:w16se="http://schemas.microsoft.com/office/word/2015/wordml/symex" xmlns:wpg="http://schemas.microsoft.com/office/word/2010/wordprocessingGroup" xmlns:wpi="http://schemas.microsoft.com/office/word/2010/wordprocessingInk" xmlns:wne="http://schemas.microsoft.com/office/word/2006/wordml" xmlns:wps="http://schemas.microsoft.com/office/word/2010/wordprocessingShape" mc:Ignorable="w14 w15 w16se w16cid wp14">
   <w:endnote w:type="separator" w:id="-1">
     <w:p>
       <w:pPr>
@@ -3319,7 +3607,7 @@
 </file>
 
 <file path=word/footnotes.xml><?xml version="1.0" encoding="utf-8"?>
-<w:footnotes xmlns:wpc="http://schemas.microsoft.com/office/word/2010/wordprocessingCanvas" xmlns:mc="http://schemas.openxmlformats.org/markup-compatibility/2006" xmlns:o="urn:schemas-microsoft-com:office:office" xmlns:r="http://schemas.openxmlformats.org/officeDocument/2006/relationships" xmlns:m="http://schemas.openxmlformats.org/officeDocument/2006/math" xmlns:v="urn:schemas-microsoft-com:vml" xmlns:wp14="http://schemas.microsoft.com/office/word/2010/wordprocessingDrawing" xmlns:wp="http://schemas.openxmlformats.org/drawingml/2006/wordprocessingDrawing" xmlns:w10="urn:schemas-microsoft-com:office:word" xmlns:w="http://schemas.openxmlformats.org/wordprocessingml/2006/main" xmlns:w14="http://schemas.microsoft.com/office/word/2010/wordml" xmlns:w15="http://schemas.microsoft.com/office/word/2012/wordml" xmlns:wpg="http://schemas.microsoft.com/office/word/2010/wordprocessingGroup" xmlns:wpi="http://schemas.microsoft.com/office/word/2010/wordprocessingInk" xmlns:wne="http://schemas.microsoft.com/office/word/2006/wordml" xmlns:wps="http://schemas.microsoft.com/office/word/2010/wordprocessingShape" mc:Ignorable="w14 w15 wp14">
+<w:footnotes xmlns:wpc="http://schemas.microsoft.com/office/word/2010/wordprocessingCanvas" xmlns:cx="http://schemas.microsoft.com/office/drawing/2014/chartex" xmlns:cx1="http://schemas.microsoft.com/office/drawing/2015/9/8/chartex" xmlns:cx2="http://schemas.microsoft.com/office/drawing/2015/10/21/chartex" xmlns:cx3="http://schemas.microsoft.com/office/drawing/2016/5/9/chartex" xmlns:cx4="http://schemas.microsoft.com/office/drawing/2016/5/10/chartex" xmlns:cx5="http://schemas.microsoft.com/office/drawing/2016/5/11/chartex" xmlns:cx6="http://schemas.microsoft.com/office/drawing/2016/5/12/chartex" xmlns:cx7="http://schemas.microsoft.com/office/drawing/2016/5/13/chartex" xmlns:cx8="http://schemas.microsoft.com/office/drawing/2016/5/14/chartex" xmlns:mc="http://schemas.openxmlformats.org/markup-compatibility/2006" xmlns:aink="http://schemas.microsoft.com/office/drawing/2016/ink" xmlns:am3d="http://schemas.microsoft.com/office/drawing/2017/model3d" xmlns:o="urn:schemas-microsoft-com:office:office" xmlns:r="http://schemas.openxmlformats.org/officeDocument/2006/relationships" xmlns:m="http://schemas.openxmlformats.org/officeDocument/2006/math" xmlns:v="urn:schemas-microsoft-com:vml" xmlns:wp14="http://schemas.microsoft.com/office/word/2010/wordprocessingDrawing" xmlns:wp="http://schemas.openxmlformats.org/drawingml/2006/wordprocessingDrawing" xmlns:w10="urn:schemas-microsoft-com:office:word" xmlns:w="http://schemas.openxmlformats.org/wordprocessingml/2006/main" xmlns:w14="http://schemas.microsoft.com/office/word/2010/wordml" xmlns:w15="http://schemas.microsoft.com/office/word/2012/wordml" xmlns:w16cid="http://schemas.microsoft.com/office/word/2016/wordml/cid" xmlns:w16se="http://schemas.microsoft.com/office/word/2015/wordml/symex" xmlns:wpg="http://schemas.microsoft.com/office/word/2010/wordprocessingGroup" xmlns:wpi="http://schemas.microsoft.com/office/word/2010/wordprocessingInk" xmlns:wne="http://schemas.microsoft.com/office/word/2006/wordml" xmlns:wps="http://schemas.microsoft.com/office/word/2010/wordprocessingShape" mc:Ignorable="w14 w15 w16se w16cid wp14">
   <w:footnote w:type="separator" w:id="-1">
     <w:p>
       <w:pPr>
@@ -3344,7 +3632,7 @@
 </file>
 
 <file path=word/header1.xml><?xml version="1.0" encoding="utf-8"?>
-<w:hdr xmlns:wpc="http://schemas.microsoft.com/office/word/2010/wordprocessingCanvas" xmlns:mc="http://schemas.openxmlformats.org/markup-compatibility/2006" xmlns:o="urn:schemas-microsoft-com:office:office" xmlns:r="http://schemas.openxmlformats.org/officeDocument/2006/relationships" xmlns:m="http://schemas.openxmlformats.org/officeDocument/2006/math" xmlns:v="urn:schemas-microsoft-com:vml" xmlns:wp14="http://schemas.microsoft.com/office/word/2010/wordprocessingDrawing" xmlns:wp="http://schemas.openxmlformats.org/drawingml/2006/wordprocessingDrawing" xmlns:w10="urn:schemas-microsoft-com:office:word" xmlns:w="http://schemas.openxmlformats.org/wordprocessingml/2006/main" xmlns:w14="http://schemas.microsoft.com/office/word/2010/wordml" xmlns:w15="http://schemas.microsoft.com/office/word/2012/wordml" xmlns:wpg="http://schemas.microsoft.com/office/word/2010/wordprocessingGroup" xmlns:wpi="http://schemas.microsoft.com/office/word/2010/wordprocessingInk" xmlns:wne="http://schemas.microsoft.com/office/word/2006/wordml" xmlns:wps="http://schemas.microsoft.com/office/word/2010/wordprocessingShape" mc:Ignorable="w14 w15 wp14">
+<w:hdr xmlns:wpc="http://schemas.microsoft.com/office/word/2010/wordprocessingCanvas" xmlns:cx="http://schemas.microsoft.com/office/drawing/2014/chartex" xmlns:cx1="http://schemas.microsoft.com/office/drawing/2015/9/8/chartex" xmlns:cx2="http://schemas.microsoft.com/office/drawing/2015/10/21/chartex" xmlns:cx3="http://schemas.microsoft.com/office/drawing/2016/5/9/chartex" xmlns:cx4="http://schemas.microsoft.com/office/drawing/2016/5/10/chartex" xmlns:cx5="http://schemas.microsoft.com/office/drawing/2016/5/11/chartex" xmlns:cx6="http://schemas.microsoft.com/office/drawing/2016/5/12/chartex" xmlns:cx7="http://schemas.microsoft.com/office/drawing/2016/5/13/chartex" xmlns:cx8="http://schemas.microsoft.com/office/drawing/2016/5/14/chartex" xmlns:mc="http://schemas.openxmlformats.org/markup-compatibility/2006" xmlns:aink="http://schemas.microsoft.com/office/drawing/2016/ink" xmlns:am3d="http://schemas.microsoft.com/office/drawing/2017/model3d" xmlns:o="urn:schemas-microsoft-com:office:office" xmlns:r="http://schemas.openxmlformats.org/officeDocument/2006/relationships" xmlns:m="http://schemas.openxmlformats.org/officeDocument/2006/math" xmlns:v="urn:schemas-microsoft-com:vml" xmlns:wp14="http://schemas.microsoft.com/office/word/2010/wordprocessingDrawing" xmlns:wp="http://schemas.openxmlformats.org/drawingml/2006/wordprocessingDrawing" xmlns:w10="urn:schemas-microsoft-com:office:word" xmlns:w="http://schemas.openxmlformats.org/wordprocessingml/2006/main" xmlns:w14="http://schemas.microsoft.com/office/word/2010/wordml" xmlns:w15="http://schemas.microsoft.com/office/word/2012/wordml" xmlns:w16cid="http://schemas.microsoft.com/office/word/2016/wordml/cid" xmlns:w16se="http://schemas.microsoft.com/office/word/2015/wordml/symex" xmlns:wpg="http://schemas.microsoft.com/office/word/2010/wordprocessingGroup" xmlns:wpi="http://schemas.microsoft.com/office/word/2010/wordprocessingInk" xmlns:wne="http://schemas.microsoft.com/office/word/2006/wordml" xmlns:wps="http://schemas.microsoft.com/office/word/2010/wordprocessingShape" mc:Ignorable="w14 w15 w16se w16cid wp14">
   <w:p>
     <w:pPr>
       <w:rPr>
@@ -3385,7 +3673,7 @@
 </file>
 
 <file path=word/numbering.xml><?xml version="1.0" encoding="utf-8"?>
-<w:numbering xmlns:wpc="http://schemas.microsoft.com/office/word/2010/wordprocessingCanvas" xmlns:mc="http://schemas.openxmlformats.org/markup-compatibility/2006" xmlns:o="urn:schemas-microsoft-com:office:office" xmlns:r="http://schemas.openxmlformats.org/officeDocument/2006/relationships" xmlns:m="http://schemas.openxmlformats.org/officeDocument/2006/math" xmlns:v="urn:schemas-microsoft-com:vml" xmlns:wp14="http://schemas.microsoft.com/office/word/2010/wordprocessingDrawing" xmlns:wp="http://schemas.openxmlformats.org/drawingml/2006/wordprocessingDrawing" xmlns:w10="urn:schemas-microsoft-com:office:word" xmlns:w="http://schemas.openxmlformats.org/wordprocessingml/2006/main" xmlns:w14="http://schemas.microsoft.com/office/word/2010/wordml" xmlns:w15="http://schemas.microsoft.com/office/word/2012/wordml" xmlns:wpg="http://schemas.microsoft.com/office/word/2010/wordprocessingGroup" xmlns:wpi="http://schemas.microsoft.com/office/word/2010/wordprocessingInk" xmlns:wne="http://schemas.microsoft.com/office/word/2006/wordml" xmlns:wps="http://schemas.microsoft.com/office/word/2010/wordprocessingShape" mc:Ignorable="w14 w15 wp14">
+<w:numbering xmlns:wpc="http://schemas.microsoft.com/office/word/2010/wordprocessingCanvas" xmlns:cx="http://schemas.microsoft.com/office/drawing/2014/chartex" xmlns:cx1="http://schemas.microsoft.com/office/drawing/2015/9/8/chartex" xmlns:cx2="http://schemas.microsoft.com/office/drawing/2015/10/21/chartex" xmlns:cx3="http://schemas.microsoft.com/office/drawing/2016/5/9/chartex" xmlns:cx4="http://schemas.microsoft.com/office/drawing/2016/5/10/chartex" xmlns:cx5="http://schemas.microsoft.com/office/drawing/2016/5/11/chartex" xmlns:cx6="http://schemas.microsoft.com/office/drawing/2016/5/12/chartex" xmlns:cx7="http://schemas.microsoft.com/office/drawing/2016/5/13/chartex" xmlns:cx8="http://schemas.microsoft.com/office/drawing/2016/5/14/chartex" xmlns:mc="http://schemas.openxmlformats.org/markup-compatibility/2006" xmlns:aink="http://schemas.microsoft.com/office/drawing/2016/ink" xmlns:am3d="http://schemas.microsoft.com/office/drawing/2017/model3d" xmlns:o="urn:schemas-microsoft-com:office:office" xmlns:r="http://schemas.openxmlformats.org/officeDocument/2006/relationships" xmlns:m="http://schemas.openxmlformats.org/officeDocument/2006/math" xmlns:v="urn:schemas-microsoft-com:vml" xmlns:wp14="http://schemas.microsoft.com/office/word/2010/wordprocessingDrawing" xmlns:wp="http://schemas.openxmlformats.org/drawingml/2006/wordprocessingDrawing" xmlns:w10="urn:schemas-microsoft-com:office:word" xmlns:w="http://schemas.openxmlformats.org/wordprocessingml/2006/main" xmlns:w14="http://schemas.microsoft.com/office/word/2010/wordml" xmlns:w15="http://schemas.microsoft.com/office/word/2012/wordml" xmlns:w16cid="http://schemas.microsoft.com/office/word/2016/wordml/cid" xmlns:w16se="http://schemas.microsoft.com/office/word/2015/wordml/symex" xmlns:wpg="http://schemas.microsoft.com/office/word/2010/wordprocessingGroup" xmlns:wpi="http://schemas.microsoft.com/office/word/2010/wordprocessingInk" xmlns:wne="http://schemas.microsoft.com/office/word/2006/wordml" xmlns:wps="http://schemas.microsoft.com/office/word/2010/wordprocessingShape" mc:Ignorable="w14 w15 w16se w16cid wp14">
   <w:abstractNum w:abstractNumId="0" w15:restartNumberingAfterBreak="0">
     <w:nsid w:val="01B40046"/>
     <w:multiLevelType w:val="hybridMultilevel"/>
@@ -4880,8 +5168,16 @@
 </w:numbering>
 </file>
 
+<file path=word/people.xml><?xml version="1.0" encoding="utf-8"?>
+<w15:people xmlns:wpc="http://schemas.microsoft.com/office/word/2010/wordprocessingCanvas" xmlns:cx="http://schemas.microsoft.com/office/drawing/2014/chartex" xmlns:cx1="http://schemas.microsoft.com/office/drawing/2015/9/8/chartex" xmlns:cx2="http://schemas.microsoft.com/office/drawing/2015/10/21/chartex" xmlns:cx3="http://schemas.microsoft.com/office/drawing/2016/5/9/chartex" xmlns:cx4="http://schemas.microsoft.com/office/drawing/2016/5/10/chartex" xmlns:cx5="http://schemas.microsoft.com/office/drawing/2016/5/11/chartex" xmlns:cx6="http://schemas.microsoft.com/office/drawing/2016/5/12/chartex" xmlns:cx7="http://schemas.microsoft.com/office/drawing/2016/5/13/chartex" xmlns:cx8="http://schemas.microsoft.com/office/drawing/2016/5/14/chartex" xmlns:mc="http://schemas.openxmlformats.org/markup-compatibility/2006" xmlns:aink="http://schemas.microsoft.com/office/drawing/2016/ink" xmlns:am3d="http://schemas.microsoft.com/office/drawing/2017/model3d" xmlns:o="urn:schemas-microsoft-com:office:office" xmlns:r="http://schemas.openxmlformats.org/officeDocument/2006/relationships" xmlns:m="http://schemas.openxmlformats.org/officeDocument/2006/math" xmlns:v="urn:schemas-microsoft-com:vml" xmlns:wp14="http://schemas.microsoft.com/office/word/2010/wordprocessingDrawing" xmlns:wp="http://schemas.openxmlformats.org/drawingml/2006/wordprocessingDrawing" xmlns:w10="urn:schemas-microsoft-com:office:word" xmlns:w="http://schemas.openxmlformats.org/wordprocessingml/2006/main" xmlns:w14="http://schemas.microsoft.com/office/word/2010/wordml" xmlns:w15="http://schemas.microsoft.com/office/word/2012/wordml" xmlns:w16cid="http://schemas.microsoft.com/office/word/2016/wordml/cid" xmlns:w16se="http://schemas.microsoft.com/office/word/2015/wordml/symex" xmlns:wpg="http://schemas.microsoft.com/office/word/2010/wordprocessingGroup" xmlns:wpi="http://schemas.microsoft.com/office/word/2010/wordprocessingInk" xmlns:wne="http://schemas.microsoft.com/office/word/2006/wordml" xmlns:wps="http://schemas.microsoft.com/office/word/2010/wordprocessingShape" mc:Ignorable="w14 w15 w16se w16cid wp14">
+  <w15:person w15:author="Toussaint, Marion M. (IntlAssoc)">
+    <w15:presenceInfo w15:providerId="AD" w15:userId="S::mmt1@nist.gov::1472471c-c775-43ce-9c4f-42945e5d75b6"/>
+  </w15:person>
+</w15:people>
+</file>
+
 <file path=word/styles.xml><?xml version="1.0" encoding="utf-8"?>
-<w:styles xmlns:mc="http://schemas.openxmlformats.org/markup-compatibility/2006" xmlns:r="http://schemas.openxmlformats.org/officeDocument/2006/relationships" xmlns:w="http://schemas.openxmlformats.org/wordprocessingml/2006/main" xmlns:w14="http://schemas.microsoft.com/office/word/2010/wordml" xmlns:w15="http://schemas.microsoft.com/office/word/2012/wordml" mc:Ignorable="w14 w15">
+<w:styles xmlns:mc="http://schemas.openxmlformats.org/markup-compatibility/2006" xmlns:r="http://schemas.openxmlformats.org/officeDocument/2006/relationships" xmlns:w="http://schemas.openxmlformats.org/wordprocessingml/2006/main" xmlns:w14="http://schemas.microsoft.com/office/word/2010/wordml" xmlns:w15="http://schemas.microsoft.com/office/word/2012/wordml" xmlns:w16cid="http://schemas.microsoft.com/office/word/2016/wordml/cid" xmlns:w16se="http://schemas.microsoft.com/office/word/2015/wordml/symex" mc:Ignorable="w14 w15 w16se w16cid">
   <w:docDefaults>
     <w:rPrDefault>
       <w:rPr>
@@ -4897,7 +5193,7 @@
       </w:pPr>
     </w:pPrDefault>
   </w:docDefaults>
-  <w:latentStyles w:defLockedState="0" w:defUIPriority="99" w:defSemiHidden="0" w:defUnhideWhenUsed="0" w:defQFormat="0" w:count="371">
+  <w:latentStyles w:defLockedState="0" w:defUIPriority="99" w:defSemiHidden="0" w:defUnhideWhenUsed="0" w:defQFormat="0" w:count="376">
     <w:lsdException w:name="Normal" w:uiPriority="0" w:qFormat="1"/>
     <w:lsdException w:name="heading 1" w:uiPriority="9" w:qFormat="1"/>
     <w:lsdException w:name="heading 2" w:semiHidden="1" w:uiPriority="9" w:unhideWhenUsed="1" w:qFormat="1"/>
@@ -5003,7 +5299,6 @@
     <w:lsdException w:name="HTML Sample" w:semiHidden="1" w:unhideWhenUsed="1"/>
     <w:lsdException w:name="HTML Typewriter" w:semiHidden="1" w:unhideWhenUsed="1"/>
     <w:lsdException w:name="HTML Variable" w:semiHidden="1" w:unhideWhenUsed="1"/>
-    <w:lsdException w:name="Normal Table" w:semiHidden="1" w:unhideWhenUsed="1"/>
     <w:lsdException w:name="annotation subject" w:semiHidden="1" w:unhideWhenUsed="1"/>
     <w:lsdException w:name="No List" w:semiHidden="1" w:unhideWhenUsed="1"/>
     <w:lsdException w:name="Outline List 1" w:semiHidden="1" w:unhideWhenUsed="1"/>
@@ -5046,11 +5341,8 @@
     <w:lsdException w:name="Table Contemporary" w:semiHidden="1" w:unhideWhenUsed="1"/>
     <w:lsdException w:name="Table Elegant" w:semiHidden="1" w:unhideWhenUsed="1"/>
     <w:lsdException w:name="Table Professional" w:semiHidden="1" w:unhideWhenUsed="1"/>
-    <w:lsdException w:name="Table Subtle 1" w:semiHidden="1" w:unhideWhenUsed="1"/>
     <w:lsdException w:name="Table Subtle 2" w:semiHidden="1" w:unhideWhenUsed="1"/>
     <w:lsdException w:name="Table Web 1" w:semiHidden="1" w:unhideWhenUsed="1"/>
-    <w:lsdException w:name="Table Web 2" w:semiHidden="1" w:unhideWhenUsed="1"/>
-    <w:lsdException w:name="Table Web 3" w:semiHidden="1" w:unhideWhenUsed="1"/>
     <w:lsdException w:name="Balloon Text" w:semiHidden="1" w:unhideWhenUsed="1"/>
     <w:lsdException w:name="Table Grid" w:uiPriority="39"/>
     <w:lsdException w:name="Table Theme" w:semiHidden="1" w:unhideWhenUsed="1"/>
@@ -5269,6 +5561,11 @@
     <w:lsdException w:name="List Table 5 Dark Accent 6" w:uiPriority="50"/>
     <w:lsdException w:name="List Table 6 Colorful Accent 6" w:uiPriority="51"/>
     <w:lsdException w:name="List Table 7 Colorful Accent 6" w:uiPriority="52"/>
+    <w:lsdException w:name="Mention" w:semiHidden="1" w:unhideWhenUsed="1"/>
+    <w:lsdException w:name="Smart Hyperlink" w:semiHidden="1" w:unhideWhenUsed="1"/>
+    <w:lsdException w:name="Hashtag" w:semiHidden="1" w:unhideWhenUsed="1"/>
+    <w:lsdException w:name="Unresolved Mention" w:semiHidden="1" w:unhideWhenUsed="1"/>
+    <w:lsdException w:name="Smart Link" w:semiHidden="1" w:unhideWhenUsed="1"/>
   </w:latentStyles>
   <w:style w:type="paragraph" w:default="1" w:styleId="Normal">
     <w:name w:val="Normal"/>

</xml_diff>